<commit_message>
partially done implementing subset type checker
</commit_message>
<xml_diff>
--- a/docs/DecoratedGrammar.docx
+++ b/docs/DecoratedGrammar.docx
@@ -1148,6 +1148,19 @@
       </w:pPr>
       <w:r>
         <w:rPr>
+          <w:color w:val="DC2300"/>
+          <w:sz w:val="22"/>
+          <w:szCs w:val="22"/>
+        </w:rPr>
+        <w:t>{}</w:t>
+      </w:r>
+    </w:p>
+    <w:p>
+      <w:pPr>
+        <w:pStyle w:val="style0"/>
+      </w:pPr>
+      <w:r>
+        <w:rPr>
           <w:sz w:val="22"/>
           <w:szCs w:val="22"/>
         </w:rPr>
@@ -1281,6 +1294,19 @@
       </w:pPr>
       <w:r>
         <w:rPr>
+          <w:color w:val="DC2300"/>
+          <w:sz w:val="22"/>
+          <w:szCs w:val="22"/>
+        </w:rPr>
+        <w:t>{}</w:t>
+      </w:r>
+    </w:p>
+    <w:p>
+      <w:pPr>
+        <w:pStyle w:val="style0"/>
+      </w:pPr>
+      <w:r>
+        <w:rPr>
           <w:sz w:val="22"/>
           <w:szCs w:val="22"/>
         </w:rPr>
@@ -1309,6 +1335,19 @@
       </w:pPr>
       <w:r>
         <w:rPr>
+          <w:color w:val="DC2300"/>
+          <w:sz w:val="22"/>
+          <w:szCs w:val="22"/>
+        </w:rPr>
+        <w:t>{}</w:t>
+      </w:r>
+    </w:p>
+    <w:p>
+      <w:pPr>
+        <w:pStyle w:val="style0"/>
+      </w:pPr>
+      <w:r>
+        <w:rPr>
           <w:sz w:val="22"/>
           <w:szCs w:val="22"/>
         </w:rPr>
@@ -1329,6 +1368,19 @@
         <w:pStyle w:val="style0"/>
       </w:pPr>
       <w:r>
+        <w:rPr>
+          <w:color w:val="DC2300"/>
+          <w:sz w:val="22"/>
+          <w:szCs w:val="22"/>
+        </w:rPr>
+        <w:t>{}</w:t>
+      </w:r>
+    </w:p>
+    <w:p>
+      <w:pPr>
+        <w:pStyle w:val="style0"/>
+      </w:pPr>
+      <w:r>
         <w:rPr/>
       </w:r>
     </w:p>
@@ -1404,6 +1456,14 @@
         <w:pStyle w:val="style0"/>
       </w:pPr>
       <w:r>
+        <w:rPr/>
+      </w:r>
+    </w:p>
+    <w:p>
+      <w:pPr>
+        <w:pStyle w:val="style0"/>
+      </w:pPr>
+      <w:r>
         <w:rPr>
           <w:b w:val="false"/>
           <w:bCs w:val="false"/>
@@ -1418,6 +1478,14 @@
         <w:pStyle w:val="style0"/>
       </w:pPr>
       <w:r>
+        <w:rPr/>
+      </w:r>
+    </w:p>
+    <w:p>
+      <w:pPr>
+        <w:pStyle w:val="style0"/>
+      </w:pPr>
+      <w:r>
         <w:rPr>
           <w:b w:val="false"/>
           <w:bCs w:val="false"/>
@@ -1451,57 +1519,32 @@
           <w:sz w:val="22"/>
           <w:szCs w:val="22"/>
         </w:rPr>
-        <w:t xml:space="preserve"> ]</w:t>
-      </w:r>
-    </w:p>
-    <w:p>
-      <w:pPr>
-        <w:pStyle w:val="style0"/>
-      </w:pPr>
-      <w:r>
-        <w:rPr>
-          <w:b w:val="false"/>
-          <w:bCs w:val="false"/>
-          <w:color w:val="DC2300"/>
-          <w:sz w:val="22"/>
-          <w:szCs w:val="22"/>
-        </w:rPr>
-        <w:t>{ variable1.type := if expression.type = INT and variable1.in = array(s, t)</w:t>
-      </w:r>
-    </w:p>
-    <w:p>
-      <w:pPr>
-        <w:pStyle w:val="style0"/>
-      </w:pPr>
-      <w:r>
-        <w:rPr>
-          <w:b w:val="false"/>
-          <w:bCs w:val="false"/>
-          <w:color w:val="DC2300"/>
-          <w:sz w:val="22"/>
-          <w:szCs w:val="22"/>
-        </w:rPr>
-        <w:tab/>
-        <w:tab/>
-        <w:tab/>
-        <w:t>then t</w:t>
-      </w:r>
-    </w:p>
-    <w:p>
-      <w:pPr>
-        <w:pStyle w:val="style0"/>
-      </w:pPr>
-      <w:r>
-        <w:rPr>
-          <w:b w:val="false"/>
-          <w:bCs w:val="false"/>
-          <w:color w:val="DC2300"/>
-          <w:sz w:val="22"/>
-          <w:szCs w:val="22"/>
-        </w:rPr>
-        <w:tab/>
-        <w:tab/>
-        <w:t>else if expression.type = ERR or ERR* then ERR</w:t>
+        <w:t xml:space="preserve"> ] </w:t>
+      </w:r>
+      <w:r>
+        <w:rPr>
+          <w:b w:val="false"/>
+          <w:bCs w:val="false"/>
+          <w:color w:val="0000FF"/>
+          <w:sz w:val="22"/>
+          <w:szCs w:val="22"/>
+        </w:rPr>
+        <w:t>{not done: how to implement this}</w:t>
+      </w:r>
+    </w:p>
+    <w:p>
+      <w:pPr>
+        <w:pStyle w:val="style0"/>
+      </w:pPr>
+      <w:r>
+        <w:rPr>
+          <w:b w:val="false"/>
+          <w:bCs w:val="false"/>
+          <w:color w:val="DC2300"/>
+          <w:sz w:val="22"/>
+          <w:szCs w:val="22"/>
+        </w:rPr>
+        <w:t>{ variable1.type := if expression.type = INT and variable1.in = array(s, t), then t</w:t>
       </w:r>
     </w:p>
     <w:p>
@@ -1578,7 +1621,17 @@
           <w:sz w:val="22"/>
           <w:szCs w:val="22"/>
         </w:rPr>
-        <w:t>expression_list →expression expression_list1</w:t>
+        <w:t xml:space="preserve">expression_list →expression expression_list1 </w:t>
+      </w:r>
+      <w:r>
+        <w:rPr>
+          <w:b w:val="false"/>
+          <w:bCs w:val="false"/>
+          <w:color w:val="0000FF"/>
+          <w:sz w:val="22"/>
+          <w:szCs w:val="22"/>
+        </w:rPr>
+        <w:t>{not done: how to implement this}</w:t>
       </w:r>
     </w:p>
     <w:p>
@@ -1615,6 +1668,14 @@
         <w:pStyle w:val="style0"/>
       </w:pPr>
       <w:r>
+        <w:rPr/>
+      </w:r>
+    </w:p>
+    <w:p>
+      <w:pPr>
+        <w:pStyle w:val="style0"/>
+      </w:pPr>
+      <w:r>
         <w:rPr>
           <w:sz w:val="22"/>
           <w:szCs w:val="22"/>
@@ -1635,7 +1696,17 @@
           <w:sz w:val="22"/>
           <w:szCs w:val="22"/>
         </w:rPr>
-        <w:t>expression expression_list1</w:t>
+        <w:t xml:space="preserve">expression expression_list1 </w:t>
+      </w:r>
+      <w:r>
+        <w:rPr>
+          <w:b w:val="false"/>
+          <w:bCs w:val="false"/>
+          <w:color w:val="0000FF"/>
+          <w:sz w:val="22"/>
+          <w:szCs w:val="22"/>
+        </w:rPr>
+        <w:t>{not done: how to implement this}</w:t>
       </w:r>
     </w:p>
     <w:p>
@@ -1685,7 +1756,17 @@
           <w:sz w:val="22"/>
           <w:szCs w:val="22"/>
         </w:rPr>
-        <w:t>epsilon</w:t>
+        <w:t xml:space="preserve">epsilon </w:t>
+      </w:r>
+      <w:r>
+        <w:rPr>
+          <w:b w:val="false"/>
+          <w:bCs w:val="false"/>
+          <w:color w:val="0000FF"/>
+          <w:sz w:val="22"/>
+          <w:szCs w:val="22"/>
+        </w:rPr>
+        <w:t>{not done: how to implement this}</w:t>
       </w:r>
     </w:p>
     <w:p>
@@ -1731,7 +1812,7 @@
           <w:sz w:val="22"/>
           <w:szCs w:val="22"/>
         </w:rPr>
-        <w:t>{ expression1.in := simple_expression }</w:t>
+        <w:t>{ expression1.in := simple_expression.type }</w:t>
       </w:r>
     </w:p>
     <w:p>
@@ -1765,6 +1846,14 @@
         <w:pStyle w:val="style0"/>
       </w:pPr>
       <w:r>
+        <w:rPr/>
+      </w:r>
+    </w:p>
+    <w:p>
+      <w:pPr>
+        <w:pStyle w:val="style0"/>
+      </w:pPr>
+      <w:r>
         <w:rPr>
           <w:sz w:val="22"/>
           <w:szCs w:val="22"/>
@@ -1800,7 +1889,7 @@
           <w:sz w:val="22"/>
           <w:szCs w:val="22"/>
         </w:rPr>
-        <w:t xml:space="preserve">{ expression1.val := expression1.in  </w:t>
+        <w:t xml:space="preserve">{ expression1.val := expression1.in </w:t>
       </w:r>
       <w:r>
         <w:rPr>
@@ -1835,7 +1924,7 @@
           <w:sz w:val="22"/>
           <w:szCs w:val="22"/>
         </w:rPr>
-        <w:t>{ expression1.type := if expression1.in = simple_expression = BOOL then BOOL</w:t>
+        <w:t>{ expression1.type := if expression1.in = simple_expression.type = (int or real) then BOOL</w:t>
       </w:r>
     </w:p>
     <w:p>
@@ -1924,6 +2013,47 @@
           <w:sz w:val="22"/>
           <w:szCs w:val="22"/>
         </w:rPr>
+        <w:t xml:space="preserve">{simple_expression.type := if term.type = simple_expression1.type or </w:t>
+        <w:tab/>
+        <w:t>simple_expression1 := void then term.type</w:t>
+      </w:r>
+    </w:p>
+    <w:p>
+      <w:pPr>
+        <w:pStyle w:val="style0"/>
+      </w:pPr>
+      <w:r>
+        <w:rPr>
+          <w:color w:val="DC2300"/>
+          <w:sz w:val="22"/>
+          <w:szCs w:val="22"/>
+        </w:rPr>
+        <w:tab/>
+        <w:t>else ERR*}</w:t>
+      </w:r>
+    </w:p>
+    <w:p>
+      <w:pPr>
+        <w:pStyle w:val="style0"/>
+      </w:pPr>
+      <w:r>
+        <w:rPr>
+          <w:sz w:val="22"/>
+          <w:szCs w:val="22"/>
+        </w:rPr>
+        <w:t>simple_expression → sign term simple_expression1</w:t>
+      </w:r>
+    </w:p>
+    <w:p>
+      <w:pPr>
+        <w:pStyle w:val="style0"/>
+      </w:pPr>
+      <w:r>
+        <w:rPr>
+          <w:color w:val="DC2300"/>
+          <w:sz w:val="22"/>
+          <w:szCs w:val="22"/>
+        </w:rPr>
         <w:t xml:space="preserve">{simple_expression.type := if term.type = simple_expression.type or </w:t>
         <w:tab/>
         <w:t>simple_expression1 := void then term.type, else ERR*}</w:t>
@@ -1934,26 +2064,7 @@
         <w:pStyle w:val="style0"/>
       </w:pPr>
       <w:r>
-        <w:rPr>
-          <w:sz w:val="22"/>
-          <w:szCs w:val="22"/>
-        </w:rPr>
-        <w:t>simple_expression → sign term simple_expression1</w:t>
-      </w:r>
-    </w:p>
-    <w:p>
-      <w:pPr>
-        <w:pStyle w:val="style0"/>
-      </w:pPr>
-      <w:r>
-        <w:rPr>
-          <w:color w:val="DC2300"/>
-          <w:sz w:val="22"/>
-          <w:szCs w:val="22"/>
-        </w:rPr>
-        <w:t xml:space="preserve">{simple_expression.type := if term.type = simple_expression.type or </w:t>
-        <w:tab/>
-        <w:t>simple_expression1 := void then term.type, else ERR*}</w:t>
+        <w:rPr/>
       </w:r>
     </w:p>
     <w:p>
@@ -1996,7 +2107,7 @@
         </w:rPr>
         <w:t xml:space="preserve">{simple_expression1.type := if term.type = simple_expression1[1].type or </w:t>
         <w:tab/>
-        <w:t>simple_expression1[1].type = void then term.type,</w:t>
+        <w:t>simple_expression1[1].type = void then term.type</w:t>
       </w:r>
     </w:p>
     <w:p>
@@ -2115,6 +2226,82 @@
           <w:szCs w:val="22"/>
         </w:rPr>
         <w:tab/>
+        <w:t>else ERR* }</w:t>
+      </w:r>
+    </w:p>
+    <w:p>
+      <w:pPr>
+        <w:pStyle w:val="style0"/>
+      </w:pPr>
+      <w:r>
+        <w:rPr/>
+      </w:r>
+    </w:p>
+    <w:p>
+      <w:pPr>
+        <w:pStyle w:val="style0"/>
+      </w:pPr>
+      <w:r>
+        <w:rPr>
+          <w:sz w:val="22"/>
+          <w:szCs w:val="22"/>
+        </w:rPr>
+        <w:t xml:space="preserve">term1 → </w:t>
+      </w:r>
+      <w:r>
+        <w:rPr>
+          <w:b/>
+          <w:bCs/>
+          <w:sz w:val="22"/>
+          <w:szCs w:val="22"/>
+        </w:rPr>
+        <w:t xml:space="preserve">multop </w:t>
+      </w:r>
+      <w:r>
+        <w:rPr>
+          <w:b w:val="false"/>
+          <w:bCs w:val="false"/>
+          <w:sz w:val="22"/>
+          <w:szCs w:val="22"/>
+        </w:rPr>
+        <w:t>factor term1[1]</w:t>
+      </w:r>
+    </w:p>
+    <w:p>
+      <w:pPr>
+        <w:pStyle w:val="style0"/>
+      </w:pPr>
+      <w:r>
+        <w:rPr>
+          <w:color w:val="DC2300"/>
+          <w:sz w:val="22"/>
+          <w:szCs w:val="22"/>
+        </w:rPr>
+        <w:t>{term1.type := if factor.type = term1[1].type or term1[1].type = void then factor.type</w:t>
+      </w:r>
+    </w:p>
+    <w:p>
+      <w:pPr>
+        <w:pStyle w:val="style0"/>
+      </w:pPr>
+      <w:r>
+        <w:rPr>
+          <w:b w:val="false"/>
+          <w:bCs w:val="false"/>
+          <w:color w:val="DC2300"/>
+          <w:sz w:val="22"/>
+          <w:szCs w:val="22"/>
+        </w:rPr>
+        <w:t xml:space="preserve"> </w:t>
+      </w:r>
+      <w:r>
+        <w:rPr>
+          <w:b w:val="false"/>
+          <w:bCs w:val="false"/>
+          <w:color w:val="DC2300"/>
+          <w:sz w:val="22"/>
+          <w:szCs w:val="22"/>
+        </w:rPr>
         <w:tab/>
         <w:t>else ERR* }</w:t>
       </w:r>
@@ -2137,45 +2324,91 @@
           <w:sz w:val="22"/>
           <w:szCs w:val="22"/>
         </w:rPr>
-        <w:t xml:space="preserve">multop </w:t>
-      </w:r>
-      <w:r>
-        <w:rPr>
-          <w:b w:val="false"/>
-          <w:bCs w:val="false"/>
-          <w:sz w:val="22"/>
-          <w:szCs w:val="22"/>
-        </w:rPr>
-        <w:t>factor term1[1]</w:t>
-      </w:r>
-    </w:p>
-    <w:p>
-      <w:pPr>
-        <w:pStyle w:val="style0"/>
-      </w:pPr>
-      <w:r>
-        <w:rPr>
-          <w:color w:val="DC2300"/>
-          <w:sz w:val="22"/>
-          <w:szCs w:val="22"/>
-        </w:rPr>
-        <w:t>{term1.type := if factor.type = term1[1].type or term1[1].type = void then factor.type</w:t>
-      </w:r>
-    </w:p>
-    <w:p>
-      <w:pPr>
-        <w:pStyle w:val="style0"/>
-      </w:pPr>
-      <w:r>
-        <w:rPr>
-          <w:b w:val="false"/>
-          <w:bCs w:val="false"/>
-          <w:color w:val="DC2300"/>
-          <w:sz w:val="22"/>
-          <w:szCs w:val="22"/>
-        </w:rPr>
-        <w:t xml:space="preserve"> </w:t>
-      </w:r>
+        <w:t>epsilon</w:t>
+      </w:r>
+    </w:p>
+    <w:p>
+      <w:pPr>
+        <w:pStyle w:val="style0"/>
+      </w:pPr>
+      <w:r>
+        <w:rPr>
+          <w:b w:val="false"/>
+          <w:bCs w:val="false"/>
+          <w:color w:val="DC2300"/>
+          <w:sz w:val="22"/>
+          <w:szCs w:val="22"/>
+        </w:rPr>
+        <w:t>{ term1.type := void}</w:t>
+      </w:r>
+    </w:p>
+    <w:p>
+      <w:pPr>
+        <w:pStyle w:val="style0"/>
+      </w:pPr>
+      <w:r>
+        <w:rPr/>
+      </w:r>
+    </w:p>
+    <w:p>
+      <w:pPr>
+        <w:pStyle w:val="style0"/>
+      </w:pPr>
+      <w:r>
+        <w:rPr>
+          <w:sz w:val="22"/>
+          <w:szCs w:val="22"/>
+        </w:rPr>
+        <w:t xml:space="preserve">factor → </w:t>
+      </w:r>
+      <w:r>
+        <w:rPr>
+          <w:b/>
+          <w:bCs/>
+          <w:sz w:val="22"/>
+          <w:szCs w:val="22"/>
+        </w:rPr>
+        <w:t xml:space="preserve">id </w:t>
+      </w:r>
+      <w:r>
+        <w:rPr>
+          <w:b w:val="false"/>
+          <w:bCs w:val="false"/>
+          <w:sz w:val="22"/>
+          <w:szCs w:val="22"/>
+        </w:rPr>
+        <w:t>factor1</w:t>
+      </w:r>
+      <w:r>
+        <w:rPr>
+          <w:b w:val="false"/>
+          <w:bCs w:val="false"/>
+          <w:color w:val="0000FF"/>
+          <w:sz w:val="22"/>
+          <w:szCs w:val="22"/>
+        </w:rPr>
+        <w:t>{not done: function calls}</w:t>
+      </w:r>
+    </w:p>
+    <w:p>
+      <w:pPr>
+        <w:pStyle w:val="style0"/>
+      </w:pPr>
+      <w:r>
+        <w:rPr>
+          <w:b w:val="false"/>
+          <w:bCs w:val="false"/>
+          <w:color w:val="DC2300"/>
+          <w:sz w:val="22"/>
+          <w:szCs w:val="22"/>
+        </w:rPr>
+        <w:t>{factor.type := if getType(id) = s → t and factor1.type = s, then t</w:t>
+      </w:r>
+    </w:p>
+    <w:p>
+      <w:pPr>
+        <w:pStyle w:val="style0"/>
+      </w:pPr>
       <w:r>
         <w:rPr>
           <w:b w:val="false"/>
@@ -2185,6 +2418,199 @@
           <w:szCs w:val="22"/>
         </w:rPr>
         <w:tab/>
+        <w:t>else if getType(id) = factor1.type, then factor1.type</w:t>
+      </w:r>
+    </w:p>
+    <w:p>
+      <w:pPr>
+        <w:pStyle w:val="style0"/>
+      </w:pPr>
+      <w:r>
+        <w:rPr>
+          <w:b w:val="false"/>
+          <w:bCs w:val="false"/>
+          <w:color w:val="DC2300"/>
+          <w:sz w:val="22"/>
+          <w:szCs w:val="22"/>
+        </w:rPr>
+        <w:tab/>
+        <w:t>else ERR*}</w:t>
+      </w:r>
+    </w:p>
+    <w:p>
+      <w:pPr>
+        <w:pStyle w:val="style0"/>
+      </w:pPr>
+      <w:r>
+        <w:rPr>
+          <w:b w:val="false"/>
+          <w:bCs w:val="false"/>
+          <w:color w:val="DC2300"/>
+          <w:sz w:val="22"/>
+          <w:szCs w:val="22"/>
+        </w:rPr>
+        <w:t>{factor1.in := getType(id)} #need because if type is array, we need to check that id is correct</w:t>
+      </w:r>
+    </w:p>
+    <w:p>
+      <w:pPr>
+        <w:pStyle w:val="style0"/>
+      </w:pPr>
+      <w:r>
+        <w:rPr>
+          <w:b w:val="false"/>
+          <w:bCs w:val="false"/>
+          <w:sz w:val="22"/>
+          <w:szCs w:val="22"/>
+        </w:rPr>
+        <w:t xml:space="preserve">factor → </w:t>
+      </w:r>
+      <w:r>
+        <w:rPr>
+          <w:b/>
+          <w:bCs/>
+          <w:sz w:val="22"/>
+          <w:szCs w:val="22"/>
+        </w:rPr>
+        <w:t>num</w:t>
+      </w:r>
+    </w:p>
+    <w:p>
+      <w:pPr>
+        <w:pStyle w:val="style0"/>
+      </w:pPr>
+      <w:r>
+        <w:rPr>
+          <w:b w:val="false"/>
+          <w:bCs w:val="false"/>
+          <w:color w:val="DC2300"/>
+          <w:sz w:val="22"/>
+          <w:szCs w:val="22"/>
+        </w:rPr>
+        <w:t>{factor.type := num.type}</w:t>
+      </w:r>
+    </w:p>
+    <w:p>
+      <w:pPr>
+        <w:pStyle w:val="style0"/>
+      </w:pPr>
+      <w:r>
+        <w:rPr>
+          <w:b w:val="false"/>
+          <w:bCs w:val="false"/>
+          <w:sz w:val="22"/>
+          <w:szCs w:val="22"/>
+        </w:rPr>
+        <w:t xml:space="preserve">factor → </w:t>
+      </w:r>
+      <w:r>
+        <w:rPr>
+          <w:b/>
+          <w:bCs/>
+          <w:sz w:val="22"/>
+          <w:szCs w:val="22"/>
+        </w:rPr>
+        <w:t>(</w:t>
+      </w:r>
+      <w:r>
+        <w:rPr>
+          <w:sz w:val="22"/>
+          <w:szCs w:val="22"/>
+        </w:rPr>
+        <w:t xml:space="preserve"> expression </w:t>
+      </w:r>
+      <w:r>
+        <w:rPr>
+          <w:b/>
+          <w:bCs/>
+          <w:sz w:val="22"/>
+          <w:szCs w:val="22"/>
+        </w:rPr>
+        <w:t>)</w:t>
+      </w:r>
+    </w:p>
+    <w:p>
+      <w:pPr>
+        <w:pStyle w:val="style0"/>
+      </w:pPr>
+      <w:r>
+        <w:rPr>
+          <w:b w:val="false"/>
+          <w:bCs w:val="false"/>
+          <w:color w:val="DC2300"/>
+          <w:sz w:val="22"/>
+          <w:szCs w:val="22"/>
+        </w:rPr>
+        <w:t>{factor.type:= expression.type}</w:t>
+      </w:r>
+    </w:p>
+    <w:p>
+      <w:pPr>
+        <w:pStyle w:val="style0"/>
+      </w:pPr>
+      <w:r>
+        <w:rPr>
+          <w:b w:val="false"/>
+          <w:bCs w:val="false"/>
+          <w:sz w:val="22"/>
+          <w:szCs w:val="22"/>
+        </w:rPr>
+        <w:t xml:space="preserve">factor → </w:t>
+      </w:r>
+      <w:r>
+        <w:rPr>
+          <w:b/>
+          <w:bCs/>
+          <w:sz w:val="22"/>
+          <w:szCs w:val="22"/>
+        </w:rPr>
+        <w:t xml:space="preserve">not </w:t>
+      </w:r>
+      <w:r>
+        <w:rPr>
+          <w:sz w:val="22"/>
+          <w:szCs w:val="22"/>
+        </w:rPr>
+        <w:t>factor[1]</w:t>
+      </w:r>
+    </w:p>
+    <w:p>
+      <w:pPr>
+        <w:pStyle w:val="style0"/>
+      </w:pPr>
+      <w:r>
+        <w:rPr>
+          <w:color w:val="DC2300"/>
+          <w:sz w:val="22"/>
+          <w:szCs w:val="22"/>
+        </w:rPr>
+        <w:t>{ factor.type := if factor[1].type = BOOL then BOOL</w:t>
+      </w:r>
+    </w:p>
+    <w:p>
+      <w:pPr>
+        <w:pStyle w:val="style0"/>
+      </w:pPr>
+      <w:r>
+        <w:rPr>
+          <w:color w:val="DC2300"/>
+          <w:sz w:val="22"/>
+          <w:szCs w:val="22"/>
+        </w:rPr>
+        <w:tab/>
+        <w:t>else if factor[1] = ERR or ERR* then ERR</w:t>
+      </w:r>
+    </w:p>
+    <w:p>
+      <w:pPr>
+        <w:pStyle w:val="style0"/>
+      </w:pPr>
+      <w:r>
+        <w:rPr>
+          <w:color w:val="DC2300"/>
+          <w:sz w:val="22"/>
+          <w:szCs w:val="22"/>
+        </w:rPr>
         <w:tab/>
         <w:t>else ERR* }</w:t>
       </w:r>
@@ -2194,42 +2620,6 @@
         <w:pStyle w:val="style0"/>
       </w:pPr>
       <w:r>
-        <w:rPr>
-          <w:sz w:val="22"/>
-          <w:szCs w:val="22"/>
-        </w:rPr>
-        <w:t xml:space="preserve">term1 → </w:t>
-      </w:r>
-      <w:r>
-        <w:rPr>
-          <w:b/>
-          <w:bCs/>
-          <w:sz w:val="22"/>
-          <w:szCs w:val="22"/>
-        </w:rPr>
-        <w:t>epsilon</w:t>
-      </w:r>
-    </w:p>
-    <w:p>
-      <w:pPr>
-        <w:pStyle w:val="style0"/>
-      </w:pPr>
-      <w:r>
-        <w:rPr>
-          <w:b w:val="false"/>
-          <w:bCs w:val="false"/>
-          <w:color w:val="DC2300"/>
-          <w:sz w:val="22"/>
-          <w:szCs w:val="22"/>
-        </w:rPr>
-        <w:t>{ term1.type := void }</w:t>
-      </w:r>
-    </w:p>
-    <w:p>
-      <w:pPr>
-        <w:pStyle w:val="style0"/>
-      </w:pPr>
-      <w:r>
         <w:rPr/>
       </w:r>
     </w:p>
@@ -2242,232 +2632,6 @@
           <w:sz w:val="22"/>
           <w:szCs w:val="22"/>
         </w:rPr>
-        <w:t xml:space="preserve">factor → </w:t>
-      </w:r>
-      <w:r>
-        <w:rPr>
-          <w:b/>
-          <w:bCs/>
-          <w:sz w:val="22"/>
-          <w:szCs w:val="22"/>
-        </w:rPr>
-        <w:t xml:space="preserve">id </w:t>
-      </w:r>
-      <w:r>
-        <w:rPr>
-          <w:b w:val="false"/>
-          <w:bCs w:val="false"/>
-          <w:sz w:val="22"/>
-          <w:szCs w:val="22"/>
-        </w:rPr>
-        <w:t>factor1</w:t>
-      </w:r>
-    </w:p>
-    <w:p>
-      <w:pPr>
-        <w:pStyle w:val="style0"/>
-      </w:pPr>
-      <w:r>
-        <w:rPr>
-          <w:b w:val="false"/>
-          <w:bCs w:val="false"/>
-          <w:color w:val="DC2300"/>
-          <w:sz w:val="22"/>
-          <w:szCs w:val="22"/>
-        </w:rPr>
-        <w:t>{factor.type := if getType(id) = s → t and factor1.type = s, then t</w:t>
-      </w:r>
-    </w:p>
-    <w:p>
-      <w:pPr>
-        <w:pStyle w:val="style0"/>
-      </w:pPr>
-      <w:r>
-        <w:rPr>
-          <w:b w:val="false"/>
-          <w:bCs w:val="false"/>
-          <w:color w:val="DC2300"/>
-          <w:sz w:val="22"/>
-          <w:szCs w:val="22"/>
-        </w:rPr>
-        <w:tab/>
-        <w:t>else ERR*}</w:t>
-      </w:r>
-    </w:p>
-    <w:p>
-      <w:pPr>
-        <w:pStyle w:val="style0"/>
-      </w:pPr>
-      <w:r>
-        <w:rPr>
-          <w:b w:val="false"/>
-          <w:bCs w:val="false"/>
-          <w:sz w:val="22"/>
-          <w:szCs w:val="22"/>
-        </w:rPr>
-        <w:t xml:space="preserve">factor → </w:t>
-      </w:r>
-      <w:r>
-        <w:rPr>
-          <w:b/>
-          <w:bCs/>
-          <w:sz w:val="22"/>
-          <w:szCs w:val="22"/>
-        </w:rPr>
-        <w:t>num</w:t>
-      </w:r>
-    </w:p>
-    <w:p>
-      <w:pPr>
-        <w:pStyle w:val="style0"/>
-      </w:pPr>
-      <w:r>
-        <w:rPr>
-          <w:b w:val="false"/>
-          <w:bCs w:val="false"/>
-          <w:color w:val="DC2300"/>
-          <w:sz w:val="22"/>
-          <w:szCs w:val="22"/>
-        </w:rPr>
-        <w:t>{factor.type := num.type}</w:t>
-      </w:r>
-    </w:p>
-    <w:p>
-      <w:pPr>
-        <w:pStyle w:val="style0"/>
-      </w:pPr>
-      <w:r>
-        <w:rPr>
-          <w:b w:val="false"/>
-          <w:bCs w:val="false"/>
-          <w:sz w:val="22"/>
-          <w:szCs w:val="22"/>
-        </w:rPr>
-        <w:t xml:space="preserve">factor → </w:t>
-      </w:r>
-      <w:r>
-        <w:rPr>
-          <w:b/>
-          <w:bCs/>
-          <w:sz w:val="22"/>
-          <w:szCs w:val="22"/>
-        </w:rPr>
-        <w:t>(</w:t>
-      </w:r>
-      <w:r>
-        <w:rPr>
-          <w:sz w:val="22"/>
-          <w:szCs w:val="22"/>
-        </w:rPr>
-        <w:t xml:space="preserve"> expression </w:t>
-      </w:r>
-      <w:r>
-        <w:rPr>
-          <w:b/>
-          <w:bCs/>
-          <w:sz w:val="22"/>
-          <w:szCs w:val="22"/>
-        </w:rPr>
-        <w:t>)</w:t>
-      </w:r>
-    </w:p>
-    <w:p>
-      <w:pPr>
-        <w:pStyle w:val="style0"/>
-      </w:pPr>
-      <w:r>
-        <w:rPr>
-          <w:b w:val="false"/>
-          <w:bCs w:val="false"/>
-          <w:color w:val="DC2300"/>
-          <w:sz w:val="22"/>
-          <w:szCs w:val="22"/>
-        </w:rPr>
-        <w:t>{factor.type:= expression.type}</w:t>
-      </w:r>
-    </w:p>
-    <w:p>
-      <w:pPr>
-        <w:pStyle w:val="style0"/>
-      </w:pPr>
-      <w:r>
-        <w:rPr>
-          <w:b w:val="false"/>
-          <w:bCs w:val="false"/>
-          <w:sz w:val="22"/>
-          <w:szCs w:val="22"/>
-        </w:rPr>
-        <w:t xml:space="preserve">factor → </w:t>
-      </w:r>
-      <w:r>
-        <w:rPr>
-          <w:b/>
-          <w:bCs/>
-          <w:sz w:val="22"/>
-          <w:szCs w:val="22"/>
-        </w:rPr>
-        <w:t xml:space="preserve">not </w:t>
-      </w:r>
-      <w:r>
-        <w:rPr>
-          <w:sz w:val="22"/>
-          <w:szCs w:val="22"/>
-        </w:rPr>
-        <w:t>factor[1]</w:t>
-      </w:r>
-    </w:p>
-    <w:p>
-      <w:pPr>
-        <w:pStyle w:val="style0"/>
-      </w:pPr>
-      <w:r>
-        <w:rPr>
-          <w:color w:val="DC2300"/>
-          <w:sz w:val="22"/>
-          <w:szCs w:val="22"/>
-        </w:rPr>
-        <w:t>{ factor.type := if factor[1].type = BOOL then BOOL</w:t>
-      </w:r>
-    </w:p>
-    <w:p>
-      <w:pPr>
-        <w:pStyle w:val="style0"/>
-      </w:pPr>
-      <w:r>
-        <w:rPr>
-          <w:color w:val="DC2300"/>
-          <w:sz w:val="22"/>
-          <w:szCs w:val="22"/>
-        </w:rPr>
-        <w:tab/>
-        <w:tab/>
-        <w:t>else if factor[1] = ERR or ERR* then ERR</w:t>
-      </w:r>
-    </w:p>
-    <w:p>
-      <w:pPr>
-        <w:pStyle w:val="style0"/>
-      </w:pPr>
-      <w:r>
-        <w:rPr>
-          <w:color w:val="DC2300"/>
-          <w:sz w:val="22"/>
-          <w:szCs w:val="22"/>
-        </w:rPr>
-        <w:tab/>
-        <w:tab/>
-        <w:t>else ERR* }</w:t>
-      </w:r>
-    </w:p>
-    <w:p>
-      <w:pPr>
-        <w:pStyle w:val="style0"/>
-      </w:pPr>
-      <w:r>
-        <w:rPr>
-          <w:sz w:val="22"/>
-          <w:szCs w:val="22"/>
-        </w:rPr>
         <w:t xml:space="preserve">factor1 → </w:t>
       </w:r>
       <w:r>
@@ -2493,7 +2657,17 @@
           <w:sz w:val="22"/>
           <w:szCs w:val="22"/>
         </w:rPr>
-        <w:t xml:space="preserve"> )</w:t>
+        <w:t xml:space="preserve"> ) </w:t>
+      </w:r>
+      <w:r>
+        <w:rPr>
+          <w:b w:val="false"/>
+          <w:bCs w:val="false"/>
+          <w:color w:val="0000FF"/>
+          <w:sz w:val="22"/>
+          <w:szCs w:val="22"/>
+        </w:rPr>
+        <w:t>{not done}</w:t>
       </w:r>
     </w:p>
     <w:p>
@@ -2553,7 +2727,7 @@
           <w:szCs w:val="22"/>
           <w:lang w:bidi="hi-IN" w:eastAsia="zh-CN" w:val="en-US"/>
         </w:rPr>
-        <w:t>{factor1.type :=  varable1.type}</w:t>
+        <w:t>{factor1.type :=  varable1.type} #the type will be array or void</w:t>
       </w:r>
     </w:p>
     <w:p>
@@ -2628,7 +2802,7 @@
       <w:pgNumType w:fmt="decimal"/>
       <w:formProt w:val="false"/>
       <w:textDirection w:val="lrTb"/>
-      <w:docGrid w:charSpace="-6964" w:linePitch="239" w:type="default"/>
+      <w:docGrid w:charSpace="-7169" w:linePitch="240" w:type="default"/>
     </w:sectPr>
   </w:body>
 </w:document>
@@ -2787,7 +2961,12 @@
     <w:basedOn w:val="style0"/>
     <w:next w:val="style17"/>
     <w:pPr>
+      <w:numPr>
+        <w:ilvl w:val="0"/>
+        <w:numId w:val="1"/>
+      </w:numPr>
       <w:spacing w:after="0" w:before="480"/>
+      <w:outlineLvl w:val="0"/>
     </w:pPr>
     <w:rPr>
       <w:b/>

</xml_diff>

<commit_message>
fixed minor bugs. Completed grammar subset tests
</commit_message>
<xml_diff>
--- a/docs/DecoratedGrammar.docx
+++ b/docs/DecoratedGrammar.docx
@@ -1298,268 +1298,19 @@
           <w:sz w:val="22"/>
           <w:szCs w:val="22"/>
         </w:rPr>
-        <w:t>{}</w:t>
-      </w:r>
-    </w:p>
-    <w:p>
-      <w:pPr>
-        <w:pStyle w:val="style0"/>
-      </w:pPr>
-      <w:r>
-        <w:rPr>
-          <w:sz w:val="22"/>
-          <w:szCs w:val="22"/>
-        </w:rPr>
-        <w:t xml:space="preserve">statement1 → </w:t>
-      </w:r>
-      <w:r>
-        <w:rPr>
-          <w:b/>
-          <w:bCs/>
-          <w:sz w:val="22"/>
-          <w:szCs w:val="22"/>
-        </w:rPr>
-        <w:t>else</w:t>
-      </w:r>
-      <w:r>
-        <w:rPr>
-          <w:sz w:val="22"/>
-          <w:szCs w:val="22"/>
-        </w:rPr>
-        <w:t xml:space="preserve"> statement</w:t>
-      </w:r>
-    </w:p>
-    <w:p>
-      <w:pPr>
-        <w:pStyle w:val="style0"/>
-      </w:pPr>
-      <w:r>
-        <w:rPr>
-          <w:color w:val="DC2300"/>
-          <w:sz w:val="22"/>
-          <w:szCs w:val="22"/>
-        </w:rPr>
-        <w:t>{}</w:t>
-      </w:r>
-    </w:p>
-    <w:p>
-      <w:pPr>
-        <w:pStyle w:val="style0"/>
-      </w:pPr>
-      <w:r>
-        <w:rPr>
-          <w:sz w:val="22"/>
-          <w:szCs w:val="22"/>
-        </w:rPr>
-        <w:t xml:space="preserve">statement1 → </w:t>
-      </w:r>
-      <w:r>
-        <w:rPr>
-          <w:b/>
-          <w:bCs/>
-          <w:sz w:val="22"/>
-          <w:szCs w:val="22"/>
-        </w:rPr>
-        <w:t>epsilon</w:t>
-      </w:r>
-    </w:p>
-    <w:p>
-      <w:pPr>
-        <w:pStyle w:val="style0"/>
-      </w:pPr>
-      <w:r>
-        <w:rPr>
-          <w:color w:val="DC2300"/>
-          <w:sz w:val="22"/>
-          <w:szCs w:val="22"/>
-        </w:rPr>
-        <w:t>{}</w:t>
-      </w:r>
-    </w:p>
-    <w:p>
-      <w:pPr>
-        <w:pStyle w:val="style0"/>
-      </w:pPr>
-      <w:r>
-        <w:rPr/>
-      </w:r>
-    </w:p>
-    <w:p>
-      <w:pPr>
-        <w:pStyle w:val="style0"/>
-      </w:pPr>
-      <w:r>
-        <w:rPr>
-          <w:sz w:val="22"/>
-          <w:szCs w:val="22"/>
-        </w:rPr>
-        <w:t xml:space="preserve">variable → </w:t>
-      </w:r>
-      <w:r>
-        <w:rPr>
-          <w:b/>
-          <w:bCs/>
-          <w:sz w:val="22"/>
-          <w:szCs w:val="22"/>
-        </w:rPr>
-        <w:t>id</w:t>
-      </w:r>
-      <w:r>
-        <w:rPr>
-          <w:sz w:val="22"/>
-          <w:szCs w:val="22"/>
-        </w:rPr>
-        <w:t xml:space="preserve"> </w:t>
-      </w:r>
-      <w:r>
-        <w:rPr>
-          <w:b w:val="false"/>
-          <w:bCs w:val="false"/>
-          <w:sz w:val="22"/>
-          <w:szCs w:val="22"/>
-        </w:rPr>
-        <w:t>variable1</w:t>
-      </w:r>
-    </w:p>
-    <w:p>
-      <w:pPr>
-        <w:pStyle w:val="style0"/>
-      </w:pPr>
-      <w:r>
-        <w:rPr>
-          <w:b w:val="false"/>
-          <w:bCs w:val="false"/>
-          <w:color w:val="DC2300"/>
-          <w:sz w:val="22"/>
-          <w:szCs w:val="22"/>
-        </w:rPr>
-        <w:t>{variable1.in := getType(id)}</w:t>
-      </w:r>
-    </w:p>
-    <w:p>
-      <w:pPr>
-        <w:pStyle w:val="style0"/>
-      </w:pPr>
-      <w:r>
-        <w:rPr>
-          <w:b w:val="false"/>
-          <w:bCs w:val="false"/>
-          <w:color w:val="DC2300"/>
-          <w:sz w:val="22"/>
-          <w:szCs w:val="22"/>
-        </w:rPr>
-        <w:t>{variable.type := getType(id)}</w:t>
-      </w:r>
-    </w:p>
-    <w:p>
-      <w:pPr>
-        <w:pStyle w:val="style0"/>
-      </w:pPr>
-      <w:r>
-        <w:rPr/>
-      </w:r>
-    </w:p>
-    <w:p>
-      <w:pPr>
-        <w:pStyle w:val="style0"/>
-      </w:pPr>
-      <w:r>
-        <w:rPr>
-          <w:b w:val="false"/>
-          <w:bCs w:val="false"/>
-          <w:sz w:val="22"/>
-          <w:szCs w:val="22"/>
-        </w:rPr>
-        <w:t>---begin subset---</w:t>
-      </w:r>
-    </w:p>
-    <w:p>
-      <w:pPr>
-        <w:pStyle w:val="style0"/>
-      </w:pPr>
-      <w:r>
-        <w:rPr/>
-      </w:r>
-    </w:p>
-    <w:p>
-      <w:pPr>
-        <w:pStyle w:val="style0"/>
-      </w:pPr>
-      <w:r>
-        <w:rPr>
-          <w:b w:val="false"/>
-          <w:bCs w:val="false"/>
-          <w:sz w:val="22"/>
-          <w:szCs w:val="22"/>
-        </w:rPr>
-        <w:t xml:space="preserve">variable1 → </w:t>
-      </w:r>
-      <w:r>
-        <w:rPr>
-          <w:b/>
-          <w:bCs/>
-          <w:sz w:val="22"/>
-          <w:szCs w:val="22"/>
-        </w:rPr>
-        <w:t xml:space="preserve">[ </w:t>
-      </w:r>
-      <w:r>
-        <w:rPr>
-          <w:b w:val="false"/>
-          <w:bCs w:val="false"/>
-          <w:sz w:val="22"/>
-          <w:szCs w:val="22"/>
-        </w:rPr>
-        <w:t>expression</w:t>
-      </w:r>
-      <w:r>
-        <w:rPr>
-          <w:b/>
-          <w:bCs/>
-          <w:sz w:val="22"/>
-          <w:szCs w:val="22"/>
-        </w:rPr>
-        <w:t xml:space="preserve"> ] </w:t>
-      </w:r>
-      <w:r>
-        <w:rPr>
-          <w:b w:val="false"/>
-          <w:bCs w:val="false"/>
-          <w:color w:val="0000FF"/>
-          <w:sz w:val="22"/>
-          <w:szCs w:val="22"/>
-        </w:rPr>
-        <w:t>{not done: how to implement this}</w:t>
-      </w:r>
-    </w:p>
-    <w:p>
-      <w:pPr>
-        <w:pStyle w:val="style0"/>
-      </w:pPr>
-      <w:r>
-        <w:rPr>
-          <w:b w:val="false"/>
-          <w:bCs w:val="false"/>
-          <w:color w:val="DC2300"/>
-          <w:sz w:val="22"/>
-          <w:szCs w:val="22"/>
-        </w:rPr>
-        <w:t>{ variable1.type := if expression.type = INT and variable1.in = array(s, t), then t</w:t>
-      </w:r>
-    </w:p>
-    <w:p>
-      <w:pPr>
-        <w:pStyle w:val="style0"/>
-      </w:pPr>
-      <w:r>
-        <w:rPr>
-          <w:b w:val="false"/>
-          <w:bCs w:val="false"/>
-          <w:color w:val="DC2300"/>
-          <w:sz w:val="22"/>
-          <w:szCs w:val="22"/>
-        </w:rPr>
-        <w:tab/>
+        <w:t>{statement.type := if expression.type = BOOL then void</w:t>
+      </w:r>
+    </w:p>
+    <w:p>
+      <w:pPr>
+        <w:pStyle w:val="style0"/>
+      </w:pPr>
+      <w:r>
+        <w:rPr>
+          <w:color w:val="DC2300"/>
+          <w:sz w:val="22"/>
+          <w:szCs w:val="22"/>
+        </w:rPr>
         <w:tab/>
         <w:t>else ERR* }</w:t>
       </w:r>
@@ -1570,6 +1321,197 @@
       </w:pPr>
       <w:r>
         <w:rPr>
+          <w:sz w:val="22"/>
+          <w:szCs w:val="22"/>
+        </w:rPr>
+        <w:t xml:space="preserve">statement1 → </w:t>
+      </w:r>
+      <w:r>
+        <w:rPr>
+          <w:b/>
+          <w:bCs/>
+          <w:sz w:val="22"/>
+          <w:szCs w:val="22"/>
+        </w:rPr>
+        <w:t>else</w:t>
+      </w:r>
+      <w:r>
+        <w:rPr>
+          <w:sz w:val="22"/>
+          <w:szCs w:val="22"/>
+        </w:rPr>
+        <w:t xml:space="preserve"> statement</w:t>
+      </w:r>
+    </w:p>
+    <w:p>
+      <w:pPr>
+        <w:pStyle w:val="style0"/>
+      </w:pPr>
+      <w:r>
+        <w:rPr>
+          <w:color w:val="DC2300"/>
+          <w:sz w:val="22"/>
+          <w:szCs w:val="22"/>
+        </w:rPr>
+        <w:t>{}</w:t>
+      </w:r>
+    </w:p>
+    <w:p>
+      <w:pPr>
+        <w:pStyle w:val="style0"/>
+      </w:pPr>
+      <w:r>
+        <w:rPr>
+          <w:sz w:val="22"/>
+          <w:szCs w:val="22"/>
+        </w:rPr>
+        <w:t xml:space="preserve">statement1 → </w:t>
+      </w:r>
+      <w:r>
+        <w:rPr>
+          <w:b/>
+          <w:bCs/>
+          <w:sz w:val="22"/>
+          <w:szCs w:val="22"/>
+        </w:rPr>
+        <w:t>epsilon</w:t>
+      </w:r>
+    </w:p>
+    <w:p>
+      <w:pPr>
+        <w:pStyle w:val="style0"/>
+      </w:pPr>
+      <w:r>
+        <w:rPr>
+          <w:color w:val="DC2300"/>
+          <w:sz w:val="22"/>
+          <w:szCs w:val="22"/>
+        </w:rPr>
+        <w:t>{}</w:t>
+      </w:r>
+    </w:p>
+    <w:p>
+      <w:pPr>
+        <w:pStyle w:val="style0"/>
+      </w:pPr>
+      <w:r>
+        <w:rPr/>
+      </w:r>
+    </w:p>
+    <w:p>
+      <w:pPr>
+        <w:pStyle w:val="style0"/>
+      </w:pPr>
+      <w:r>
+        <w:rPr>
+          <w:sz w:val="22"/>
+          <w:szCs w:val="22"/>
+        </w:rPr>
+        <w:t xml:space="preserve">variable → </w:t>
+      </w:r>
+      <w:r>
+        <w:rPr>
+          <w:b/>
+          <w:bCs/>
+          <w:sz w:val="22"/>
+          <w:szCs w:val="22"/>
+        </w:rPr>
+        <w:t>id</w:t>
+      </w:r>
+      <w:r>
+        <w:rPr>
+          <w:sz w:val="22"/>
+          <w:szCs w:val="22"/>
+        </w:rPr>
+        <w:t xml:space="preserve"> </w:t>
+      </w:r>
+      <w:r>
+        <w:rPr>
+          <w:b w:val="false"/>
+          <w:bCs w:val="false"/>
+          <w:sz w:val="22"/>
+          <w:szCs w:val="22"/>
+        </w:rPr>
+        <w:t>variable1</w:t>
+      </w:r>
+    </w:p>
+    <w:p>
+      <w:pPr>
+        <w:pStyle w:val="style0"/>
+      </w:pPr>
+      <w:r>
+        <w:rPr>
+          <w:b w:val="false"/>
+          <w:bCs w:val="false"/>
+          <w:color w:val="DC2300"/>
+          <w:sz w:val="22"/>
+          <w:szCs w:val="22"/>
+        </w:rPr>
+        <w:t>{variable1.in := getType(id)}</w:t>
+      </w:r>
+    </w:p>
+    <w:p>
+      <w:pPr>
+        <w:pStyle w:val="style0"/>
+      </w:pPr>
+      <w:r>
+        <w:rPr>
+          <w:b w:val="false"/>
+          <w:bCs w:val="false"/>
+          <w:color w:val="DC2300"/>
+          <w:sz w:val="22"/>
+          <w:szCs w:val="22"/>
+        </w:rPr>
+        <w:t>{variable.type := getType(id)}</w:t>
+      </w:r>
+    </w:p>
+    <w:p>
+      <w:pPr>
+        <w:pStyle w:val="style0"/>
+      </w:pPr>
+      <w:r>
+        <w:rPr>
+          <w:b w:val="false"/>
+          <w:bCs w:val="false"/>
+          <w:color w:val="DC2300"/>
+          <w:sz w:val="22"/>
+          <w:szCs w:val="22"/>
+        </w:rPr>
+      </w:r>
+    </w:p>
+    <w:p>
+      <w:pPr>
+        <w:pStyle w:val="style0"/>
+      </w:pPr>
+      <w:r>
+        <w:rPr>
+          <w:b w:val="false"/>
+          <w:bCs w:val="false"/>
+          <w:sz w:val="22"/>
+          <w:szCs w:val="22"/>
+        </w:rPr>
+        <w:t>---begin subset---</w:t>
+      </w:r>
+    </w:p>
+    <w:p>
+      <w:pPr>
+        <w:pStyle w:val="style0"/>
+      </w:pPr>
+      <w:r>
+        <w:rPr>
+          <w:b w:val="false"/>
+          <w:bCs w:val="false"/>
+          <w:sz w:val="22"/>
+          <w:szCs w:val="22"/>
+        </w:rPr>
+      </w:r>
+    </w:p>
+    <w:p>
+      <w:pPr>
+        <w:pStyle w:val="style0"/>
+      </w:pPr>
+      <w:r>
+        <w:rPr>
           <w:b w:val="false"/>
           <w:bCs w:val="false"/>
           <w:sz w:val="22"/>
@@ -1584,6 +1526,88 @@
           <w:sz w:val="22"/>
           <w:szCs w:val="22"/>
         </w:rPr>
+        <w:t xml:space="preserve">[ </w:t>
+      </w:r>
+      <w:r>
+        <w:rPr>
+          <w:b w:val="false"/>
+          <w:bCs w:val="false"/>
+          <w:sz w:val="22"/>
+          <w:szCs w:val="22"/>
+        </w:rPr>
+        <w:t>expression</w:t>
+      </w:r>
+      <w:r>
+        <w:rPr>
+          <w:b/>
+          <w:bCs/>
+          <w:sz w:val="22"/>
+          <w:szCs w:val="22"/>
+        </w:rPr>
+        <w:t xml:space="preserve"> ] </w:t>
+      </w:r>
+      <w:r>
+        <w:rPr>
+          <w:b w:val="false"/>
+          <w:bCs w:val="false"/>
+          <w:color w:val="0000FF"/>
+          <w:sz w:val="22"/>
+          <w:szCs w:val="22"/>
+        </w:rPr>
+        <w:t>{not done: how to implement this}</w:t>
+      </w:r>
+    </w:p>
+    <w:p>
+      <w:pPr>
+        <w:pStyle w:val="style0"/>
+      </w:pPr>
+      <w:r>
+        <w:rPr>
+          <w:b w:val="false"/>
+          <w:bCs w:val="false"/>
+          <w:color w:val="DC2300"/>
+          <w:sz w:val="22"/>
+          <w:szCs w:val="22"/>
+        </w:rPr>
+        <w:t>{ variable1.type := if expression.type = INT and variable1.in = array(s, t), then t</w:t>
+      </w:r>
+    </w:p>
+    <w:p>
+      <w:pPr>
+        <w:pStyle w:val="style0"/>
+      </w:pPr>
+      <w:r>
+        <w:rPr>
+          <w:b w:val="false"/>
+          <w:bCs w:val="false"/>
+          <w:color w:val="DC2300"/>
+          <w:sz w:val="22"/>
+          <w:szCs w:val="22"/>
+        </w:rPr>
+        <w:tab/>
+        <w:t>else ERR* }</w:t>
+      </w:r>
+    </w:p>
+    <w:p>
+      <w:pPr>
+        <w:pStyle w:val="style0"/>
+      </w:pPr>
+      <w:r>
+        <w:rPr>
+          <w:b w:val="false"/>
+          <w:bCs w:val="false"/>
+          <w:sz w:val="22"/>
+          <w:szCs w:val="22"/>
+        </w:rPr>
+        <w:t xml:space="preserve">variable1 → </w:t>
+      </w:r>
+      <w:r>
+        <w:rPr>
+          <w:b/>
+          <w:bCs/>
+          <w:sz w:val="22"/>
+          <w:szCs w:val="22"/>
+        </w:rPr>
         <w:t>epsilon</w:t>
       </w:r>
     </w:p>
@@ -1621,7 +1645,7 @@
           <w:sz w:val="22"/>
           <w:szCs w:val="22"/>
         </w:rPr>
-        <w:t xml:space="preserve">expression_list →expression expression_list1 </w:t>
+        <w:t xml:space="preserve">expression_list → expression expression_list1 </w:t>
       </w:r>
       <w:r>
         <w:rPr>
@@ -1668,7 +1692,11 @@
         <w:pStyle w:val="style0"/>
       </w:pPr>
       <w:r>
-        <w:rPr/>
+        <w:rPr>
+          <w:color w:val="DC2300"/>
+          <w:sz w:val="22"/>
+          <w:szCs w:val="22"/>
+        </w:rPr>
       </w:r>
     </w:p>
     <w:p>
@@ -1846,7 +1874,11 @@
         <w:pStyle w:val="style0"/>
       </w:pPr>
       <w:r>
-        <w:rPr/>
+        <w:rPr>
+          <w:color w:val="DC2300"/>
+          <w:sz w:val="22"/>
+          <w:szCs w:val="22"/>
+        </w:rPr>
       </w:r>
     </w:p>
     <w:p>
@@ -1924,23 +1956,23 @@
           <w:sz w:val="22"/>
           <w:szCs w:val="22"/>
         </w:rPr>
-        <w:t>{ expression1.type := if expression1.in = simple_expression.type = (int or real) then BOOL</w:t>
-      </w:r>
-    </w:p>
-    <w:p>
-      <w:pPr>
-        <w:pStyle w:val="style0"/>
-      </w:pPr>
-      <w:r>
-        <w:rPr>
-          <w:b w:val="false"/>
-          <w:bCs w:val="false"/>
-          <w:color w:val="DC2300"/>
-          <w:sz w:val="22"/>
-          <w:szCs w:val="22"/>
-        </w:rPr>
+        <w:t xml:space="preserve">{ expression1.type := if expression1.in = simple_expression.type = (int or real) then </w:t>
         <w:tab/>
-        <w:tab/>
+        <w:t>BOOL</w:t>
+      </w:r>
+    </w:p>
+    <w:p>
+      <w:pPr>
+        <w:pStyle w:val="style0"/>
+      </w:pPr>
+      <w:r>
+        <w:rPr>
+          <w:b w:val="false"/>
+          <w:bCs w:val="false"/>
+          <w:color w:val="DC2300"/>
+          <w:sz w:val="22"/>
+          <w:szCs w:val="22"/>
+        </w:rPr>
         <w:tab/>
         <w:t>else ERR*}</w:t>
       </w:r>
@@ -2064,7 +2096,11 @@
         <w:pStyle w:val="style0"/>
       </w:pPr>
       <w:r>
-        <w:rPr/>
+        <w:rPr>
+          <w:color w:val="DC2300"/>
+          <w:sz w:val="22"/>
+          <w:szCs w:val="22"/>
+        </w:rPr>
       </w:r>
     </w:p>
     <w:p>
@@ -2106,6 +2142,13 @@
           <w:szCs w:val="22"/>
         </w:rPr>
         <w:t xml:space="preserve">{simple_expression1.type := if term.type = simple_expression1[1].type or </w:t>
+      </w:r>
+      <w:r>
+        <w:rPr>
+          <w:color w:val="DC2300"/>
+          <w:sz w:val="22"/>
+          <w:szCs w:val="22"/>
+        </w:rPr>
         <w:tab/>
         <w:t>simple_expression1[1].type = void then term.type</w:t>
       </w:r>
@@ -2234,7 +2277,11 @@
         <w:pStyle w:val="style0"/>
       </w:pPr>
       <w:r>
-        <w:rPr/>
+        <w:rPr>
+          <w:color w:val="DC2300"/>
+          <w:sz w:val="22"/>
+          <w:szCs w:val="22"/>
+        </w:rPr>
       </w:r>
     </w:p>
     <w:p>
@@ -2277,7 +2324,7 @@
           <w:sz w:val="22"/>
           <w:szCs w:val="22"/>
         </w:rPr>
-        <w:t>{term1.type := if factor.type = term1[1].type or term1[1].type = void then factor.type</w:t>
+        <w:t>{term1.type := if (factor.type = term1[1].type = (int or real)) or term1[1].type = void then factor.type</w:t>
       </w:r>
     </w:p>
     <w:p>
@@ -2620,7 +2667,11 @@
         <w:pStyle w:val="style0"/>
       </w:pPr>
       <w:r>
-        <w:rPr/>
+        <w:rPr>
+          <w:color w:val="DC2300"/>
+          <w:sz w:val="22"/>
+          <w:szCs w:val="22"/>
+        </w:rPr>
       </w:r>
     </w:p>
     <w:p>
@@ -2946,6 +2997,9 @@
         <w:tab w:leader="none" w:pos="709" w:val="left"/>
       </w:tabs>
       <w:suppressAutoHyphens w:val="true"/>
+      <w:kinsoku w:val="true"/>
+      <w:overflowPunct w:val="true"/>
+      <w:autoSpaceDE w:val="true"/>
       <w:jc w:val="left"/>
     </w:pPr>
     <w:rPr>

</xml_diff>

<commit_message>
Committing changes so that I can work on this on the mac.
</commit_message>
<xml_diff>
--- a/docs/DecoratedGrammar.docx
+++ b/docs/DecoratedGrammar.docx
@@ -75,7 +75,17 @@
           <w:sz w:val="22"/>
           <w:szCs w:val="22"/>
         </w:rPr>
-        <w:t xml:space="preserve"> program1</w:t>
+        <w:t xml:space="preserve"> program1 </w:t>
+      </w:r>
+      <w:r>
+        <w:rPr>
+          <w:b w:val="false"/>
+          <w:bCs w:val="false"/>
+          <w:color w:val="0000FF"/>
+          <w:sz w:val="22"/>
+          <w:szCs w:val="22"/>
+        </w:rPr>
+        <w:t>{not done}</w:t>
       </w:r>
     </w:p>
     <w:p>
@@ -236,7 +246,32 @@
           <w:sz w:val="22"/>
           <w:szCs w:val="22"/>
         </w:rPr>
-        <w:t>identifier_list1</w:t>
+        <w:t xml:space="preserve">identifier_list1 </w:t>
+      </w:r>
+      <w:r>
+        <w:rPr>
+          <w:b w:val="false"/>
+          <w:bCs w:val="false"/>
+          <w:color w:val="0000FF"/>
+          <w:sz w:val="22"/>
+          <w:szCs w:val="22"/>
+        </w:rPr>
+        <w:t>{not done}</w:t>
+      </w:r>
+    </w:p>
+    <w:p>
+      <w:pPr>
+        <w:pStyle w:val="style0"/>
+      </w:pPr>
+      <w:r>
+        <w:rPr>
+          <w:b w:val="false"/>
+          <w:bCs w:val="false"/>
+          <w:color w:val="DC2300"/>
+          <w:sz w:val="22"/>
+          <w:szCs w:val="22"/>
+        </w:rPr>
+        <w:t>{checkAddBlueNode(id.lex, PPARAM)}</w:t>
       </w:r>
     </w:p>
     <w:p>
@@ -268,7 +303,32 @@
           <w:sz w:val="22"/>
           <w:szCs w:val="22"/>
         </w:rPr>
-        <w:t xml:space="preserve"> identifier_list1</w:t>
+        <w:t xml:space="preserve"> identifier_list1 </w:t>
+      </w:r>
+      <w:r>
+        <w:rPr>
+          <w:b w:val="false"/>
+          <w:bCs w:val="false"/>
+          <w:color w:val="0000FF"/>
+          <w:sz w:val="22"/>
+          <w:szCs w:val="22"/>
+        </w:rPr>
+        <w:t>{not done}</w:t>
+      </w:r>
+    </w:p>
+    <w:p>
+      <w:pPr>
+        <w:pStyle w:val="style0"/>
+      </w:pPr>
+      <w:r>
+        <w:rPr>
+          <w:b w:val="false"/>
+          <w:bCs w:val="false"/>
+          <w:color w:val="DC2300"/>
+          <w:sz w:val="22"/>
+          <w:szCs w:val="22"/>
+        </w:rPr>
+        <w:t>{checkAddBlueNode(id.lex, PPARAM)}</w:t>
       </w:r>
     </w:p>
     <w:p>
@@ -343,7 +403,32 @@
           <w:sz w:val="22"/>
           <w:szCs w:val="22"/>
         </w:rPr>
-        <w:t xml:space="preserve"> declarations1</w:t>
+        <w:t xml:space="preserve"> declarations1 </w:t>
+      </w:r>
+      <w:r>
+        <w:rPr>
+          <w:b w:val="false"/>
+          <w:bCs w:val="false"/>
+          <w:color w:val="0000FF"/>
+          <w:sz w:val="22"/>
+          <w:szCs w:val="22"/>
+        </w:rPr>
+        <w:t>{not done}</w:t>
+      </w:r>
+    </w:p>
+    <w:p>
+      <w:pPr>
+        <w:pStyle w:val="style0"/>
+      </w:pPr>
+      <w:r>
+        <w:rPr>
+          <w:b w:val="false"/>
+          <w:bCs w:val="false"/>
+          <w:color w:val="DC2300"/>
+          <w:sz w:val="22"/>
+          <w:szCs w:val="22"/>
+        </w:rPr>
+        <w:t>{checkAddBlueNode(id.lex, type.type)}</w:t>
       </w:r>
     </w:p>
     <w:p>
@@ -387,7 +472,32 @@
           <w:sz w:val="22"/>
           <w:szCs w:val="22"/>
         </w:rPr>
-        <w:t xml:space="preserve"> declarations1</w:t>
+        <w:t xml:space="preserve"> declarations1 </w:t>
+      </w:r>
+      <w:r>
+        <w:rPr>
+          <w:b w:val="false"/>
+          <w:bCs w:val="false"/>
+          <w:color w:val="0000FF"/>
+          <w:sz w:val="22"/>
+          <w:szCs w:val="22"/>
+        </w:rPr>
+        <w:t>{not done}</w:t>
+      </w:r>
+    </w:p>
+    <w:p>
+      <w:pPr>
+        <w:pStyle w:val="style0"/>
+      </w:pPr>
+      <w:r>
+        <w:rPr>
+          <w:b w:val="false"/>
+          <w:bCs w:val="false"/>
+          <w:color w:val="DC2300"/>
+          <w:sz w:val="22"/>
+          <w:szCs w:val="22"/>
+        </w:rPr>
+        <w:t>{checkAddBlueNode(id.lex, type.type)}</w:t>
       </w:r>
     </w:p>
     <w:p>
@@ -444,7 +554,17 @@
           <w:sz w:val="22"/>
           <w:szCs w:val="22"/>
         </w:rPr>
-        <w:t>type → standard_type</w:t>
+        <w:t xml:space="preserve">type → standard_type </w:t>
+      </w:r>
+      <w:r>
+        <w:rPr>
+          <w:b w:val="false"/>
+          <w:bCs w:val="false"/>
+          <w:color w:val="0000FF"/>
+          <w:sz w:val="22"/>
+          <w:szCs w:val="22"/>
+        </w:rPr>
+        <w:t>{not done}</w:t>
       </w:r>
     </w:p>
     <w:p>
@@ -501,7 +621,17 @@
           <w:sz w:val="22"/>
           <w:szCs w:val="22"/>
         </w:rPr>
-        <w:t>standard_type</w:t>
+        <w:t xml:space="preserve">standard_type </w:t>
+      </w:r>
+      <w:r>
+        <w:rPr>
+          <w:b w:val="false"/>
+          <w:bCs w:val="false"/>
+          <w:color w:val="0000FF"/>
+          <w:sz w:val="22"/>
+          <w:szCs w:val="22"/>
+        </w:rPr>
+        <w:t>{not done}</w:t>
       </w:r>
     </w:p>
     <w:p>
@@ -543,7 +673,17 @@
           <w:sz w:val="22"/>
           <w:szCs w:val="22"/>
         </w:rPr>
-        <w:t>integer</w:t>
+        <w:t xml:space="preserve">integer </w:t>
+      </w:r>
+      <w:r>
+        <w:rPr>
+          <w:b w:val="false"/>
+          <w:bCs w:val="false"/>
+          <w:color w:val="0000FF"/>
+          <w:sz w:val="22"/>
+          <w:szCs w:val="22"/>
+        </w:rPr>
+        <w:t>{not done}</w:t>
       </w:r>
     </w:p>
     <w:p>
@@ -581,7 +721,17 @@
           <w:sz w:val="22"/>
           <w:szCs w:val="22"/>
         </w:rPr>
-        <w:t xml:space="preserve"> real</w:t>
+        <w:t xml:space="preserve"> real </w:t>
+      </w:r>
+      <w:r>
+        <w:rPr>
+          <w:b w:val="false"/>
+          <w:bCs w:val="false"/>
+          <w:color w:val="0000FF"/>
+          <w:sz w:val="22"/>
+          <w:szCs w:val="22"/>
+        </w:rPr>
+        <w:t>{not done}</w:t>
       </w:r>
     </w:p>
     <w:p>
@@ -781,7 +931,17 @@
           <w:sz w:val="22"/>
           <w:szCs w:val="22"/>
         </w:rPr>
-        <w:t>subprogram_head1</w:t>
+        <w:t xml:space="preserve">subprogram_head1 </w:t>
+      </w:r>
+      <w:r>
+        <w:rPr>
+          <w:b w:val="false"/>
+          <w:bCs w:val="false"/>
+          <w:color w:val="0000FF"/>
+          <w:sz w:val="22"/>
+          <w:szCs w:val="22"/>
+        </w:rPr>
+        <w:t>{not done}</w:t>
       </w:r>
     </w:p>
     <w:p>
@@ -882,78 +1042,322 @@
           <w:sz w:val="22"/>
           <w:szCs w:val="22"/>
         </w:rPr>
-        <w:t>;</w:t>
-      </w:r>
-    </w:p>
-    <w:p>
-      <w:pPr>
-        <w:pStyle w:val="style0"/>
-      </w:pPr>
-      <w:bookmarkStart w:id="0" w:name="__DdeLink__777_928337225"/>
+        <w:t xml:space="preserve">; </w:t>
+      </w:r>
+      <w:r>
+        <w:rPr>
+          <w:b w:val="false"/>
+          <w:bCs w:val="false"/>
+          <w:color w:val="0000FF"/>
+          <w:sz w:val="22"/>
+          <w:szCs w:val="22"/>
+        </w:rPr>
+        <w:t>{not done}</w:t>
+      </w:r>
+    </w:p>
+    <w:p>
+      <w:pPr>
+        <w:pStyle w:val="style0"/>
+      </w:pPr>
+      <w:r>
+        <w:rPr>
+          <w:b w:val="false"/>
+          <w:bCs w:val="false"/>
+          <w:color w:val="DC2300"/>
+          <w:sz w:val="22"/>
+          <w:szCs w:val="22"/>
+        </w:rPr>
+        <w:t>{subprogram_head1.type := standard_type.type}</w:t>
+      </w:r>
+    </w:p>
+    <w:p>
+      <w:pPr>
+        <w:pStyle w:val="style0"/>
+      </w:pPr>
+      <w:r>
+        <w:rPr>
+          <w:b w:val="false"/>
+          <w:bCs w:val="false"/>
+          <w:sz w:val="22"/>
+          <w:szCs w:val="22"/>
+        </w:rPr>
+        <w:t xml:space="preserve">subprogram_head1 → </w:t>
+      </w:r>
+      <w:r>
+        <w:rPr>
+          <w:b/>
+          <w:bCs/>
+          <w:sz w:val="22"/>
+          <w:szCs w:val="22"/>
+        </w:rPr>
+        <w:t xml:space="preserve">: </w:t>
+      </w:r>
+      <w:r>
+        <w:rPr>
+          <w:sz w:val="22"/>
+          <w:szCs w:val="22"/>
+        </w:rPr>
+        <w:t xml:space="preserve">standard_type </w:t>
+      </w:r>
+      <w:r>
+        <w:rPr>
+          <w:b/>
+          <w:bCs/>
+          <w:sz w:val="22"/>
+          <w:szCs w:val="22"/>
+        </w:rPr>
+        <w:t xml:space="preserve">; </w:t>
+      </w:r>
+      <w:r>
+        <w:rPr>
+          <w:b w:val="false"/>
+          <w:bCs w:val="false"/>
+          <w:color w:val="0000FF"/>
+          <w:sz w:val="22"/>
+          <w:szCs w:val="22"/>
+        </w:rPr>
+        <w:t>{not done}</w:t>
+      </w:r>
+    </w:p>
+    <w:p>
+      <w:pPr>
+        <w:pStyle w:val="style0"/>
+      </w:pPr>
+      <w:r>
+        <w:rPr>
+          <w:b w:val="false"/>
+          <w:bCs w:val="false"/>
+          <w:color w:val="DC2300"/>
+          <w:sz w:val="22"/>
+          <w:szCs w:val="22"/>
+        </w:rPr>
+        <w:t>{subprogram_head1.type := standard_type.type}</w:t>
+      </w:r>
+    </w:p>
+    <w:p>
+      <w:pPr>
+        <w:pStyle w:val="style0"/>
+      </w:pPr>
+      <w:r>
+        <w:rPr/>
+      </w:r>
+    </w:p>
+    <w:p>
+      <w:pPr>
+        <w:pStyle w:val="style0"/>
+      </w:pPr>
+      <w:r>
+        <w:rPr>
+          <w:sz w:val="22"/>
+          <w:szCs w:val="22"/>
+        </w:rPr>
+        <w:t xml:space="preserve">parameter_list → </w:t>
+      </w:r>
+      <w:r>
+        <w:rPr>
+          <w:b/>
+          <w:bCs/>
+          <w:sz w:val="22"/>
+          <w:szCs w:val="22"/>
+        </w:rPr>
+        <w:t>id</w:t>
+      </w:r>
+      <w:r>
+        <w:rPr>
+          <w:sz w:val="22"/>
+          <w:szCs w:val="22"/>
+        </w:rPr>
+        <w:t xml:space="preserve"> : type parameter_list1 </w:t>
+      </w:r>
+      <w:r>
+        <w:rPr>
+          <w:b w:val="false"/>
+          <w:bCs w:val="false"/>
+          <w:color w:val="0000FF"/>
+          <w:sz w:val="22"/>
+          <w:szCs w:val="22"/>
+        </w:rPr>
+        <w:t>{not done}</w:t>
+      </w:r>
+    </w:p>
+    <w:p>
+      <w:pPr>
+        <w:pStyle w:val="style0"/>
+      </w:pPr>
+      <w:r>
+        <w:rPr>
+          <w:color w:val="DC2300"/>
+          <w:sz w:val="22"/>
+          <w:szCs w:val="22"/>
+        </w:rPr>
+        <w:t>{parameterList.type := checkAddBlueNode(id.lexval, type.type)} #must convert type value to function parameter equivalent type</w:t>
+      </w:r>
+    </w:p>
+    <w:p>
+      <w:pPr>
+        <w:pStyle w:val="style0"/>
+      </w:pPr>
+      <w:r>
+        <w:rPr>
+          <w:sz w:val="22"/>
+          <w:szCs w:val="22"/>
+        </w:rPr>
+        <w:t xml:space="preserve">parameter_list1 → </w:t>
+      </w:r>
+      <w:r>
+        <w:rPr>
+          <w:b/>
+          <w:bCs/>
+          <w:sz w:val="22"/>
+          <w:szCs w:val="22"/>
+        </w:rPr>
+        <w:t>; id</w:t>
+      </w:r>
+      <w:r>
+        <w:rPr>
+          <w:sz w:val="22"/>
+          <w:szCs w:val="22"/>
+        </w:rPr>
+        <w:t xml:space="preserve"> </w:t>
+      </w:r>
+      <w:r>
+        <w:rPr>
+          <w:b/>
+          <w:bCs/>
+          <w:sz w:val="22"/>
+          <w:szCs w:val="22"/>
+        </w:rPr>
+        <w:t>:</w:t>
+      </w:r>
+      <w:r>
+        <w:rPr>
+          <w:sz w:val="22"/>
+          <w:szCs w:val="22"/>
+        </w:rPr>
+        <w:t xml:space="preserve"> type parameter_list1</w:t>
+      </w:r>
+    </w:p>
+    <w:p>
+      <w:pPr>
+        <w:pStyle w:val="style0"/>
+      </w:pPr>
+      <w:r>
+        <w:rPr>
+          <w:b w:val="false"/>
+          <w:bCs w:val="false"/>
+          <w:sz w:val="22"/>
+          <w:szCs w:val="22"/>
+        </w:rPr>
+        <w:t xml:space="preserve">parameter_list1 → </w:t>
+      </w:r>
+      <w:r>
+        <w:rPr>
+          <w:b/>
+          <w:bCs/>
+          <w:sz w:val="22"/>
+          <w:szCs w:val="22"/>
+        </w:rPr>
+        <w:t>epsilon</w:t>
+      </w:r>
+    </w:p>
+    <w:p>
+      <w:pPr>
+        <w:pStyle w:val="style0"/>
+      </w:pPr>
+      <w:r>
+        <w:rPr/>
+      </w:r>
+    </w:p>
+    <w:p>
+      <w:pPr>
+        <w:pStyle w:val="style0"/>
+      </w:pPr>
+      <w:r>
+        <w:rPr>
+          <w:sz w:val="22"/>
+          <w:szCs w:val="22"/>
+        </w:rPr>
+        <w:t>c</w:t>
+      </w:r>
+      <w:bookmarkStart w:id="0" w:name="__DdeLink__2_269911033"/>
+      <w:r>
+        <w:rPr>
+          <w:sz w:val="22"/>
+          <w:szCs w:val="22"/>
+        </w:rPr>
+        <w:t>ompound_statement</w:t>
+      </w:r>
       <w:bookmarkEnd w:id="0"/>
       <w:r>
         <w:rPr>
-          <w:b w:val="false"/>
-          <w:bCs w:val="false"/>
-          <w:color w:val="DC2300"/>
-          <w:sz w:val="22"/>
-          <w:szCs w:val="22"/>
-        </w:rPr>
-        <w:t>{subprogram_head1.type := standard_type.type}</w:t>
-      </w:r>
-    </w:p>
-    <w:p>
-      <w:pPr>
-        <w:pStyle w:val="style0"/>
-      </w:pPr>
-      <w:r>
-        <w:rPr>
-          <w:b w:val="false"/>
-          <w:bCs w:val="false"/>
-          <w:sz w:val="22"/>
-          <w:szCs w:val="22"/>
-        </w:rPr>
-        <w:t xml:space="preserve">subprogram_head1 → </w:t>
-      </w:r>
-      <w:r>
-        <w:rPr>
-          <w:b/>
-          <w:bCs/>
-          <w:sz w:val="22"/>
-          <w:szCs w:val="22"/>
-        </w:rPr>
-        <w:t xml:space="preserve">: </w:t>
-      </w:r>
-      <w:r>
-        <w:rPr>
-          <w:sz w:val="22"/>
-          <w:szCs w:val="22"/>
-        </w:rPr>
-        <w:t xml:space="preserve">standard_type </w:t>
-      </w:r>
-      <w:r>
-        <w:rPr>
-          <w:b/>
-          <w:bCs/>
-          <w:sz w:val="22"/>
-          <w:szCs w:val="22"/>
-        </w:rPr>
-        <w:t>;</w:t>
-      </w:r>
-    </w:p>
-    <w:p>
-      <w:pPr>
-        <w:pStyle w:val="style0"/>
-      </w:pPr>
-      <w:r>
-        <w:rPr>
-          <w:b w:val="false"/>
-          <w:bCs w:val="false"/>
-          <w:color w:val="DC2300"/>
-          <w:sz w:val="22"/>
-          <w:szCs w:val="22"/>
-        </w:rPr>
-        <w:t>{subprogram_head1.type := standard_type.type}</w:t>
+          <w:sz w:val="22"/>
+          <w:szCs w:val="22"/>
+        </w:rPr>
+        <w:t xml:space="preserve"> → </w:t>
+      </w:r>
+      <w:r>
+        <w:rPr>
+          <w:b/>
+          <w:bCs/>
+          <w:sz w:val="22"/>
+          <w:szCs w:val="22"/>
+        </w:rPr>
+        <w:t xml:space="preserve">begin </w:t>
+      </w:r>
+      <w:r>
+        <w:rPr>
+          <w:b w:val="false"/>
+          <w:bCs w:val="false"/>
+          <w:sz w:val="22"/>
+          <w:szCs w:val="22"/>
+        </w:rPr>
+        <w:t>compound_statement1</w:t>
+      </w:r>
+    </w:p>
+    <w:p>
+      <w:pPr>
+        <w:pStyle w:val="style0"/>
+      </w:pPr>
+      <w:r>
+        <w:rPr>
+          <w:b w:val="false"/>
+          <w:bCs w:val="false"/>
+          <w:sz w:val="22"/>
+          <w:szCs w:val="22"/>
+        </w:rPr>
+        <w:t xml:space="preserve">compound_statement1 → statement_list </w:t>
+      </w:r>
+      <w:r>
+        <w:rPr>
+          <w:b/>
+          <w:bCs/>
+          <w:sz w:val="22"/>
+          <w:szCs w:val="22"/>
+        </w:rPr>
+        <w:t>end</w:t>
+      </w:r>
+    </w:p>
+    <w:p>
+      <w:pPr>
+        <w:pStyle w:val="style0"/>
+      </w:pPr>
+      <w:r>
+        <w:rPr>
+          <w:b w:val="false"/>
+          <w:bCs w:val="false"/>
+          <w:sz w:val="22"/>
+          <w:szCs w:val="22"/>
+        </w:rPr>
+        <w:t>compound_statement1 →</w:t>
+      </w:r>
+      <w:r>
+        <w:rPr>
+          <w:b/>
+          <w:bCs/>
+          <w:sz w:val="22"/>
+          <w:szCs w:val="22"/>
+        </w:rPr>
+        <w:t xml:space="preserve"> end</w:t>
       </w:r>
     </w:p>
     <w:p>
@@ -973,94 +1377,49 @@
           <w:sz w:val="22"/>
           <w:szCs w:val="22"/>
         </w:rPr>
-        <w:t xml:space="preserve">parameter_list → </w:t>
-      </w:r>
-      <w:r>
-        <w:rPr>
-          <w:b/>
-          <w:bCs/>
-          <w:sz w:val="22"/>
-          <w:szCs w:val="22"/>
-        </w:rPr>
-        <w:t>id</w:t>
-      </w:r>
-      <w:r>
-        <w:rPr>
-          <w:sz w:val="22"/>
-          <w:szCs w:val="22"/>
-        </w:rPr>
-        <w:t xml:space="preserve"> : type parameter_list1</w:t>
-      </w:r>
-    </w:p>
-    <w:p>
-      <w:pPr>
-        <w:pStyle w:val="style0"/>
-      </w:pPr>
-      <w:r>
-        <w:rPr>
-          <w:color w:val="DC2300"/>
-          <w:sz w:val="22"/>
-          <w:szCs w:val="22"/>
-        </w:rPr>
-        <w:t>{parameterList.type := checkAddBlueNode(id.lexval, type.type)} #must convert type value to function parameter equivalent type</w:t>
-      </w:r>
-    </w:p>
-    <w:p>
-      <w:pPr>
-        <w:pStyle w:val="style0"/>
-      </w:pPr>
-      <w:r>
-        <w:rPr>
-          <w:sz w:val="22"/>
-          <w:szCs w:val="22"/>
-        </w:rPr>
-        <w:t xml:space="preserve">parameter_list1 → </w:t>
-      </w:r>
-      <w:r>
-        <w:rPr>
-          <w:b/>
-          <w:bCs/>
-          <w:sz w:val="22"/>
-          <w:szCs w:val="22"/>
-        </w:rPr>
-        <w:t>; id</w:t>
-      </w:r>
-      <w:r>
-        <w:rPr>
-          <w:sz w:val="22"/>
-          <w:szCs w:val="22"/>
-        </w:rPr>
-        <w:t xml:space="preserve"> </w:t>
-      </w:r>
-      <w:r>
-        <w:rPr>
-          <w:b/>
-          <w:bCs/>
-          <w:sz w:val="22"/>
-          <w:szCs w:val="22"/>
-        </w:rPr>
-        <w:t>:</w:t>
-      </w:r>
-      <w:r>
-        <w:rPr>
-          <w:sz w:val="22"/>
-          <w:szCs w:val="22"/>
-        </w:rPr>
-        <w:t xml:space="preserve"> type parameter_list1</w:t>
-      </w:r>
-    </w:p>
-    <w:p>
-      <w:pPr>
-        <w:pStyle w:val="style0"/>
-      </w:pPr>
-      <w:r>
-        <w:rPr>
-          <w:b w:val="false"/>
-          <w:bCs w:val="false"/>
-          <w:sz w:val="22"/>
-          <w:szCs w:val="22"/>
-        </w:rPr>
-        <w:t xml:space="preserve">parameter_list1 → </w:t>
+        <w:t>statement_list → statement statement_list1</w:t>
+      </w:r>
+    </w:p>
+    <w:p>
+      <w:pPr>
+        <w:pStyle w:val="style0"/>
+      </w:pPr>
+      <w:r>
+        <w:rPr>
+          <w:sz w:val="22"/>
+          <w:szCs w:val="22"/>
+        </w:rPr>
+        <w:t xml:space="preserve">statement_list1 → </w:t>
+      </w:r>
+      <w:r>
+        <w:rPr>
+          <w:b/>
+          <w:bCs/>
+          <w:sz w:val="22"/>
+          <w:szCs w:val="22"/>
+        </w:rPr>
+        <w:t xml:space="preserve">; </w:t>
+      </w:r>
+      <w:r>
+        <w:rPr>
+          <w:sz w:val="22"/>
+          <w:szCs w:val="22"/>
+        </w:rPr>
+        <w:t xml:space="preserve">statement statement_list1 </w:t>
+      </w:r>
+    </w:p>
+    <w:p>
+      <w:pPr>
+        <w:pStyle w:val="style0"/>
+      </w:pPr>
+      <w:r>
+        <w:rPr>
+          <w:b w:val="false"/>
+          <w:bCs w:val="false"/>
+          <w:sz w:val="22"/>
+          <w:szCs w:val="22"/>
+        </w:rPr>
+        <w:t xml:space="preserve">statement_list1 → </w:t>
       </w:r>
       <w:r>
         <w:rPr>
@@ -1089,177 +1448,6 @@
           <w:sz w:val="22"/>
           <w:szCs w:val="22"/>
         </w:rPr>
-        <w:t>c</w:t>
-      </w:r>
-      <w:bookmarkStart w:id="1" w:name="__DdeLink__2_269911033"/>
-      <w:r>
-        <w:rPr>
-          <w:sz w:val="22"/>
-          <w:szCs w:val="22"/>
-        </w:rPr>
-        <w:t>ompound_statement</w:t>
-      </w:r>
-      <w:bookmarkEnd w:id="1"/>
-      <w:r>
-        <w:rPr>
-          <w:sz w:val="22"/>
-          <w:szCs w:val="22"/>
-        </w:rPr>
-        <w:t xml:space="preserve"> → </w:t>
-      </w:r>
-      <w:r>
-        <w:rPr>
-          <w:b/>
-          <w:bCs/>
-          <w:sz w:val="22"/>
-          <w:szCs w:val="22"/>
-        </w:rPr>
-        <w:t xml:space="preserve">begin </w:t>
-      </w:r>
-      <w:r>
-        <w:rPr>
-          <w:b w:val="false"/>
-          <w:bCs w:val="false"/>
-          <w:sz w:val="22"/>
-          <w:szCs w:val="22"/>
-        </w:rPr>
-        <w:t>compound_statement1</w:t>
-      </w:r>
-    </w:p>
-    <w:p>
-      <w:pPr>
-        <w:pStyle w:val="style0"/>
-      </w:pPr>
-      <w:r>
-        <w:rPr>
-          <w:b w:val="false"/>
-          <w:bCs w:val="false"/>
-          <w:sz w:val="22"/>
-          <w:szCs w:val="22"/>
-        </w:rPr>
-        <w:t xml:space="preserve">compound_statement1 → statement_list </w:t>
-      </w:r>
-      <w:r>
-        <w:rPr>
-          <w:b/>
-          <w:bCs/>
-          <w:sz w:val="22"/>
-          <w:szCs w:val="22"/>
-        </w:rPr>
-        <w:t>end</w:t>
-      </w:r>
-    </w:p>
-    <w:p>
-      <w:pPr>
-        <w:pStyle w:val="style0"/>
-      </w:pPr>
-      <w:r>
-        <w:rPr>
-          <w:b w:val="false"/>
-          <w:bCs w:val="false"/>
-          <w:sz w:val="22"/>
-          <w:szCs w:val="22"/>
-        </w:rPr>
-        <w:t>compound_statement1 →</w:t>
-      </w:r>
-      <w:r>
-        <w:rPr>
-          <w:b/>
-          <w:bCs/>
-          <w:sz w:val="22"/>
-          <w:szCs w:val="22"/>
-        </w:rPr>
-        <w:t xml:space="preserve"> end</w:t>
-      </w:r>
-    </w:p>
-    <w:p>
-      <w:pPr>
-        <w:pStyle w:val="style0"/>
-      </w:pPr>
-      <w:r>
-        <w:rPr/>
-      </w:r>
-    </w:p>
-    <w:p>
-      <w:pPr>
-        <w:pStyle w:val="style0"/>
-      </w:pPr>
-      <w:r>
-        <w:rPr>
-          <w:sz w:val="22"/>
-          <w:szCs w:val="22"/>
-        </w:rPr>
-        <w:t>statement_list → statement statement_list1</w:t>
-      </w:r>
-    </w:p>
-    <w:p>
-      <w:pPr>
-        <w:pStyle w:val="style0"/>
-      </w:pPr>
-      <w:r>
-        <w:rPr>
-          <w:sz w:val="22"/>
-          <w:szCs w:val="22"/>
-        </w:rPr>
-        <w:t xml:space="preserve">statement_list1 → </w:t>
-      </w:r>
-      <w:r>
-        <w:rPr>
-          <w:b/>
-          <w:bCs/>
-          <w:sz w:val="22"/>
-          <w:szCs w:val="22"/>
-        </w:rPr>
-        <w:t xml:space="preserve">; </w:t>
-      </w:r>
-      <w:r>
-        <w:rPr>
-          <w:sz w:val="22"/>
-          <w:szCs w:val="22"/>
-        </w:rPr>
-        <w:t xml:space="preserve">statement statement_list1 </w:t>
-      </w:r>
-    </w:p>
-    <w:p>
-      <w:pPr>
-        <w:pStyle w:val="style0"/>
-      </w:pPr>
-      <w:r>
-        <w:rPr>
-          <w:b w:val="false"/>
-          <w:bCs w:val="false"/>
-          <w:sz w:val="22"/>
-          <w:szCs w:val="22"/>
-        </w:rPr>
-        <w:t xml:space="preserve">statement_list1 → </w:t>
-      </w:r>
-      <w:r>
-        <w:rPr>
-          <w:b/>
-          <w:bCs/>
-          <w:sz w:val="22"/>
-          <w:szCs w:val="22"/>
-        </w:rPr>
-        <w:t>epsilon</w:t>
-      </w:r>
-    </w:p>
-    <w:p>
-      <w:pPr>
-        <w:pStyle w:val="style0"/>
-      </w:pPr>
-      <w:r>
-        <w:rPr/>
-      </w:r>
-    </w:p>
-    <w:p>
-      <w:pPr>
-        <w:pStyle w:val="style0"/>
-      </w:pPr>
-      <w:r>
-        <w:rPr>
-          <w:sz w:val="22"/>
-          <w:szCs w:val="22"/>
-        </w:rPr>
         <w:t xml:space="preserve">statement → variable </w:t>
       </w:r>
       <w:r>
@@ -1276,7 +1464,17 @@
           <w:sz w:val="22"/>
           <w:szCs w:val="22"/>
         </w:rPr>
-        <w:t xml:space="preserve"> expression</w:t>
+        <w:t xml:space="preserve"> expression </w:t>
+      </w:r>
+      <w:r>
+        <w:rPr>
+          <w:b w:val="false"/>
+          <w:bCs w:val="false"/>
+          <w:color w:val="0000FF"/>
+          <w:sz w:val="22"/>
+          <w:szCs w:val="22"/>
+        </w:rPr>
+        <w:t>{not done}</w:t>
       </w:r>
     </w:p>
     <w:p>
@@ -1317,22 +1515,32 @@
         </w:rPr>
         <w:t>statement →</w:t>
         <w:tab/>
-        <w:t xml:space="preserve"> compound_statement</w:t>
-      </w:r>
-    </w:p>
-    <w:p>
-      <w:pPr>
-        <w:pStyle w:val="style0"/>
-      </w:pPr>
-      <w:r>
-        <w:rPr>
-          <w:b w:val="false"/>
-          <w:bCs w:val="false"/>
-          <w:color w:val="DC2300"/>
-          <w:sz w:val="22"/>
-          <w:szCs w:val="22"/>
-        </w:rPr>
-        <w:t>{statement.type := }</w:t>
+        <w:t xml:space="preserve"> compound_statement </w:t>
+      </w:r>
+      <w:r>
+        <w:rPr>
+          <w:b w:val="false"/>
+          <w:bCs w:val="false"/>
+          <w:color w:val="0000FF"/>
+          <w:sz w:val="22"/>
+          <w:szCs w:val="22"/>
+        </w:rPr>
+        <w:t>{not done}</w:t>
+      </w:r>
+    </w:p>
+    <w:p>
+      <w:pPr>
+        <w:pStyle w:val="style0"/>
+      </w:pPr>
+      <w:r>
+        <w:rPr>
+          <w:b w:val="false"/>
+          <w:bCs w:val="false"/>
+          <w:color w:val="DC2300"/>
+          <w:sz w:val="22"/>
+          <w:szCs w:val="22"/>
+        </w:rPr>
+        <w:t>{statement.type := compound_statement.type }</w:t>
       </w:r>
     </w:p>
     <w:p>
@@ -1377,7 +1585,17 @@
           <w:sz w:val="22"/>
           <w:szCs w:val="22"/>
         </w:rPr>
-        <w:t xml:space="preserve"> statement[1] statement1</w:t>
+        <w:t xml:space="preserve"> statement[1] statement1 </w:t>
+      </w:r>
+      <w:r>
+        <w:rPr>
+          <w:b w:val="false"/>
+          <w:bCs w:val="false"/>
+          <w:color w:val="0000FF"/>
+          <w:sz w:val="22"/>
+          <w:szCs w:val="22"/>
+        </w:rPr>
+        <w:t>{not done}</w:t>
       </w:r>
     </w:p>
     <w:p>
@@ -1449,7 +1667,17 @@
           <w:sz w:val="22"/>
           <w:szCs w:val="22"/>
         </w:rPr>
-        <w:t xml:space="preserve"> statement</w:t>
+        <w:t xml:space="preserve"> statement </w:t>
+      </w:r>
+      <w:r>
+        <w:rPr>
+          <w:b w:val="false"/>
+          <w:bCs w:val="false"/>
+          <w:color w:val="0000FF"/>
+          <w:sz w:val="22"/>
+          <w:szCs w:val="22"/>
+        </w:rPr>
+        <w:t xml:space="preserve">{not done} </w:t>
       </w:r>
     </w:p>
     <w:p>
@@ -1506,6 +1734,16 @@
         </w:rPr>
         <w:t xml:space="preserve"> statement</w:t>
       </w:r>
+      <w:r>
+        <w:rPr>
+          <w:b w:val="false"/>
+          <w:bCs w:val="false"/>
+          <w:color w:val="0000FF"/>
+          <w:sz w:val="22"/>
+          <w:szCs w:val="22"/>
+        </w:rPr>
+        <w:t>{not done}</w:t>
+      </w:r>
     </w:p>
     <w:p>
       <w:pPr>
@@ -1538,7 +1776,17 @@
           <w:sz w:val="22"/>
           <w:szCs w:val="22"/>
         </w:rPr>
-        <w:t>epsilon</w:t>
+        <w:t xml:space="preserve">epsilon </w:t>
+      </w:r>
+      <w:r>
+        <w:rPr>
+          <w:b w:val="false"/>
+          <w:bCs w:val="false"/>
+          <w:color w:val="0000FF"/>
+          <w:sz w:val="22"/>
+          <w:szCs w:val="22"/>
+        </w:rPr>
+        <w:t>{not done}</w:t>
       </w:r>
     </w:p>
     <w:p>
@@ -1596,7 +1844,17 @@
           <w:sz w:val="22"/>
           <w:szCs w:val="22"/>
         </w:rPr>
-        <w:t>variable1</w:t>
+        <w:t xml:space="preserve">variable1 </w:t>
+      </w:r>
+      <w:r>
+        <w:rPr>
+          <w:b w:val="false"/>
+          <w:bCs w:val="false"/>
+          <w:color w:val="0000FF"/>
+          <w:sz w:val="22"/>
+          <w:szCs w:val="22"/>
+        </w:rPr>
+        <w:t>{not done}</w:t>
       </w:r>
     </w:p>
     <w:p>
@@ -1634,13 +1892,7 @@
         <w:pStyle w:val="style0"/>
       </w:pPr>
       <w:r>
-        <w:rPr>
-          <w:b w:val="false"/>
-          <w:bCs w:val="false"/>
-          <w:color w:val="DC2300"/>
-          <w:sz w:val="22"/>
-          <w:szCs w:val="22"/>
-        </w:rPr>
+        <w:rPr/>
       </w:r>
     </w:p>
     <w:p>
@@ -1662,12 +1914,7 @@
         <w:pStyle w:val="style0"/>
       </w:pPr>
       <w:r>
-        <w:rPr>
-          <w:b w:val="false"/>
-          <w:bCs w:val="false"/>
-          <w:sz w:val="22"/>
-          <w:szCs w:val="22"/>
-        </w:rPr>
+        <w:rPr/>
       </w:r>
     </w:p>
     <w:p>
@@ -1718,7 +1965,7 @@
           <w:sz w:val="22"/>
           <w:szCs w:val="22"/>
         </w:rPr>
-        <w:t>{not done: how to implement this}</w:t>
+        <w:t>{done, but should test}</w:t>
       </w:r>
     </w:p>
     <w:p>
@@ -1819,22 +2066,22 @@
           <w:sz w:val="22"/>
           <w:szCs w:val="22"/>
         </w:rPr>
-        <w:t>{not done: how to implement this}</w:t>
-      </w:r>
-    </w:p>
-    <w:p>
-      <w:pPr>
-        <w:pStyle w:val="style0"/>
-      </w:pPr>
-      <w:r>
-        <w:rPr>
-          <w:color w:val="DC2300"/>
-          <w:sz w:val="22"/>
-          <w:szCs w:val="22"/>
-        </w:rPr>
-        <w:t xml:space="preserve">{expression_list1.type := if expression_list1.type = s, then expression.type + </w:t>
+        <w:t>{done, but should test}</w:t>
+      </w:r>
+    </w:p>
+    <w:p>
+      <w:pPr>
+        <w:pStyle w:val="style0"/>
+      </w:pPr>
+      <w:r>
+        <w:rPr>
+          <w:color w:val="DC2300"/>
+          <w:sz w:val="22"/>
+          <w:szCs w:val="22"/>
+        </w:rPr>
+        <w:t xml:space="preserve">{expression_list.type := if expression_list1.type = s, then </w:t>
         <w:tab/>
-        <w:t>expression_list1.type,</w:t>
+        <w:t>appendTo(expression_list1.type, expression.type),</w:t>
       </w:r>
     </w:p>
     <w:p>
@@ -1856,11 +2103,7 @@
         <w:pStyle w:val="style0"/>
       </w:pPr>
       <w:r>
-        <w:rPr>
-          <w:color w:val="DC2300"/>
-          <w:sz w:val="22"/>
-          <w:szCs w:val="22"/>
-        </w:rPr>
+        <w:rPr/>
       </w:r>
     </w:p>
     <w:p>
@@ -1898,22 +2141,22 @@
           <w:sz w:val="22"/>
           <w:szCs w:val="22"/>
         </w:rPr>
-        <w:t>{not done: how to implement this}</w:t>
-      </w:r>
-    </w:p>
-    <w:p>
-      <w:pPr>
-        <w:pStyle w:val="style0"/>
-      </w:pPr>
-      <w:r>
-        <w:rPr>
-          <w:color w:val="DC2300"/>
-          <w:sz w:val="22"/>
-          <w:szCs w:val="22"/>
-        </w:rPr>
-        <w:t xml:space="preserve">{expression_list1.type := if expression_list1.type = s, then expression.type + </w:t>
+        <w:t>{done, but should test}</w:t>
+      </w:r>
+    </w:p>
+    <w:p>
+      <w:pPr>
+        <w:pStyle w:val="style0"/>
+      </w:pPr>
+      <w:r>
+        <w:rPr>
+          <w:color w:val="DC2300"/>
+          <w:sz w:val="22"/>
+          <w:szCs w:val="22"/>
+        </w:rPr>
+        <w:t xml:space="preserve">{expression_list1.type := if expression_list1.type = s, then </w:t>
         <w:tab/>
-        <w:t>expression_list1.type,</w:t>
+        <w:t>appendTo(expression_list1.type, expression.type),</w:t>
       </w:r>
     </w:p>
     <w:p>
@@ -1958,7 +2201,7 @@
           <w:sz w:val="22"/>
           <w:szCs w:val="22"/>
         </w:rPr>
-        <w:t>{not done: how to implement this}</w:t>
+        <w:t>{done, but should test}</w:t>
       </w:r>
     </w:p>
     <w:p>
@@ -2025,11 +2268,7 @@
         <w:pStyle w:val="style0"/>
       </w:pPr>
       <w:r>
-        <w:rPr>
-          <w:color w:val="DC2300"/>
-          <w:sz w:val="22"/>
-          <w:szCs w:val="22"/>
-        </w:rPr>
+        <w:rPr/>
       </w:r>
     </w:p>
     <w:p>
@@ -2043,7 +2282,7 @@
         </w:rPr>
         <w:t>expression1 →</w:t>
       </w:r>
-      <w:bookmarkStart w:id="2" w:name="__DdeLink__193_1322973715"/>
+      <w:bookmarkStart w:id="1" w:name="__DdeLink__193_1322973715"/>
       <w:r>
         <w:rPr>
           <w:b/>
@@ -2053,7 +2292,7 @@
         </w:rPr>
         <w:t>relop</w:t>
       </w:r>
-      <w:bookmarkEnd w:id="2"/>
+      <w:bookmarkEnd w:id="1"/>
       <w:r>
         <w:rPr>
           <w:sz w:val="22"/>
@@ -2155,8 +2394,8 @@
       <w:pPr>
         <w:pStyle w:val="style0"/>
       </w:pPr>
-      <w:bookmarkStart w:id="3" w:name="__DdeLink__254_786946861"/>
-      <w:bookmarkEnd w:id="3"/>
+      <w:bookmarkStart w:id="2" w:name="__DdeLink__254_786946861"/>
+      <w:bookmarkEnd w:id="2"/>
       <w:r>
         <w:rPr>
           <w:color w:val="DC2300"/>
@@ -2228,11 +2467,7 @@
         <w:pStyle w:val="style0"/>
       </w:pPr>
       <w:r>
-        <w:rPr>
-          <w:color w:val="DC2300"/>
-          <w:sz w:val="22"/>
-          <w:szCs w:val="22"/>
-        </w:rPr>
+        <w:rPr/>
       </w:r>
     </w:p>
     <w:p>
@@ -2274,13 +2509,6 @@
           <w:szCs w:val="22"/>
         </w:rPr>
         <w:t xml:space="preserve">{simple_expression1.type := if term.type = simple_expression1[1].type or </w:t>
-      </w:r>
-      <w:r>
-        <w:rPr>
-          <w:color w:val="DC2300"/>
-          <w:sz w:val="22"/>
-          <w:szCs w:val="22"/>
-        </w:rPr>
         <w:tab/>
         <w:t>simple_expression1[1].type = void then term.type</w:t>
       </w:r>
@@ -2409,11 +2637,7 @@
         <w:pStyle w:val="style0"/>
       </w:pPr>
       <w:r>
-        <w:rPr>
-          <w:color w:val="DC2300"/>
-          <w:sz w:val="22"/>
-          <w:szCs w:val="22"/>
-        </w:rPr>
+        <w:rPr/>
       </w:r>
     </w:p>
     <w:p>
@@ -2628,7 +2852,7 @@
           <w:sz w:val="22"/>
           <w:szCs w:val="22"/>
         </w:rPr>
-        <w:t>{factor1.in := getType(id)} #need because if type is array, we need to check that id is correct</w:t>
+        <w:t>{factor1.in := id} #need because if type is array, we need to check that id is correct. We are passing in the entire token here</w:t>
       </w:r>
     </w:p>
     <w:p>
@@ -2799,11 +3023,7 @@
         <w:pStyle w:val="style0"/>
       </w:pPr>
       <w:r>
-        <w:rPr>
-          <w:color w:val="DC2300"/>
-          <w:sz w:val="22"/>
-          <w:szCs w:val="22"/>
-        </w:rPr>
+        <w:rPr/>
       </w:r>
     </w:p>
     <w:p>
@@ -2850,7 +3070,7 @@
           <w:sz w:val="22"/>
           <w:szCs w:val="22"/>
         </w:rPr>
-        <w:t>{not done}</w:t>
+        <w:t>{done...ish. Should definitely test}</w:t>
       </w:r>
     </w:p>
     <w:p>
@@ -2925,7 +3145,7 @@
           <w:szCs w:val="22"/>
           <w:lang w:bidi="hi-IN" w:eastAsia="zh-CN" w:val="en-US"/>
         </w:rPr>
-        <w:t>{variable1.in := factor1.in}</w:t>
+        <w:t>{variable1.in := factor1.in.type}</w:t>
       </w:r>
     </w:p>
     <w:p>
@@ -2985,7 +3205,7 @@
       <w:pgNumType w:fmt="decimal"/>
       <w:formProt w:val="false"/>
       <w:textDirection w:val="lrTb"/>
-      <w:docGrid w:charSpace="-7169" w:linePitch="240" w:type="default"/>
+      <w:docGrid w:charSpace="-7373" w:linePitch="240" w:type="default"/>
     </w:sectPr>
   </w:body>
 </w:document>
@@ -3129,9 +3349,7 @@
         <w:tab w:leader="none" w:pos="709" w:val="left"/>
       </w:tabs>
       <w:suppressAutoHyphens w:val="true"/>
-      <w:kinsoku w:val="true"/>
-      <w:overflowPunct w:val="true"/>
-      <w:autoSpaceDE w:val="true"/>
+      <w:overflowPunct w:val="false"/>
       <w:jc w:val="left"/>
     </w:pPr>
     <w:rPr>
@@ -3147,12 +3365,7 @@
     <w:basedOn w:val="style0"/>
     <w:next w:val="style17"/>
     <w:pPr>
-      <w:numPr>
-        <w:ilvl w:val="0"/>
-        <w:numId w:val="1"/>
-      </w:numPr>
       <w:spacing w:after="0" w:before="480"/>
-      <w:outlineLvl w:val="0"/>
     </w:pPr>
     <w:rPr>
       <w:b/>

</xml_diff>

<commit_message>
Snapshot of code: Testing phase
</commit_message>
<xml_diff>
--- a/docs/DecoratedGrammar.docx
+++ b/docs/DecoratedGrammar.docx
@@ -1,10 +1,11 @@
 
 <file path=word/document.xml><?xml version="1.0" encoding="utf-8"?>
-<w:document xmlns:o="urn:schemas-microsoft-com:office:office" xmlns:r="http://schemas.openxmlformats.org/officeDocument/2006/relationships" xmlns:v="urn:schemas-microsoft-com:vml" xmlns:w="http://schemas.openxmlformats.org/wordprocessingml/2006/main" xmlns:w10="urn:schemas-microsoft-com:office:word" xmlns:wp="http://schemas.openxmlformats.org/drawingml/2006/wordprocessingDrawing">
+<w:document xmlns:o="urn:schemas-microsoft-com:office:office" xmlns:r="http://schemas.openxmlformats.org/officeDocument/2006/relationships" xmlns:v="urn:schemas-microsoft-com:vml" xmlns:w="http://schemas.openxmlformats.org/wordprocessingml/2006/main" xmlns:w10="urn:schemas-microsoft-com:office:word" xmlns:wp="http://schemas.openxmlformats.org/drawingml/2006/wordprocessingDrawing" xmlns:wps="http://schemas.microsoft.com/office/word/2010/wordprocessingShape" xmlns:wpg="http://schemas.microsoft.com/office/word/2010/wordprocessingGroup" xmlns:mc="http://schemas.openxmlformats.org/markup-compatibility/2006" xmlns:wp14="http://schemas.microsoft.com/office/word/2010/wordprocessingDrawing" xmlns:w14="http://schemas.microsoft.com/office/word/2010/wordml" mc:Ignorable="w14 wp14">
   <w:body>
     <w:p>
       <w:pPr>
-        <w:pStyle w:val="style0"/>
+        <w:pStyle w:val="Normal"/>
+        <w:rPr/>
       </w:pPr>
       <w:r>
         <w:rPr>
@@ -16,7 +17,8 @@
     </w:p>
     <w:p>
       <w:pPr>
-        <w:pStyle w:val="style0"/>
+        <w:pStyle w:val="Normal"/>
+        <w:rPr/>
       </w:pPr>
       <w:r>
         <w:rPr>
@@ -28,15 +30,39 @@
     </w:p>
     <w:p>
       <w:pPr>
-        <w:pStyle w:val="style0"/>
-      </w:pPr>
-      <w:r>
-        <w:rPr/>
-      </w:r>
-    </w:p>
-    <w:p>
-      <w:pPr>
-        <w:pStyle w:val="style0"/>
+        <w:pStyle w:val="Normal"/>
+        <w:rPr/>
+      </w:pPr>
+      <w:r>
+        <w:rPr/>
+      </w:r>
+    </w:p>
+    <w:p>
+      <w:pPr>
+        <w:pStyle w:val="Normal"/>
+        <w:rPr/>
+      </w:pPr>
+      <w:r>
+        <w:rPr>
+          <w:color w:val="00CC00"/>
+          <w:sz w:val="22"/>
+          <w:szCs w:val="22"/>
+        </w:rPr>
+        <w:t>Th</w:t>
+      </w:r>
+      <w:r>
+        <w:rPr>
+          <w:color w:val="00CC00"/>
+          <w:sz w:val="22"/>
+          <w:szCs w:val="22"/>
+        </w:rPr>
+        <w:t>e beginning of a program</w:t>
+      </w:r>
+    </w:p>
+    <w:p>
+      <w:pPr>
+        <w:pStyle w:val="Normal"/>
+        <w:rPr/>
       </w:pPr>
       <w:r>
         <w:rPr>
@@ -85,27 +111,49 @@
           <w:sz w:val="22"/>
           <w:szCs w:val="22"/>
         </w:rPr>
-        <w:t>{not done}</w:t>
-      </w:r>
-    </w:p>
-    <w:p>
-      <w:pPr>
-        <w:pStyle w:val="style0"/>
-      </w:pPr>
-      <w:r>
-        <w:rPr>
-          <w:b w:val="false"/>
-          <w:bCs w:val="false"/>
-          <w:color w:val="DC2300"/>
-          <w:sz w:val="22"/>
-          <w:szCs w:val="22"/>
-        </w:rPr>
-        <w:t>{checkAddGreenNode()}</w:t>
-      </w:r>
-    </w:p>
-    <w:p>
-      <w:pPr>
-        <w:pStyle w:val="style0"/>
+        <w:t>{done}</w:t>
+      </w:r>
+    </w:p>
+    <w:p>
+      <w:pPr>
+        <w:pStyle w:val="Normal"/>
+        <w:rPr/>
+      </w:pPr>
+      <w:r>
+        <w:rPr>
+          <w:b w:val="false"/>
+          <w:bCs w:val="false"/>
+          <w:color w:val="DC2300"/>
+          <w:sz w:val="22"/>
+          <w:szCs w:val="22"/>
+        </w:rPr>
+        <w:t>{checkAddGreenNode(</w:t>
+      </w:r>
+      <w:r>
+        <w:rPr>
+          <w:b w:val="false"/>
+          <w:bCs w:val="false"/>
+          <w:color w:val="DC2300"/>
+          <w:sz w:val="22"/>
+          <w:szCs w:val="22"/>
+        </w:rPr>
+        <w:t>id.lexval, PNAME</w:t>
+      </w:r>
+      <w:r>
+        <w:rPr>
+          <w:b w:val="false"/>
+          <w:bCs w:val="false"/>
+          <w:color w:val="DC2300"/>
+          <w:sz w:val="22"/>
+          <w:szCs w:val="22"/>
+        </w:rPr>
+        <w:t>)}</w:t>
+      </w:r>
+    </w:p>
+    <w:p>
+      <w:pPr>
+        <w:pStyle w:val="Normal"/>
+        <w:rPr/>
       </w:pPr>
       <w:r>
         <w:rPr>
@@ -119,7 +167,8 @@
     </w:p>
     <w:p>
       <w:pPr>
-        <w:pStyle w:val="style0"/>
+        <w:pStyle w:val="Normal"/>
+        <w:rPr/>
       </w:pPr>
       <w:r>
         <w:rPr>
@@ -142,7 +191,8 @@
     </w:p>
     <w:p>
       <w:pPr>
-        <w:pStyle w:val="style0"/>
+        <w:pStyle w:val="Normal"/>
+        <w:rPr/>
       </w:pPr>
       <w:r>
         <w:rPr>
@@ -165,7 +215,8 @@
     </w:p>
     <w:p>
       <w:pPr>
-        <w:pStyle w:val="style0"/>
+        <w:pStyle w:val="Normal"/>
+        <w:rPr/>
       </w:pPr>
       <w:r>
         <w:rPr>
@@ -188,7 +239,8 @@
     </w:p>
     <w:p>
       <w:pPr>
-        <w:pStyle w:val="style0"/>
+        <w:pStyle w:val="Normal"/>
+        <w:rPr/>
       </w:pPr>
       <w:r>
         <w:rPr>
@@ -211,15 +263,39 @@
     </w:p>
     <w:p>
       <w:pPr>
-        <w:pStyle w:val="style0"/>
-      </w:pPr>
-      <w:r>
-        <w:rPr/>
-      </w:r>
-    </w:p>
-    <w:p>
-      <w:pPr>
-        <w:pStyle w:val="style0"/>
+        <w:pStyle w:val="Normal"/>
+        <w:rPr/>
+      </w:pPr>
+      <w:r>
+        <w:rPr/>
+      </w:r>
+    </w:p>
+    <w:p>
+      <w:pPr>
+        <w:pStyle w:val="Normal"/>
+        <w:rPr/>
+      </w:pPr>
+      <w:r>
+        <w:rPr>
+          <w:color w:val="00CC00"/>
+          <w:sz w:val="22"/>
+          <w:szCs w:val="22"/>
+        </w:rPr>
+        <w:t>Th</w:t>
+      </w:r>
+      <w:r>
+        <w:rPr>
+          <w:color w:val="00CC00"/>
+          <w:sz w:val="22"/>
+          <w:szCs w:val="22"/>
+        </w:rPr>
+        <w:t>e list of program parameters</w:t>
+      </w:r>
+    </w:p>
+    <w:p>
+      <w:pPr>
+        <w:pStyle w:val="Normal"/>
+        <w:rPr/>
       </w:pPr>
       <w:r>
         <w:rPr>
@@ -256,12 +332,13 @@
           <w:sz w:val="22"/>
           <w:szCs w:val="22"/>
         </w:rPr>
-        <w:t>{not done}</w:t>
-      </w:r>
-    </w:p>
-    <w:p>
-      <w:pPr>
-        <w:pStyle w:val="style0"/>
+        <w:t>{done}</w:t>
+      </w:r>
+    </w:p>
+    <w:p>
+      <w:pPr>
+        <w:pStyle w:val="Normal"/>
+        <w:rPr/>
       </w:pPr>
       <w:r>
         <w:rPr>
@@ -276,7 +353,8 @@
     </w:p>
     <w:p>
       <w:pPr>
-        <w:pStyle w:val="style0"/>
+        <w:pStyle w:val="Normal"/>
+        <w:rPr/>
       </w:pPr>
       <w:r>
         <w:rPr>
@@ -313,12 +391,13 @@
           <w:sz w:val="22"/>
           <w:szCs w:val="22"/>
         </w:rPr>
-        <w:t>{not done}</w:t>
-      </w:r>
-    </w:p>
-    <w:p>
-      <w:pPr>
-        <w:pStyle w:val="style0"/>
+        <w:t>{done}</w:t>
+      </w:r>
+    </w:p>
+    <w:p>
+      <w:pPr>
+        <w:pStyle w:val="Normal"/>
+        <w:rPr/>
       </w:pPr>
       <w:r>
         <w:rPr>
@@ -333,7 +412,8 @@
     </w:p>
     <w:p>
       <w:pPr>
-        <w:pStyle w:val="style0"/>
+        <w:pStyle w:val="Normal"/>
+        <w:rPr/>
       </w:pPr>
       <w:r>
         <w:rPr>
@@ -356,15 +436,39 @@
     </w:p>
     <w:p>
       <w:pPr>
-        <w:pStyle w:val="style0"/>
-      </w:pPr>
-      <w:r>
-        <w:rPr/>
-      </w:r>
-    </w:p>
-    <w:p>
-      <w:pPr>
-        <w:pStyle w:val="style0"/>
+        <w:pStyle w:val="Normal"/>
+        <w:rPr/>
+      </w:pPr>
+      <w:r>
+        <w:rPr/>
+      </w:r>
+    </w:p>
+    <w:p>
+      <w:pPr>
+        <w:pStyle w:val="Normal"/>
+        <w:rPr/>
+      </w:pPr>
+      <w:r>
+        <w:rPr>
+          <w:color w:val="00CC00"/>
+          <w:sz w:val="22"/>
+          <w:szCs w:val="22"/>
+        </w:rPr>
+        <w:t>Th</w:t>
+      </w:r>
+      <w:r>
+        <w:rPr>
+          <w:color w:val="00CC00"/>
+          <w:sz w:val="22"/>
+          <w:szCs w:val="22"/>
+        </w:rPr>
+        <w:t>e list of GLOBAL variables, which must be defined before subprograms (aka functions)</w:t>
+      </w:r>
+    </w:p>
+    <w:p>
+      <w:pPr>
+        <w:pStyle w:val="Normal"/>
+        <w:rPr/>
       </w:pPr>
       <w:r>
         <w:rPr>
@@ -413,12 +517,13 @@
           <w:sz w:val="22"/>
           <w:szCs w:val="22"/>
         </w:rPr>
-        <w:t>{not done}</w:t>
-      </w:r>
-    </w:p>
-    <w:p>
-      <w:pPr>
-        <w:pStyle w:val="style0"/>
+        <w:t>{done}</w:t>
+      </w:r>
+    </w:p>
+    <w:p>
+      <w:pPr>
+        <w:pStyle w:val="Normal"/>
+        <w:rPr/>
       </w:pPr>
       <w:r>
         <w:rPr>
@@ -433,7 +538,8 @@
     </w:p>
     <w:p>
       <w:pPr>
-        <w:pStyle w:val="style0"/>
+        <w:pStyle w:val="Normal"/>
+        <w:rPr/>
       </w:pPr>
       <w:r>
         <w:rPr>
@@ -482,12 +588,13 @@
           <w:sz w:val="22"/>
           <w:szCs w:val="22"/>
         </w:rPr>
-        <w:t>{not done}</w:t>
-      </w:r>
-    </w:p>
-    <w:p>
-      <w:pPr>
-        <w:pStyle w:val="style0"/>
+        <w:t>{done}</w:t>
+      </w:r>
+    </w:p>
+    <w:p>
+      <w:pPr>
+        <w:pStyle w:val="Normal"/>
+        <w:rPr/>
       </w:pPr>
       <w:r>
         <w:rPr>
@@ -502,7 +609,8 @@
     </w:p>
     <w:p>
       <w:pPr>
-        <w:pStyle w:val="style0"/>
+        <w:pStyle w:val="Normal"/>
+        <w:rPr/>
       </w:pPr>
       <w:r>
         <w:rPr>
@@ -539,15 +647,39 @@
     </w:p>
     <w:p>
       <w:pPr>
-        <w:pStyle w:val="style0"/>
-      </w:pPr>
-      <w:r>
-        <w:rPr/>
-      </w:r>
-    </w:p>
-    <w:p>
-      <w:pPr>
-        <w:pStyle w:val="style0"/>
+        <w:pStyle w:val="Normal"/>
+        <w:rPr/>
+      </w:pPr>
+      <w:r>
+        <w:rPr/>
+      </w:r>
+    </w:p>
+    <w:p>
+      <w:pPr>
+        <w:pStyle w:val="Normal"/>
+        <w:rPr/>
+      </w:pPr>
+      <w:r>
+        <w:rPr>
+          <w:color w:val="00CC00"/>
+          <w:sz w:val="22"/>
+          <w:szCs w:val="22"/>
+        </w:rPr>
+        <w:t>Th</w:t>
+      </w:r>
+      <w:r>
+        <w:rPr>
+          <w:color w:val="00CC00"/>
+          <w:sz w:val="22"/>
+          <w:szCs w:val="22"/>
+        </w:rPr>
+        <w:t>e type of a variable, array, or an anything for that matter</w:t>
+      </w:r>
+    </w:p>
+    <w:p>
+      <w:pPr>
+        <w:pStyle w:val="Normal"/>
+        <w:rPr/>
       </w:pPr>
       <w:r>
         <w:rPr>
@@ -564,12 +696,13 @@
           <w:sz w:val="22"/>
           <w:szCs w:val="22"/>
         </w:rPr>
-        <w:t>{not done}</w:t>
-      </w:r>
-    </w:p>
-    <w:p>
-      <w:pPr>
-        <w:pStyle w:val="style0"/>
+        <w:t>{done}</w:t>
+      </w:r>
+    </w:p>
+    <w:p>
+      <w:pPr>
+        <w:pStyle w:val="Normal"/>
+        <w:rPr/>
       </w:pPr>
       <w:r>
         <w:rPr>
@@ -582,7 +715,8 @@
     </w:p>
     <w:p>
       <w:pPr>
-        <w:pStyle w:val="style0"/>
+        <w:pStyle w:val="Normal"/>
+        <w:rPr/>
       </w:pPr>
       <w:r>
         <w:rPr>
@@ -631,12 +765,13 @@
           <w:sz w:val="22"/>
           <w:szCs w:val="22"/>
         </w:rPr>
-        <w:t>{not done}</w:t>
-      </w:r>
-    </w:p>
-    <w:p>
-      <w:pPr>
-        <w:pStyle w:val="style0"/>
+        <w:t>{done}</w:t>
+      </w:r>
+    </w:p>
+    <w:p>
+      <w:pPr>
+        <w:pStyle w:val="Normal"/>
+        <w:rPr/>
       </w:pPr>
       <w:r>
         <w:rPr>
@@ -649,15 +784,31 @@
     </w:p>
     <w:p>
       <w:pPr>
-        <w:pStyle w:val="style0"/>
-      </w:pPr>
-      <w:r>
-        <w:rPr/>
-      </w:r>
-    </w:p>
-    <w:p>
-      <w:pPr>
-        <w:pStyle w:val="style0"/>
+        <w:pStyle w:val="Normal"/>
+        <w:rPr/>
+      </w:pPr>
+      <w:r>
+        <w:rPr/>
+      </w:r>
+    </w:p>
+    <w:p>
+      <w:pPr>
+        <w:pStyle w:val="Normal"/>
+        <w:rPr/>
+      </w:pPr>
+      <w:r>
+        <w:rPr>
+          <w:color w:val="00CC00"/>
+          <w:sz w:val="22"/>
+          <w:szCs w:val="22"/>
+        </w:rPr>
+        <w:t>A subclass of type that only includes integers and reals. NOT arrays, although arrays must be an array of standard_types in this grammar.</w:t>
+      </w:r>
+    </w:p>
+    <w:p>
+      <w:pPr>
+        <w:pStyle w:val="Normal"/>
+        <w:rPr/>
       </w:pPr>
       <w:r>
         <w:rPr>
@@ -683,12 +834,13 @@
           <w:sz w:val="22"/>
           <w:szCs w:val="22"/>
         </w:rPr>
-        <w:t>{not done}</w:t>
-      </w:r>
-    </w:p>
-    <w:p>
-      <w:pPr>
-        <w:pStyle w:val="style0"/>
+        <w:t>{done}</w:t>
+      </w:r>
+    </w:p>
+    <w:p>
+      <w:pPr>
+        <w:pStyle w:val="Normal"/>
+        <w:rPr/>
       </w:pPr>
       <w:r>
         <w:rPr>
@@ -703,7 +855,8 @@
     </w:p>
     <w:p>
       <w:pPr>
-        <w:pStyle w:val="style0"/>
+        <w:pStyle w:val="Normal"/>
+        <w:rPr/>
       </w:pPr>
       <w:r>
         <w:rPr>
@@ -731,12 +884,13 @@
           <w:sz w:val="22"/>
           <w:szCs w:val="22"/>
         </w:rPr>
-        <w:t>{not done}</w:t>
-      </w:r>
-    </w:p>
-    <w:p>
-      <w:pPr>
-        <w:pStyle w:val="style0"/>
+        <w:t>{done}</w:t>
+      </w:r>
+    </w:p>
+    <w:p>
+      <w:pPr>
+        <w:pStyle w:val="Normal"/>
+        <w:rPr/>
       </w:pPr>
       <w:r>
         <w:rPr>
@@ -751,15 +905,39 @@
     </w:p>
     <w:p>
       <w:pPr>
-        <w:pStyle w:val="style0"/>
-      </w:pPr>
-      <w:r>
-        <w:rPr/>
-      </w:r>
-    </w:p>
-    <w:p>
-      <w:pPr>
-        <w:pStyle w:val="style0"/>
+        <w:pStyle w:val="Normal"/>
+        <w:rPr/>
+      </w:pPr>
+      <w:r>
+        <w:rPr/>
+      </w:r>
+    </w:p>
+    <w:p>
+      <w:pPr>
+        <w:pStyle w:val="Normal"/>
+        <w:rPr/>
+      </w:pPr>
+      <w:r>
+        <w:rPr>
+          <w:color w:val="00CC00"/>
+          <w:sz w:val="22"/>
+          <w:szCs w:val="22"/>
+        </w:rPr>
+        <w:t xml:space="preserve">This is the </w:t>
+      </w:r>
+      <w:r>
+        <w:rPr>
+          <w:color w:val="00CC00"/>
+          <w:sz w:val="22"/>
+          <w:szCs w:val="22"/>
+        </w:rPr>
+        <w:t>beginning of a subprogram inside a grammar. It comes after global variable declarations. Subprograms can be nested within other subprograms.</w:t>
+      </w:r>
+    </w:p>
+    <w:p>
+      <w:pPr>
+        <w:pStyle w:val="Normal"/>
+        <w:rPr/>
       </w:pPr>
       <w:r>
         <w:rPr>
@@ -789,7 +967,8 @@
     </w:p>
     <w:p>
       <w:pPr>
-        <w:pStyle w:val="style0"/>
+        <w:pStyle w:val="Normal"/>
+        <w:rPr/>
       </w:pPr>
       <w:r>
         <w:rPr>
@@ -830,15 +1009,17 @@
     </w:p>
     <w:p>
       <w:pPr>
-        <w:pStyle w:val="style0"/>
-      </w:pPr>
-      <w:r>
-        <w:rPr/>
-      </w:r>
-    </w:p>
-    <w:p>
-      <w:pPr>
-        <w:pStyle w:val="style0"/>
+        <w:pStyle w:val="Normal"/>
+        <w:rPr/>
+      </w:pPr>
+      <w:r>
+        <w:rPr/>
+      </w:r>
+    </w:p>
+    <w:p>
+      <w:pPr>
+        <w:pStyle w:val="Normal"/>
+        <w:rPr/>
       </w:pPr>
       <w:r>
         <w:rPr>
@@ -850,7 +1031,8 @@
     </w:p>
     <w:p>
       <w:pPr>
-        <w:pStyle w:val="style0"/>
+        <w:pStyle w:val="Normal"/>
+        <w:rPr/>
       </w:pPr>
       <w:r>
         <w:rPr>
@@ -862,7 +1044,8 @@
     </w:p>
     <w:p>
       <w:pPr>
-        <w:pStyle w:val="style0"/>
+        <w:pStyle w:val="Normal"/>
+        <w:rPr/>
       </w:pPr>
       <w:r>
         <w:rPr>
@@ -874,7 +1057,8 @@
     </w:p>
     <w:p>
       <w:pPr>
-        <w:pStyle w:val="style0"/>
+        <w:pStyle w:val="Normal"/>
+        <w:rPr/>
       </w:pPr>
       <w:r>
         <w:rPr>
@@ -886,7 +1070,8 @@
     </w:p>
     <w:p>
       <w:pPr>
-        <w:pStyle w:val="style0"/>
+        <w:pStyle w:val="Normal"/>
+        <w:rPr/>
       </w:pPr>
       <w:r>
         <w:rPr>
@@ -898,15 +1083,37 @@
     </w:p>
     <w:p>
       <w:pPr>
-        <w:pStyle w:val="style0"/>
-      </w:pPr>
-      <w:r>
-        <w:rPr/>
-      </w:r>
-    </w:p>
-    <w:p>
-      <w:pPr>
-        <w:pStyle w:val="style0"/>
+        <w:pStyle w:val="Normal"/>
+        <w:rPr/>
+      </w:pPr>
+      <w:r>
+        <w:rPr/>
+      </w:r>
+    </w:p>
+    <w:p>
+      <w:pPr>
+        <w:pStyle w:val="Normal"/>
+        <w:rPr>
+          <w:color w:val="00CC00"/>
+          <w:sz w:val="22"/>
+          <w:szCs w:val="22"/>
+        </w:rPr>
+      </w:pPr>
+      <w:bookmarkStart w:id="0" w:name="__DdeLink__311_309205982"/>
+      <w:bookmarkEnd w:id="0"/>
+      <w:r>
+        <w:rPr>
+          <w:color w:val="00CC00"/>
+          <w:sz w:val="22"/>
+          <w:szCs w:val="22"/>
+        </w:rPr>
+        <w:t>The head of a function/subprogram, which includes the function name, parameters, and local variables for the scope.</w:t>
+      </w:r>
+    </w:p>
+    <w:p>
+      <w:pPr>
+        <w:pStyle w:val="Normal"/>
+        <w:rPr/>
       </w:pPr>
       <w:r>
         <w:rPr>
@@ -941,13 +1148,16 @@
           <w:sz w:val="22"/>
           <w:szCs w:val="22"/>
         </w:rPr>
-        <w:t>{not done}</w:t>
-      </w:r>
-    </w:p>
-    <w:p>
-      <w:pPr>
-        <w:pStyle w:val="style0"/>
-      </w:pPr>
+        <w:t>{done}</w:t>
+      </w:r>
+    </w:p>
+    <w:p>
+      <w:pPr>
+        <w:pStyle w:val="Normal"/>
+        <w:rPr/>
+      </w:pPr>
+      <w:bookmarkStart w:id="1" w:name="__DdeLink__319_607667920"/>
+      <w:bookmarkEnd w:id="1"/>
       <w:r>
         <w:rPr>
           <w:b w:val="false"/>
@@ -961,22 +1171,70 @@
     </w:p>
     <w:p>
       <w:pPr>
-        <w:pStyle w:val="style0"/>
-      </w:pPr>
-      <w:r>
-        <w:rPr>
-          <w:b w:val="false"/>
-          <w:bCs w:val="false"/>
-          <w:color w:val="DC2300"/>
-          <w:sz w:val="22"/>
-          <w:szCs w:val="22"/>
-        </w:rPr>
-        <w:t>{subprogram_head.type := subprogram_head1.type}</w:t>
-      </w:r>
-    </w:p>
-    <w:p>
-      <w:pPr>
-        <w:pStyle w:val="style0"/>
+        <w:pStyle w:val="Normal"/>
+        <w:rPr/>
+      </w:pPr>
+      <w:r>
+        <w:rPr>
+          <w:b w:val="false"/>
+          <w:bCs w:val="false"/>
+          <w:color w:val="DC2300"/>
+          <w:sz w:val="22"/>
+          <w:szCs w:val="22"/>
+        </w:rPr>
+        <w:t>{</w:t>
+      </w:r>
+      <w:r>
+        <w:rPr>
+          <w:b w:val="false"/>
+          <w:bCs w:val="false"/>
+          <w:color w:val="DC2300"/>
+          <w:sz w:val="22"/>
+          <w:szCs w:val="22"/>
+        </w:rPr>
+        <w:t>subprogram_head1.in := id.lexval</w:t>
+      </w:r>
+      <w:r>
+        <w:rPr>
+          <w:b w:val="false"/>
+          <w:bCs w:val="false"/>
+          <w:color w:val="DC2300"/>
+          <w:sz w:val="22"/>
+          <w:szCs w:val="22"/>
+        </w:rPr>
+        <w:t>}</w:t>
+      </w:r>
+    </w:p>
+    <w:p>
+      <w:pPr>
+        <w:pStyle w:val="Normal"/>
+        <w:rPr/>
+      </w:pPr>
+      <w:r>
+        <w:rPr>
+          <w:b w:val="false"/>
+          <w:bCs w:val="false"/>
+          <w:color w:val="DC2300"/>
+          <w:sz w:val="22"/>
+          <w:szCs w:val="22"/>
+        </w:rPr>
+        <w:t xml:space="preserve">{subprogram_head.type := subprogram_head1.type} </w:t>
+      </w:r>
+      <w:r>
+        <w:rPr>
+          <w:b w:val="false"/>
+          <w:bCs w:val="false"/>
+          <w:color w:val="DC2300"/>
+          <w:sz w:val="22"/>
+          <w:szCs w:val="22"/>
+        </w:rPr>
+        <w:t>#so that we can apply the return type of this function to the proper bgTable value</w:t>
+      </w:r>
+    </w:p>
+    <w:p>
+      <w:pPr>
+        <w:pStyle w:val="Normal"/>
+        <w:rPr/>
       </w:pPr>
       <w:r>
         <w:rPr>
@@ -1052,12 +1310,13 @@
           <w:sz w:val="22"/>
           <w:szCs w:val="22"/>
         </w:rPr>
-        <w:t>{not done}</w:t>
-      </w:r>
-    </w:p>
-    <w:p>
-      <w:pPr>
-        <w:pStyle w:val="style0"/>
+        <w:t>{done}</w:t>
+      </w:r>
+    </w:p>
+    <w:p>
+      <w:pPr>
+        <w:pStyle w:val="Normal"/>
+        <w:rPr/>
       </w:pPr>
       <w:r>
         <w:rPr>
@@ -1072,7 +1331,8 @@
     </w:p>
     <w:p>
       <w:pPr>
-        <w:pStyle w:val="style0"/>
+        <w:pStyle w:val="Normal"/>
+        <w:rPr/>
       </w:pPr>
       <w:r>
         <w:rPr>
@@ -1116,12 +1376,13 @@
           <w:sz w:val="22"/>
           <w:szCs w:val="22"/>
         </w:rPr>
-        <w:t>{not done}</w:t>
-      </w:r>
-    </w:p>
-    <w:p>
-      <w:pPr>
-        <w:pStyle w:val="style0"/>
+        <w:t>{done}</w:t>
+      </w:r>
+    </w:p>
+    <w:p>
+      <w:pPr>
+        <w:pStyle w:val="Normal"/>
+        <w:rPr/>
       </w:pPr>
       <w:r>
         <w:rPr>
@@ -1136,15 +1397,17 @@
     </w:p>
     <w:p>
       <w:pPr>
-        <w:pStyle w:val="style0"/>
-      </w:pPr>
-      <w:r>
-        <w:rPr/>
-      </w:r>
-    </w:p>
-    <w:p>
-      <w:pPr>
-        <w:pStyle w:val="style0"/>
+        <w:pStyle w:val="Normal"/>
+        <w:rPr/>
+      </w:pPr>
+      <w:r>
+        <w:rPr/>
+      </w:r>
+    </w:p>
+    <w:p>
+      <w:pPr>
+        <w:pStyle w:val="Normal"/>
+        <w:rPr/>
       </w:pPr>
       <w:r>
         <w:rPr>
@@ -1177,25 +1440,63 @@
           <w:sz w:val="22"/>
           <w:szCs w:val="22"/>
         </w:rPr>
-        <w:t>{not done}</w:t>
-      </w:r>
-    </w:p>
-    <w:p>
-      <w:pPr>
-        <w:pStyle w:val="style0"/>
-      </w:pPr>
-      <w:r>
-        <w:rPr>
-          <w:color w:val="DC2300"/>
-          <w:sz w:val="22"/>
-          <w:szCs w:val="22"/>
-        </w:rPr>
-        <w:t>{parameterList.type := checkAddBlueNode(id.lexval, type.type)} #must convert type value to function parameter equivalent type</w:t>
-      </w:r>
-    </w:p>
-    <w:p>
-      <w:pPr>
-        <w:pStyle w:val="style0"/>
+        <w:t xml:space="preserve">{done, </w:t>
+      </w:r>
+      <w:r>
+        <w:rPr>
+          <w:b w:val="false"/>
+          <w:bCs w:val="false"/>
+          <w:color w:val="0000FF"/>
+          <w:sz w:val="22"/>
+          <w:szCs w:val="22"/>
+        </w:rPr>
+        <w:t>but should test</w:t>
+      </w:r>
+      <w:r>
+        <w:rPr>
+          <w:b w:val="false"/>
+          <w:bCs w:val="false"/>
+          <w:color w:val="0000FF"/>
+          <w:sz w:val="22"/>
+          <w:szCs w:val="22"/>
+        </w:rPr>
+        <w:t>}</w:t>
+      </w:r>
+    </w:p>
+    <w:p>
+      <w:pPr>
+        <w:pStyle w:val="Normal"/>
+        <w:rPr/>
+      </w:pPr>
+      <w:r>
+        <w:rPr>
+          <w:color w:val="DC2300"/>
+          <w:sz w:val="22"/>
+          <w:szCs w:val="22"/>
+        </w:rPr>
+        <w:t>{</w:t>
+      </w:r>
+      <w:r>
+        <w:rPr>
+          <w:color w:val="DC2300"/>
+          <w:sz w:val="22"/>
+          <w:szCs w:val="22"/>
+        </w:rPr>
+        <w:t>c</w:t>
+      </w:r>
+      <w:r>
+        <w:rPr>
+          <w:color w:val="DC2300"/>
+          <w:sz w:val="22"/>
+          <w:szCs w:val="22"/>
+        </w:rPr>
+        <w:t>heckAddBlueNode(id.lexval, type.type)} #must convert type value to function parameter equivalent type</w:t>
+      </w:r>
+    </w:p>
+    <w:p>
+      <w:pPr>
+        <w:pStyle w:val="Normal"/>
+        <w:rPr/>
       </w:pPr>
       <w:r>
         <w:rPr>
@@ -1239,7 +1540,38 @@
     </w:p>
     <w:p>
       <w:pPr>
-        <w:pStyle w:val="style0"/>
+        <w:pStyle w:val="Normal"/>
+        <w:rPr/>
+      </w:pPr>
+      <w:r>
+        <w:rPr>
+          <w:color w:val="DC2300"/>
+          <w:sz w:val="22"/>
+          <w:szCs w:val="22"/>
+        </w:rPr>
+        <w:t>{</w:t>
+      </w:r>
+      <w:r>
+        <w:rPr>
+          <w:color w:val="DC2300"/>
+          <w:sz w:val="22"/>
+          <w:szCs w:val="22"/>
+        </w:rPr>
+        <w:t>c</w:t>
+      </w:r>
+      <w:r>
+        <w:rPr>
+          <w:color w:val="DC2300"/>
+          <w:sz w:val="22"/>
+          <w:szCs w:val="22"/>
+        </w:rPr>
+        <w:t>heckAddBlueNode(id.lexval, type.type)} #must convert type value to function parameter equivalent type</w:t>
+      </w:r>
+    </w:p>
+    <w:p>
+      <w:pPr>
+        <w:pStyle w:val="Normal"/>
+        <w:rPr/>
       </w:pPr>
       <w:r>
         <w:rPr>
@@ -1262,15 +1594,31 @@
     </w:p>
     <w:p>
       <w:pPr>
-        <w:pStyle w:val="style0"/>
-      </w:pPr>
-      <w:r>
-        <w:rPr/>
-      </w:r>
-    </w:p>
-    <w:p>
-      <w:pPr>
-        <w:pStyle w:val="style0"/>
+        <w:pStyle w:val="Normal"/>
+        <w:rPr/>
+      </w:pPr>
+      <w:r>
+        <w:rPr/>
+      </w:r>
+    </w:p>
+    <w:p>
+      <w:pPr>
+        <w:pStyle w:val="Normal"/>
+        <w:rPr/>
+      </w:pPr>
+      <w:r>
+        <w:rPr>
+          <w:color w:val="00CC00"/>
+          <w:sz w:val="22"/>
+          <w:szCs w:val="22"/>
+        </w:rPr>
+        <w:t>This is a list of statements (bracketed by begin and end) that form a single unit. They can be found as a direct  part of a program segment itself or inside a subprogram.</w:t>
+      </w:r>
+    </w:p>
+    <w:p>
+      <w:pPr>
+        <w:pStyle w:val="Normal"/>
+        <w:rPr/>
       </w:pPr>
       <w:r>
         <w:rPr>
@@ -1279,7 +1627,7 @@
         </w:rPr>
         <w:t>c</w:t>
       </w:r>
-      <w:bookmarkStart w:id="0" w:name="__DdeLink__2_269911033"/>
+      <w:bookmarkStart w:id="2" w:name="__DdeLink__2_269911033"/>
       <w:r>
         <w:rPr>
           <w:sz w:val="22"/>
@@ -1287,7 +1635,7 @@
         </w:rPr>
         <w:t>ompound_statement</w:t>
       </w:r>
-      <w:bookmarkEnd w:id="0"/>
+      <w:bookmarkEnd w:id="2"/>
       <w:r>
         <w:rPr>
           <w:sz w:val="22"/>
@@ -1316,7 +1664,8 @@
     </w:p>
     <w:p>
       <w:pPr>
-        <w:pStyle w:val="style0"/>
+        <w:pStyle w:val="Normal"/>
+        <w:rPr/>
       </w:pPr>
       <w:r>
         <w:rPr>
@@ -1339,7 +1688,8 @@
     </w:p>
     <w:p>
       <w:pPr>
-        <w:pStyle w:val="style0"/>
+        <w:pStyle w:val="Normal"/>
+        <w:rPr/>
       </w:pPr>
       <w:r>
         <w:rPr>
@@ -1362,15 +1712,24 @@
     </w:p>
     <w:p>
       <w:pPr>
-        <w:pStyle w:val="style0"/>
-      </w:pPr>
-      <w:r>
-        <w:rPr/>
-      </w:r>
-    </w:p>
-    <w:p>
-      <w:pPr>
-        <w:pStyle w:val="style0"/>
+        <w:pStyle w:val="Normal"/>
+        <w:rPr>
+          <w:b w:val="false"/>
+          <w:b w:val="false"/>
+          <w:bCs w:val="false"/>
+          <w:color w:val="00CC00"/>
+          <w:sz w:val="22"/>
+          <w:szCs w:val="22"/>
+        </w:rPr>
+      </w:pPr>
+      <w:r>
+        <w:rPr/>
+      </w:r>
+    </w:p>
+    <w:p>
+      <w:pPr>
+        <w:pStyle w:val="Normal"/>
+        <w:rPr/>
       </w:pPr>
       <w:r>
         <w:rPr>
@@ -1382,7 +1741,8 @@
     </w:p>
     <w:p>
       <w:pPr>
-        <w:pStyle w:val="style0"/>
+        <w:pStyle w:val="Normal"/>
+        <w:rPr/>
       </w:pPr>
       <w:r>
         <w:rPr>
@@ -1410,7 +1770,8 @@
     </w:p>
     <w:p>
       <w:pPr>
-        <w:pStyle w:val="style0"/>
+        <w:pStyle w:val="Normal"/>
+        <w:rPr/>
       </w:pPr>
       <w:r>
         <w:rPr>
@@ -1433,15 +1794,33 @@
     </w:p>
     <w:p>
       <w:pPr>
-        <w:pStyle w:val="style0"/>
-      </w:pPr>
-      <w:r>
-        <w:rPr/>
-      </w:r>
-    </w:p>
-    <w:p>
-      <w:pPr>
-        <w:pStyle w:val="style0"/>
+        <w:pStyle w:val="Normal"/>
+        <w:rPr/>
+      </w:pPr>
+      <w:r>
+        <w:rPr/>
+      </w:r>
+    </w:p>
+    <w:p>
+      <w:pPr>
+        <w:pStyle w:val="Normal"/>
+        <w:rPr/>
+      </w:pPr>
+      <w:r>
+        <w:rPr>
+          <w:b w:val="false"/>
+          <w:bCs w:val="false"/>
+          <w:color w:val="00CC00"/>
+          <w:sz w:val="22"/>
+          <w:szCs w:val="22"/>
+        </w:rPr>
+        <w:t>A single statement in a function. Delineated with ';'.</w:t>
+      </w:r>
+    </w:p>
+    <w:p>
+      <w:pPr>
+        <w:pStyle w:val="Normal"/>
+        <w:rPr/>
       </w:pPr>
       <w:r>
         <w:rPr>
@@ -1474,12 +1853,13 @@
           <w:sz w:val="22"/>
           <w:szCs w:val="22"/>
         </w:rPr>
-        <w:t>{not done}</w:t>
-      </w:r>
-    </w:p>
-    <w:p>
-      <w:pPr>
-        <w:pStyle w:val="style0"/>
+        <w:t>{done}</w:t>
+      </w:r>
+    </w:p>
+    <w:p>
+      <w:pPr>
+        <w:pStyle w:val="Normal"/>
+        <w:rPr/>
       </w:pPr>
       <w:r>
         <w:rPr>
@@ -1492,7 +1872,8 @@
     </w:p>
     <w:p>
       <w:pPr>
-        <w:pStyle w:val="style0"/>
+        <w:pStyle w:val="Normal"/>
+        <w:rPr/>
       </w:pPr>
       <w:r>
         <w:rPr>
@@ -1506,16 +1887,15 @@
     </w:p>
     <w:p>
       <w:pPr>
-        <w:pStyle w:val="style0"/>
-      </w:pPr>
-      <w:r>
-        <w:rPr>
-          <w:sz w:val="22"/>
-          <w:szCs w:val="22"/>
-        </w:rPr>
-        <w:t>statement →</w:t>
-        <w:tab/>
-        <w:t xml:space="preserve"> compound_statement </w:t>
+        <w:pStyle w:val="Normal"/>
+        <w:rPr/>
+      </w:pPr>
+      <w:r>
+        <w:rPr>
+          <w:sz w:val="22"/>
+          <w:szCs w:val="22"/>
+        </w:rPr>
+        <w:t xml:space="preserve">statement → compound_statement </w:t>
       </w:r>
       <w:r>
         <w:rPr>
@@ -1525,12 +1905,13 @@
           <w:sz w:val="22"/>
           <w:szCs w:val="22"/>
         </w:rPr>
-        <w:t>{not done}</w:t>
-      </w:r>
-    </w:p>
-    <w:p>
-      <w:pPr>
-        <w:pStyle w:val="style0"/>
+        <w:t>{done}</w:t>
+      </w:r>
+    </w:p>
+    <w:p>
+      <w:pPr>
+        <w:pStyle w:val="Normal"/>
+        <w:rPr/>
       </w:pPr>
       <w:r>
         <w:rPr>
@@ -1545,15 +1926,15 @@
     </w:p>
     <w:p>
       <w:pPr>
-        <w:pStyle w:val="style0"/>
-      </w:pPr>
-      <w:r>
-        <w:rPr>
-          <w:sz w:val="22"/>
-          <w:szCs w:val="22"/>
-        </w:rPr>
-        <w:t>statement →</w:t>
-        <w:tab/>
+        <w:pStyle w:val="Normal"/>
+        <w:rPr/>
+      </w:pPr>
+      <w:r>
+        <w:rPr>
+          <w:sz w:val="22"/>
+          <w:szCs w:val="22"/>
+        </w:rPr>
+        <w:t xml:space="preserve">statement → </w:t>
       </w:r>
       <w:r>
         <w:rPr>
@@ -1595,12 +1976,13 @@
           <w:sz w:val="22"/>
           <w:szCs w:val="22"/>
         </w:rPr>
-        <w:t>{not done}</w:t>
-      </w:r>
-    </w:p>
-    <w:p>
-      <w:pPr>
-        <w:pStyle w:val="style0"/>
+        <w:t>{done}</w:t>
+      </w:r>
+    </w:p>
+    <w:p>
+      <w:pPr>
+        <w:pStyle w:val="Normal"/>
+        <w:rPr/>
       </w:pPr>
       <w:r>
         <w:rPr>
@@ -1613,7 +1995,8 @@
     </w:p>
     <w:p>
       <w:pPr>
-        <w:pStyle w:val="style0"/>
+        <w:pStyle w:val="Normal"/>
+        <w:rPr/>
       </w:pPr>
       <w:r>
         <w:rPr>
@@ -1627,15 +2010,15 @@
     </w:p>
     <w:p>
       <w:pPr>
-        <w:pStyle w:val="style0"/>
-      </w:pPr>
-      <w:r>
-        <w:rPr>
-          <w:sz w:val="22"/>
-          <w:szCs w:val="22"/>
-        </w:rPr>
-        <w:t>statement →</w:t>
-        <w:tab/>
+        <w:pStyle w:val="Normal"/>
+        <w:rPr/>
+      </w:pPr>
+      <w:r>
+        <w:rPr>
+          <w:sz w:val="22"/>
+          <w:szCs w:val="22"/>
+        </w:rPr>
+        <w:t xml:space="preserve">statement → </w:t>
       </w:r>
       <w:r>
         <w:rPr>
@@ -1677,12 +2060,13 @@
           <w:sz w:val="22"/>
           <w:szCs w:val="22"/>
         </w:rPr>
-        <w:t xml:space="preserve">{not done} </w:t>
-      </w:r>
-    </w:p>
-    <w:p>
-      <w:pPr>
-        <w:pStyle w:val="style0"/>
+        <w:t xml:space="preserve">{done} </w:t>
+      </w:r>
+    </w:p>
+    <w:p>
+      <w:pPr>
+        <w:pStyle w:val="Normal"/>
+        <w:rPr/>
       </w:pPr>
       <w:r>
         <w:rPr>
@@ -1695,7 +2079,8 @@
     </w:p>
     <w:p>
       <w:pPr>
-        <w:pStyle w:val="style0"/>
+        <w:pStyle w:val="Normal"/>
+        <w:rPr/>
       </w:pPr>
       <w:r>
         <w:rPr>
@@ -1709,7 +2094,8 @@
     </w:p>
     <w:p>
       <w:pPr>
-        <w:pStyle w:val="style0"/>
+        <w:pStyle w:val="Normal"/>
+        <w:rPr/>
       </w:pPr>
       <w:r>
         <w:rPr>
@@ -1742,12 +2128,13 @@
           <w:sz w:val="22"/>
           <w:szCs w:val="22"/>
         </w:rPr>
-        <w:t>{not done}</w:t>
-      </w:r>
-    </w:p>
-    <w:p>
-      <w:pPr>
-        <w:pStyle w:val="style0"/>
+        <w:t>{done}</w:t>
+      </w:r>
+    </w:p>
+    <w:p>
+      <w:pPr>
+        <w:pStyle w:val="Normal"/>
+        <w:rPr/>
       </w:pPr>
       <w:r>
         <w:rPr>
@@ -1760,7 +2147,8 @@
     </w:p>
     <w:p>
       <w:pPr>
-        <w:pStyle w:val="style0"/>
+        <w:pStyle w:val="Normal"/>
+        <w:rPr/>
       </w:pPr>
       <w:r>
         <w:rPr>
@@ -1786,12 +2174,13 @@
           <w:sz w:val="22"/>
           <w:szCs w:val="22"/>
         </w:rPr>
-        <w:t>{not done}</w:t>
-      </w:r>
-    </w:p>
-    <w:p>
-      <w:pPr>
-        <w:pStyle w:val="style0"/>
+        <w:t>{done}</w:t>
+      </w:r>
+    </w:p>
+    <w:p>
+      <w:pPr>
+        <w:pStyle w:val="Normal"/>
+        <w:rPr/>
       </w:pPr>
       <w:r>
         <w:rPr>
@@ -1804,15 +2193,35 @@
     </w:p>
     <w:p>
       <w:pPr>
-        <w:pStyle w:val="style0"/>
-      </w:pPr>
-      <w:r>
-        <w:rPr/>
-      </w:r>
-    </w:p>
-    <w:p>
-      <w:pPr>
-        <w:pStyle w:val="style0"/>
+        <w:pStyle w:val="Normal"/>
+        <w:rPr>
+          <w:color w:val="00CC00"/>
+        </w:rPr>
+      </w:pPr>
+      <w:r>
+        <w:rPr>
+          <w:color w:val="00CC00"/>
+        </w:rPr>
+      </w:r>
+    </w:p>
+    <w:p>
+      <w:pPr>
+        <w:pStyle w:val="Normal"/>
+        <w:rPr>
+          <w:color w:val="00CC00"/>
+        </w:rPr>
+      </w:pPr>
+      <w:r>
+        <w:rPr>
+          <w:color w:val="00CC00"/>
+        </w:rPr>
+        <w:t>The usage of a variable. id or id[exp]</w:t>
+      </w:r>
+    </w:p>
+    <w:p>
+      <w:pPr>
+        <w:pStyle w:val="Normal"/>
+        <w:rPr/>
       </w:pPr>
       <w:r>
         <w:rPr>
@@ -1854,12 +2263,13 @@
           <w:sz w:val="22"/>
           <w:szCs w:val="22"/>
         </w:rPr>
-        <w:t>{not done}</w:t>
-      </w:r>
-    </w:p>
-    <w:p>
-      <w:pPr>
-        <w:pStyle w:val="style0"/>
+        <w:t>{done}</w:t>
+      </w:r>
+    </w:p>
+    <w:p>
+      <w:pPr>
+        <w:pStyle w:val="Normal"/>
+        <w:rPr/>
       </w:pPr>
       <w:r>
         <w:rPr>
@@ -1874,7 +2284,8 @@
     </w:p>
     <w:p>
       <w:pPr>
-        <w:pStyle w:val="style0"/>
+        <w:pStyle w:val="Normal"/>
+        <w:rPr/>
       </w:pPr>
       <w:r>
         <w:rPr>
@@ -1889,15 +2300,8 @@
     </w:p>
     <w:p>
       <w:pPr>
-        <w:pStyle w:val="style0"/>
-      </w:pPr>
-      <w:r>
-        <w:rPr/>
-      </w:r>
-    </w:p>
-    <w:p>
-      <w:pPr>
-        <w:pStyle w:val="style0"/>
+        <w:pStyle w:val="Normal"/>
+        <w:rPr/>
       </w:pPr>
       <w:r>
         <w:rPr>
@@ -1911,15 +2315,8 @@
     </w:p>
     <w:p>
       <w:pPr>
-        <w:pStyle w:val="style0"/>
-      </w:pPr>
-      <w:r>
-        <w:rPr/>
-      </w:r>
-    </w:p>
-    <w:p>
-      <w:pPr>
-        <w:pStyle w:val="style0"/>
+        <w:pStyle w:val="Normal"/>
+        <w:rPr/>
       </w:pPr>
       <w:r>
         <w:rPr>
@@ -1970,7 +2367,8 @@
     </w:p>
     <w:p>
       <w:pPr>
-        <w:pStyle w:val="style0"/>
+        <w:pStyle w:val="Normal"/>
+        <w:rPr/>
       </w:pPr>
       <w:r>
         <w:rPr>
@@ -1985,7 +2383,8 @@
     </w:p>
     <w:p>
       <w:pPr>
-        <w:pStyle w:val="style0"/>
+        <w:pStyle w:val="Normal"/>
+        <w:rPr/>
       </w:pPr>
       <w:r>
         <w:rPr>
@@ -2001,7 +2400,8 @@
     </w:p>
     <w:p>
       <w:pPr>
-        <w:pStyle w:val="style0"/>
+        <w:pStyle w:val="Normal"/>
+        <w:rPr/>
       </w:pPr>
       <w:r>
         <w:rPr>
@@ -2024,32 +2424,35 @@
     </w:p>
     <w:p>
       <w:pPr>
-        <w:pStyle w:val="style0"/>
-      </w:pPr>
-      <w:r>
-        <w:rPr>
-          <w:rFonts w:cs="Lohit Marathi" w:eastAsia="Droid Sans Fallback"/>
-          <w:b w:val="false"/>
-          <w:bCs w:val="false"/>
-          <w:color w:val="DC2300"/>
-          <w:sz w:val="22"/>
-          <w:szCs w:val="22"/>
-          <w:lang w:bidi="hi-IN" w:eastAsia="zh-CN" w:val="en-US"/>
+        <w:pStyle w:val="Normal"/>
+        <w:rPr/>
+      </w:pPr>
+      <w:r>
+        <w:rPr>
+          <w:rFonts w:eastAsia="Droid Sans Fallback" w:cs="Lohit Marathi"/>
+          <w:b w:val="false"/>
+          <w:bCs w:val="false"/>
+          <w:color w:val="DC2300"/>
+          <w:sz w:val="22"/>
+          <w:szCs w:val="22"/>
+          <w:lang w:val="en-US" w:eastAsia="zh-CN" w:bidi="hi-IN"/>
         </w:rPr>
         <w:t>{ variable1.type := void}</w:t>
       </w:r>
     </w:p>
     <w:p>
       <w:pPr>
-        <w:pStyle w:val="style0"/>
-      </w:pPr>
-      <w:r>
-        <w:rPr/>
-      </w:r>
-    </w:p>
-    <w:p>
-      <w:pPr>
-        <w:pStyle w:val="style0"/>
+        <w:pStyle w:val="Normal"/>
+        <w:rPr/>
+      </w:pPr>
+      <w:r>
+        <w:rPr/>
+      </w:r>
+    </w:p>
+    <w:p>
+      <w:pPr>
+        <w:pStyle w:val="Normal"/>
+        <w:rPr/>
       </w:pPr>
       <w:r>
         <w:rPr>
@@ -2071,7 +2474,8 @@
     </w:p>
     <w:p>
       <w:pPr>
-        <w:pStyle w:val="style0"/>
+        <w:pStyle w:val="Normal"/>
+        <w:rPr/>
       </w:pPr>
       <w:r>
         <w:rPr>
@@ -2086,7 +2490,8 @@
     </w:p>
     <w:p>
       <w:pPr>
-        <w:pStyle w:val="style0"/>
+        <w:pStyle w:val="Normal"/>
+        <w:rPr/>
       </w:pPr>
       <w:r>
         <w:rPr>
@@ -2100,15 +2505,8 @@
     </w:p>
     <w:p>
       <w:pPr>
-        <w:pStyle w:val="style0"/>
-      </w:pPr>
-      <w:r>
-        <w:rPr/>
-      </w:r>
-    </w:p>
-    <w:p>
-      <w:pPr>
-        <w:pStyle w:val="style0"/>
+        <w:pStyle w:val="Normal"/>
+        <w:rPr/>
       </w:pPr>
       <w:r>
         <w:rPr>
@@ -2146,7 +2544,8 @@
     </w:p>
     <w:p>
       <w:pPr>
-        <w:pStyle w:val="style0"/>
+        <w:pStyle w:val="Normal"/>
+        <w:rPr/>
       </w:pPr>
       <w:r>
         <w:rPr>
@@ -2161,7 +2560,8 @@
     </w:p>
     <w:p>
       <w:pPr>
-        <w:pStyle w:val="style0"/>
+        <w:pStyle w:val="Normal"/>
+        <w:rPr/>
       </w:pPr>
       <w:r>
         <w:rPr>
@@ -2175,7 +2575,8 @@
     </w:p>
     <w:p>
       <w:pPr>
-        <w:pStyle w:val="style0"/>
+        <w:pStyle w:val="Normal"/>
+        <w:rPr/>
       </w:pPr>
       <w:r>
         <w:rPr>
@@ -2206,7 +2607,8 @@
     </w:p>
     <w:p>
       <w:pPr>
-        <w:pStyle w:val="style0"/>
+        <w:pStyle w:val="Normal"/>
+        <w:rPr/>
       </w:pPr>
       <w:r>
         <w:rPr>
@@ -2219,15 +2621,26 @@
     </w:p>
     <w:p>
       <w:pPr>
-        <w:pStyle w:val="style0"/>
-      </w:pPr>
-      <w:r>
-        <w:rPr/>
-      </w:r>
-    </w:p>
-    <w:p>
-      <w:pPr>
-        <w:pStyle w:val="style0"/>
+        <w:pStyle w:val="Normal"/>
+        <w:rPr/>
+      </w:pPr>
+      <w:r>
+        <w:rPr/>
+      </w:r>
+    </w:p>
+    <w:p>
+      <w:pPr>
+        <w:pStyle w:val="Normal"/>
+        <w:rPr/>
+      </w:pPr>
+      <w:r>
+        <w:rPr/>
+      </w:r>
+    </w:p>
+    <w:p>
+      <w:pPr>
+        <w:pStyle w:val="Normal"/>
+        <w:rPr/>
       </w:pPr>
       <w:r>
         <w:rPr>
@@ -2239,7 +2652,8 @@
     </w:p>
     <w:p>
       <w:pPr>
-        <w:pStyle w:val="style0"/>
+        <w:pStyle w:val="Normal"/>
+        <w:rPr/>
       </w:pPr>
       <w:r>
         <w:rPr>
@@ -2252,7 +2666,8 @@
     </w:p>
     <w:p>
       <w:pPr>
-        <w:pStyle w:val="style0"/>
+        <w:pStyle w:val="Normal"/>
+        <w:rPr/>
       </w:pPr>
       <w:r>
         <w:rPr>
@@ -2265,15 +2680,17 @@
     </w:p>
     <w:p>
       <w:pPr>
-        <w:pStyle w:val="style0"/>
-      </w:pPr>
-      <w:r>
-        <w:rPr/>
-      </w:r>
-    </w:p>
-    <w:p>
-      <w:pPr>
-        <w:pStyle w:val="style0"/>
+        <w:pStyle w:val="Normal"/>
+        <w:rPr/>
+      </w:pPr>
+      <w:r>
+        <w:rPr/>
+      </w:r>
+    </w:p>
+    <w:p>
+      <w:pPr>
+        <w:pStyle w:val="Normal"/>
+        <w:rPr/>
       </w:pPr>
       <w:r>
         <w:rPr>
@@ -2282,7 +2699,7 @@
         </w:rPr>
         <w:t>expression1 →</w:t>
       </w:r>
-      <w:bookmarkStart w:id="1" w:name="__DdeLink__193_1322973715"/>
+      <w:bookmarkStart w:id="3" w:name="__DdeLink__193_1322973715"/>
       <w:r>
         <w:rPr>
           <w:b/>
@@ -2292,7 +2709,7 @@
         </w:rPr>
         <w:t>relop</w:t>
       </w:r>
-      <w:bookmarkEnd w:id="1"/>
+      <w:bookmarkEnd w:id="3"/>
       <w:r>
         <w:rPr>
           <w:sz w:val="22"/>
@@ -2303,7 +2720,8 @@
     </w:p>
     <w:p>
       <w:pPr>
-        <w:pStyle w:val="style0"/>
+        <w:pStyle w:val="Normal"/>
+        <w:rPr/>
       </w:pPr>
       <w:r>
         <w:rPr>
@@ -2320,7 +2738,8 @@
     </w:p>
     <w:p>
       <w:pPr>
-        <w:pStyle w:val="style0"/>
+        <w:pStyle w:val="Normal"/>
+        <w:rPr/>
       </w:pPr>
       <w:r>
         <w:rPr>
@@ -2336,7 +2755,8 @@
     </w:p>
     <w:p>
       <w:pPr>
-        <w:pStyle w:val="style0"/>
+        <w:pStyle w:val="Normal"/>
+        <w:rPr/>
       </w:pPr>
       <w:r>
         <w:rPr>
@@ -2357,7 +2777,8 @@
     </w:p>
     <w:p>
       <w:pPr>
-        <w:pStyle w:val="style0"/>
+        <w:pStyle w:val="Normal"/>
+        <w:rPr/>
       </w:pPr>
       <w:r>
         <w:rPr>
@@ -2372,15 +2793,17 @@
     </w:p>
     <w:p>
       <w:pPr>
-        <w:pStyle w:val="style0"/>
-      </w:pPr>
-      <w:r>
-        <w:rPr/>
-      </w:r>
-    </w:p>
-    <w:p>
-      <w:pPr>
-        <w:pStyle w:val="style0"/>
+        <w:pStyle w:val="Normal"/>
+        <w:rPr/>
+      </w:pPr>
+      <w:r>
+        <w:rPr/>
+      </w:r>
+    </w:p>
+    <w:p>
+      <w:pPr>
+        <w:pStyle w:val="Normal"/>
+        <w:rPr/>
       </w:pPr>
       <w:r>
         <w:rPr>
@@ -2392,24 +2815,24 @@
     </w:p>
     <w:p>
       <w:pPr>
-        <w:pStyle w:val="style0"/>
-      </w:pPr>
-      <w:bookmarkStart w:id="2" w:name="__DdeLink__254_786946861"/>
-      <w:bookmarkEnd w:id="2"/>
-      <w:r>
-        <w:rPr>
-          <w:color w:val="DC2300"/>
-          <w:sz w:val="22"/>
-          <w:szCs w:val="22"/>
-        </w:rPr>
-        <w:t xml:space="preserve">{simple_expression.type := if term.type = simple_expression1.type or </w:t>
-        <w:tab/>
-        <w:t>simple_expression1 := void then term.type</w:t>
-      </w:r>
-    </w:p>
-    <w:p>
-      <w:pPr>
-        <w:pStyle w:val="style0"/>
+        <w:pStyle w:val="Normal"/>
+        <w:rPr/>
+      </w:pPr>
+      <w:bookmarkStart w:id="4" w:name="__DdeLink__254_786946861"/>
+      <w:bookmarkEnd w:id="4"/>
+      <w:r>
+        <w:rPr>
+          <w:color w:val="DC2300"/>
+          <w:sz w:val="22"/>
+          <w:szCs w:val="22"/>
+        </w:rPr>
+        <w:t>{simple_expression.type := if term.type = simple_expression1.type or simple_expression1 := void then term.type</w:t>
+      </w:r>
+    </w:p>
+    <w:p>
+      <w:pPr>
+        <w:pStyle w:val="Normal"/>
+        <w:rPr/>
       </w:pPr>
       <w:r>
         <w:rPr>
@@ -2423,7 +2846,8 @@
     </w:p>
     <w:p>
       <w:pPr>
-        <w:pStyle w:val="style0"/>
+        <w:pStyle w:val="Normal"/>
+        <w:rPr/>
       </w:pPr>
       <w:r>
         <w:rPr>
@@ -2435,22 +2859,22 @@
     </w:p>
     <w:p>
       <w:pPr>
-        <w:pStyle w:val="style0"/>
-      </w:pPr>
-      <w:r>
-        <w:rPr>
-          <w:color w:val="DC2300"/>
-          <w:sz w:val="22"/>
-          <w:szCs w:val="22"/>
-        </w:rPr>
-        <w:t xml:space="preserve">{simple_expression.type := if term.type = simple_expression.type or </w:t>
-        <w:tab/>
-        <w:t>simple_expression1 := void then term.type</w:t>
-      </w:r>
-    </w:p>
-    <w:p>
-      <w:pPr>
-        <w:pStyle w:val="style0"/>
+        <w:pStyle w:val="Normal"/>
+        <w:rPr/>
+      </w:pPr>
+      <w:r>
+        <w:rPr>
+          <w:color w:val="DC2300"/>
+          <w:sz w:val="22"/>
+          <w:szCs w:val="22"/>
+        </w:rPr>
+        <w:t>{simple_expression.type := if term.type = simple_expression.type or simple_expression1 := void then term.type</w:t>
+      </w:r>
+    </w:p>
+    <w:p>
+      <w:pPr>
+        <w:pStyle w:val="Normal"/>
+        <w:rPr/>
       </w:pPr>
       <w:r>
         <w:rPr>
@@ -2464,15 +2888,17 @@
     </w:p>
     <w:p>
       <w:pPr>
-        <w:pStyle w:val="style0"/>
-      </w:pPr>
-      <w:r>
-        <w:rPr/>
-      </w:r>
-    </w:p>
-    <w:p>
-      <w:pPr>
-        <w:pStyle w:val="style0"/>
+        <w:pStyle w:val="Normal"/>
+        <w:rPr/>
+      </w:pPr>
+      <w:r>
+        <w:rPr/>
+      </w:r>
+    </w:p>
+    <w:p>
+      <w:pPr>
+        <w:pStyle w:val="Normal"/>
+        <w:rPr/>
       </w:pPr>
       <w:r>
         <w:rPr>
@@ -2500,22 +2926,22 @@
     </w:p>
     <w:p>
       <w:pPr>
-        <w:pStyle w:val="style0"/>
-      </w:pPr>
-      <w:r>
-        <w:rPr>
-          <w:color w:val="DC2300"/>
-          <w:sz w:val="22"/>
-          <w:szCs w:val="22"/>
-        </w:rPr>
-        <w:t xml:space="preserve">{simple_expression1.type := if term.type = simple_expression1[1].type or </w:t>
-        <w:tab/>
-        <w:t>simple_expression1[1].type = void then term.type</w:t>
-      </w:r>
-    </w:p>
-    <w:p>
-      <w:pPr>
-        <w:pStyle w:val="style0"/>
+        <w:pStyle w:val="Normal"/>
+        <w:rPr/>
+      </w:pPr>
+      <w:r>
+        <w:rPr>
+          <w:color w:val="DC2300"/>
+          <w:sz w:val="22"/>
+          <w:szCs w:val="22"/>
+        </w:rPr>
+        <w:t>{simple_expression1.type := if term.type = simple_expression1[1].type or simple_expression1[1].type = void then term.type</w:t>
+      </w:r>
+    </w:p>
+    <w:p>
+      <w:pPr>
+        <w:pStyle w:val="Normal"/>
+        <w:rPr/>
       </w:pPr>
       <w:r>
         <w:rPr>
@@ -2541,7 +2967,8 @@
     </w:p>
     <w:p>
       <w:pPr>
-        <w:pStyle w:val="style0"/>
+        <w:pStyle w:val="Normal"/>
+        <w:rPr/>
       </w:pPr>
       <w:r>
         <w:rPr>
@@ -2564,7 +2991,8 @@
     </w:p>
     <w:p>
       <w:pPr>
-        <w:pStyle w:val="style0"/>
+        <w:pStyle w:val="Normal"/>
+        <w:rPr/>
       </w:pPr>
       <w:r>
         <w:rPr>
@@ -2579,15 +3007,17 @@
     </w:p>
     <w:p>
       <w:pPr>
-        <w:pStyle w:val="style0"/>
-      </w:pPr>
-      <w:r>
-        <w:rPr/>
-      </w:r>
-    </w:p>
-    <w:p>
-      <w:pPr>
-        <w:pStyle w:val="style0"/>
+        <w:pStyle w:val="Normal"/>
+        <w:rPr/>
+      </w:pPr>
+      <w:r>
+        <w:rPr/>
+      </w:r>
+    </w:p>
+    <w:p>
+      <w:pPr>
+        <w:pStyle w:val="Normal"/>
+        <w:rPr/>
       </w:pPr>
       <w:r>
         <w:rPr>
@@ -2599,7 +3029,8 @@
     </w:p>
     <w:p>
       <w:pPr>
-        <w:pStyle w:val="style0"/>
+        <w:pStyle w:val="Normal"/>
+        <w:rPr/>
       </w:pPr>
       <w:r>
         <w:rPr>
@@ -2612,7 +3043,8 @@
     </w:p>
     <w:p>
       <w:pPr>
-        <w:pStyle w:val="style0"/>
+        <w:pStyle w:val="Normal"/>
+        <w:rPr/>
       </w:pPr>
       <w:r>
         <w:rPr>
@@ -2634,15 +3066,17 @@
     </w:p>
     <w:p>
       <w:pPr>
-        <w:pStyle w:val="style0"/>
-      </w:pPr>
-      <w:r>
-        <w:rPr/>
-      </w:r>
-    </w:p>
-    <w:p>
-      <w:pPr>
-        <w:pStyle w:val="style0"/>
+        <w:pStyle w:val="Normal"/>
+        <w:rPr/>
+      </w:pPr>
+      <w:r>
+        <w:rPr/>
+      </w:r>
+    </w:p>
+    <w:p>
+      <w:pPr>
+        <w:pStyle w:val="Normal"/>
+        <w:rPr/>
       </w:pPr>
       <w:r>
         <w:rPr>
@@ -2672,7 +3106,8 @@
     </w:p>
     <w:p>
       <w:pPr>
-        <w:pStyle w:val="style0"/>
+        <w:pStyle w:val="Normal"/>
+        <w:rPr/>
       </w:pPr>
       <w:r>
         <w:rPr>
@@ -2685,7 +3120,8 @@
     </w:p>
     <w:p>
       <w:pPr>
-        <w:pStyle w:val="style0"/>
+        <w:pStyle w:val="Normal"/>
+        <w:rPr/>
       </w:pPr>
       <w:r>
         <w:rPr>
@@ -2711,7 +3147,8 @@
     </w:p>
     <w:p>
       <w:pPr>
-        <w:pStyle w:val="style0"/>
+        <w:pStyle w:val="Normal"/>
+        <w:rPr/>
       </w:pPr>
       <w:r>
         <w:rPr>
@@ -2732,7 +3169,8 @@
     </w:p>
     <w:p>
       <w:pPr>
-        <w:pStyle w:val="style0"/>
+        <w:pStyle w:val="Normal"/>
+        <w:rPr/>
       </w:pPr>
       <w:r>
         <w:rPr>
@@ -2747,15 +3185,17 @@
     </w:p>
     <w:p>
       <w:pPr>
-        <w:pStyle w:val="style0"/>
-      </w:pPr>
-      <w:r>
-        <w:rPr/>
-      </w:r>
-    </w:p>
-    <w:p>
-      <w:pPr>
-        <w:pStyle w:val="style0"/>
+        <w:pStyle w:val="Normal"/>
+        <w:rPr/>
+      </w:pPr>
+      <w:r>
+        <w:rPr/>
+      </w:r>
+    </w:p>
+    <w:p>
+      <w:pPr>
+        <w:pStyle w:val="Normal"/>
+        <w:rPr/>
       </w:pPr>
       <w:r>
         <w:rPr>
@@ -2795,22 +3235,44 @@
     </w:p>
     <w:p>
       <w:pPr>
-        <w:pStyle w:val="style0"/>
-      </w:pPr>
-      <w:r>
-        <w:rPr>
-          <w:b w:val="false"/>
-          <w:bCs w:val="false"/>
-          <w:color w:val="DC2300"/>
-          <w:sz w:val="22"/>
-          <w:szCs w:val="22"/>
-        </w:rPr>
-        <w:t>{factor.type := if getType(id) = s → t and factor1.type = s, then t</w:t>
-      </w:r>
-    </w:p>
-    <w:p>
-      <w:pPr>
-        <w:pStyle w:val="style0"/>
+        <w:pStyle w:val="Normal"/>
+        <w:rPr/>
+      </w:pPr>
+      <w:r>
+        <w:rPr>
+          <w:b w:val="false"/>
+          <w:bCs w:val="false"/>
+          <w:color w:val="DC2300"/>
+          <w:sz w:val="22"/>
+          <w:szCs w:val="22"/>
+        </w:rPr>
+        <w:t xml:space="preserve">{factor.type := if getType(id) = </w:t>
+      </w:r>
+      <w:r>
+        <w:rPr>
+          <w:b w:val="false"/>
+          <w:bCs w:val="false"/>
+          <w:color w:val="006600"/>
+          <w:sz w:val="22"/>
+          <w:szCs w:val="22"/>
+        </w:rPr>
+        <w:t>an array of type t with symbol s</w:t>
+      </w:r>
+      <w:r>
+        <w:rPr>
+          <w:b w:val="false"/>
+          <w:bCs w:val="false"/>
+          <w:color w:val="DC2300"/>
+          <w:sz w:val="22"/>
+          <w:szCs w:val="22"/>
+        </w:rPr>
+        <w:t xml:space="preserve"> and factor1.type = s, then t</w:t>
+      </w:r>
+    </w:p>
+    <w:p>
+      <w:pPr>
+        <w:pStyle w:val="Normal"/>
+        <w:rPr/>
       </w:pPr>
       <w:r>
         <w:rPr>
@@ -2821,12 +3283,63 @@
           <w:szCs w:val="22"/>
         </w:rPr>
         <w:tab/>
-        <w:t>else if getType(id) = factor1.type, then factor1.type</w:t>
-      </w:r>
-    </w:p>
-    <w:p>
-      <w:pPr>
-        <w:pStyle w:val="style0"/>
+        <w:t xml:space="preserve">else if getType(id) = </w:t>
+      </w:r>
+      <w:r>
+        <w:rPr>
+          <w:b w:val="false"/>
+          <w:bCs w:val="false"/>
+          <w:color w:val="DC2300"/>
+          <w:sz w:val="22"/>
+          <w:szCs w:val="22"/>
+        </w:rPr>
+        <w:t xml:space="preserve">FNAME and </w:t>
+      </w:r>
+      <w:r>
+        <w:rPr>
+          <w:b w:val="false"/>
+          <w:bCs w:val="false"/>
+          <w:color w:val="DC2300"/>
+          <w:sz w:val="22"/>
+          <w:szCs w:val="22"/>
+        </w:rPr>
+        <w:t xml:space="preserve">factor1.type </w:t>
+      </w:r>
+      <w:r>
+        <w:rPr>
+          <w:b w:val="false"/>
+          <w:bCs w:val="false"/>
+          <w:color w:val="DC2300"/>
+          <w:sz w:val="22"/>
+          <w:szCs w:val="22"/>
+        </w:rPr>
+        <w:t xml:space="preserve">= </w:t>
+      </w:r>
+      <w:r>
+        <w:rPr>
+          <w:b w:val="false"/>
+          <w:bCs w:val="false"/>
+          <w:color w:val="006600"/>
+          <w:sz w:val="22"/>
+          <w:szCs w:val="22"/>
+        </w:rPr>
+        <w:t>AN ARRAY!</w:t>
+      </w:r>
+      <w:r>
+        <w:rPr>
+          <w:b w:val="false"/>
+          <w:bCs w:val="false"/>
+          <w:color w:val="DC2300"/>
+          <w:sz w:val="22"/>
+          <w:szCs w:val="22"/>
+        </w:rPr>
+        <w:t>, then factor1.type</w:t>
+      </w:r>
+    </w:p>
+    <w:p>
+      <w:pPr>
+        <w:pStyle w:val="Normal"/>
+        <w:rPr/>
       </w:pPr>
       <w:r>
         <w:rPr>
@@ -2842,22 +3355,64 @@
     </w:p>
     <w:p>
       <w:pPr>
-        <w:pStyle w:val="style0"/>
-      </w:pPr>
-      <w:r>
-        <w:rPr>
-          <w:b w:val="false"/>
-          <w:bCs w:val="false"/>
-          <w:color w:val="DC2300"/>
-          <w:sz w:val="22"/>
-          <w:szCs w:val="22"/>
-        </w:rPr>
-        <w:t>{factor1.in := id} #need because if type is array, we need to check that id is correct. We are passing in the entire token here</w:t>
-      </w:r>
-    </w:p>
-    <w:p>
-      <w:pPr>
-        <w:pStyle w:val="style0"/>
+        <w:pStyle w:val="Normal"/>
+        <w:rPr/>
+      </w:pPr>
+      <w:r>
+        <w:rPr>
+          <w:b w:val="false"/>
+          <w:bCs w:val="false"/>
+          <w:color w:val="DC2300"/>
+          <w:sz w:val="22"/>
+          <w:szCs w:val="22"/>
+        </w:rPr>
+        <w:t xml:space="preserve">{factor1.in := </w:t>
+      </w:r>
+      <w:r>
+        <w:rPr>
+          <w:b w:val="false"/>
+          <w:bCs w:val="false"/>
+          <w:color w:val="DC2300"/>
+          <w:sz w:val="22"/>
+          <w:szCs w:val="22"/>
+        </w:rPr>
+        <w:t>getType(</w:t>
+      </w:r>
+      <w:r>
+        <w:rPr>
+          <w:b w:val="false"/>
+          <w:bCs w:val="false"/>
+          <w:color w:val="DC2300"/>
+          <w:sz w:val="22"/>
+          <w:szCs w:val="22"/>
+        </w:rPr>
+        <w:t>id</w:t>
+      </w:r>
+      <w:r>
+        <w:rPr>
+          <w:b w:val="false"/>
+          <w:bCs w:val="false"/>
+          <w:color w:val="DC2300"/>
+          <w:sz w:val="22"/>
+          <w:szCs w:val="22"/>
+        </w:rPr>
+        <w:t>)</w:t>
+      </w:r>
+      <w:r>
+        <w:rPr>
+          <w:b w:val="false"/>
+          <w:bCs w:val="false"/>
+          <w:color w:val="DC2300"/>
+          <w:sz w:val="22"/>
+          <w:szCs w:val="22"/>
+        </w:rPr>
+        <w:t>}</w:t>
+      </w:r>
+    </w:p>
+    <w:p>
+      <w:pPr>
+        <w:pStyle w:val="Normal"/>
+        <w:rPr/>
       </w:pPr>
       <w:r>
         <w:rPr>
@@ -2880,7 +3435,8 @@
     </w:p>
     <w:p>
       <w:pPr>
-        <w:pStyle w:val="style0"/>
+        <w:pStyle w:val="Normal"/>
+        <w:rPr/>
       </w:pPr>
       <w:r>
         <w:rPr>
@@ -2895,7 +3451,8 @@
     </w:p>
     <w:p>
       <w:pPr>
-        <w:pStyle w:val="style0"/>
+        <w:pStyle w:val="Normal"/>
+        <w:rPr/>
       </w:pPr>
       <w:r>
         <w:rPr>
@@ -2934,7 +3491,8 @@
     </w:p>
     <w:p>
       <w:pPr>
-        <w:pStyle w:val="style0"/>
+        <w:pStyle w:val="Normal"/>
+        <w:rPr/>
       </w:pPr>
       <w:r>
         <w:rPr>
@@ -2949,7 +3507,8 @@
     </w:p>
     <w:p>
       <w:pPr>
-        <w:pStyle w:val="style0"/>
+        <w:pStyle w:val="Normal"/>
+        <w:rPr/>
       </w:pPr>
       <w:r>
         <w:rPr>
@@ -2979,7 +3538,8 @@
     </w:p>
     <w:p>
       <w:pPr>
-        <w:pStyle w:val="style0"/>
+        <w:pStyle w:val="Normal"/>
+        <w:rPr/>
       </w:pPr>
       <w:r>
         <w:rPr>
@@ -2992,7 +3552,8 @@
     </w:p>
     <w:p>
       <w:pPr>
-        <w:pStyle w:val="style0"/>
+        <w:pStyle w:val="Normal"/>
+        <w:rPr/>
       </w:pPr>
       <w:r>
         <w:rPr>
@@ -3006,7 +3567,8 @@
     </w:p>
     <w:p>
       <w:pPr>
-        <w:pStyle w:val="style0"/>
+        <w:pStyle w:val="Normal"/>
+        <w:rPr/>
       </w:pPr>
       <w:r>
         <w:rPr>
@@ -3020,15 +3582,17 @@
     </w:p>
     <w:p>
       <w:pPr>
-        <w:pStyle w:val="style0"/>
-      </w:pPr>
-      <w:r>
-        <w:rPr/>
-      </w:r>
-    </w:p>
-    <w:p>
-      <w:pPr>
-        <w:pStyle w:val="style0"/>
+        <w:pStyle w:val="Normal"/>
+        <w:rPr/>
+      </w:pPr>
+      <w:r>
+        <w:rPr/>
+      </w:r>
+    </w:p>
+    <w:p>
+      <w:pPr>
+        <w:pStyle w:val="Normal"/>
+        <w:rPr/>
       </w:pPr>
       <w:r>
         <w:rPr>
@@ -3075,7 +3639,8 @@
     </w:p>
     <w:p>
       <w:pPr>
-        <w:pStyle w:val="style0"/>
+        <w:pStyle w:val="Normal"/>
+        <w:rPr/>
       </w:pPr>
       <w:r>
         <w:rPr>
@@ -3090,7 +3655,8 @@
     </w:p>
     <w:p>
       <w:pPr>
-        <w:pStyle w:val="style0"/>
+        <w:pStyle w:val="Normal"/>
+        <w:rPr/>
       </w:pPr>
       <w:r>
         <w:rPr>
@@ -3106,7 +3672,8 @@
     </w:p>
     <w:p>
       <w:pPr>
-        <w:pStyle w:val="style0"/>
+        <w:pStyle w:val="Normal"/>
+        <w:rPr/>
       </w:pPr>
       <w:r>
         <w:rPr>
@@ -3120,45 +3687,49 @@
     </w:p>
     <w:p>
       <w:pPr>
-        <w:pStyle w:val="style0"/>
-      </w:pPr>
-      <w:r>
-        <w:rPr>
-          <w:rFonts w:cs="Lohit Marathi" w:eastAsia="Droid Sans Fallback"/>
-          <w:color w:val="DC2300"/>
-          <w:sz w:val="22"/>
-          <w:szCs w:val="22"/>
-          <w:lang w:bidi="hi-IN" w:eastAsia="zh-CN" w:val="en-US"/>
+        <w:pStyle w:val="Normal"/>
+        <w:rPr/>
+      </w:pPr>
+      <w:r>
+        <w:rPr>
+          <w:rFonts w:eastAsia="Droid Sans Fallback" w:cs="Lohit Marathi"/>
+          <w:color w:val="DC2300"/>
+          <w:sz w:val="22"/>
+          <w:szCs w:val="22"/>
+          <w:lang w:val="en-US" w:eastAsia="zh-CN" w:bidi="hi-IN"/>
         </w:rPr>
         <w:t>{factor1.type :=  varable1.type} #the type will be array or void</w:t>
       </w:r>
     </w:p>
     <w:p>
       <w:pPr>
-        <w:pStyle w:val="style0"/>
-      </w:pPr>
-      <w:r>
-        <w:rPr>
-          <w:rFonts w:cs="Lohit Marathi" w:eastAsia="Droid Sans Fallback"/>
-          <w:color w:val="DC2300"/>
-          <w:sz w:val="22"/>
-          <w:szCs w:val="22"/>
-          <w:lang w:bidi="hi-IN" w:eastAsia="zh-CN" w:val="en-US"/>
+        <w:pStyle w:val="Normal"/>
+        <w:rPr/>
+      </w:pPr>
+      <w:r>
+        <w:rPr>
+          <w:rFonts w:eastAsia="Droid Sans Fallback" w:cs="Lohit Marathi"/>
+          <w:color w:val="DC2300"/>
+          <w:sz w:val="22"/>
+          <w:szCs w:val="22"/>
+          <w:lang w:val="en-US" w:eastAsia="zh-CN" w:bidi="hi-IN"/>
         </w:rPr>
         <w:t>{variable1.in := factor1.in.type}</w:t>
       </w:r>
     </w:p>
     <w:p>
       <w:pPr>
-        <w:pStyle w:val="style0"/>
-      </w:pPr>
-      <w:r>
-        <w:rPr/>
-      </w:r>
-    </w:p>
-    <w:p>
-      <w:pPr>
-        <w:pStyle w:val="style0"/>
+        <w:pStyle w:val="Normal"/>
+        <w:rPr/>
+      </w:pPr>
+      <w:r>
+        <w:rPr/>
+      </w:r>
+    </w:p>
+    <w:p>
+      <w:pPr>
+        <w:pStyle w:val="Normal"/>
+        <w:rPr/>
       </w:pPr>
       <w:r>
         <w:rPr>
@@ -3179,7 +3750,8 @@
     </w:p>
     <w:p>
       <w:pPr>
-        <w:pStyle w:val="style0"/>
+        <w:pStyle w:val="Normal"/>
+        <w:rPr/>
       </w:pPr>
       <w:r>
         <w:rPr>
@@ -3200,172 +3772,59 @@
     </w:p>
     <w:sectPr>
       <w:type w:val="nextPage"/>
-      <w:pgSz w:h="16838" w:w="11906"/>
-      <w:pgMar w:bottom="1134" w:footer="0" w:gutter="0" w:header="0" w:left="1134" w:right="1134" w:top="1134"/>
+      <w:pgSz w:w="11906" w:h="16838"/>
+      <w:pgMar w:left="1134" w:right="1134" w:header="0" w:top="1134" w:footer="0" w:bottom="1134" w:gutter="0"/>
       <w:pgNumType w:fmt="decimal"/>
       <w:formProt w:val="false"/>
       <w:textDirection w:val="lrTb"/>
-      <w:docGrid w:charSpace="-7373" w:linePitch="240" w:type="default"/>
+      <w:docGrid w:type="default" w:linePitch="240" w:charSpace="4294961151"/>
     </w:sectPr>
   </w:body>
 </w:document>
 </file>
 
-<file path=word/numbering.xml><?xml version="1.0" encoding="utf-8"?>
-<w:numbering xmlns:w="http://schemas.openxmlformats.org/wordprocessingml/2006/main">
-  <w:abstractNum w:abstractNumId="1">
-    <w:lvl w:ilvl="0">
-      <w:start w:val="1"/>
-      <w:numFmt w:val="none"/>
-      <w:suff w:val="nothing"/>
-      <w:lvlText w:val=""/>
-      <w:lvlJc w:val="left"/>
-      <w:pPr>
-        <w:tabs>
-          <w:tab w:pos="432" w:val="num"/>
-        </w:tabs>
-        <w:ind w:hanging="432" w:left="432"/>
-      </w:pPr>
-    </w:lvl>
-    <w:lvl w:ilvl="1">
-      <w:start w:val="1"/>
-      <w:numFmt w:val="none"/>
-      <w:suff w:val="nothing"/>
-      <w:lvlText w:val=""/>
-      <w:lvlJc w:val="left"/>
-      <w:pPr>
-        <w:tabs>
-          <w:tab w:pos="576" w:val="num"/>
-        </w:tabs>
-        <w:ind w:hanging="576" w:left="576"/>
-      </w:pPr>
-    </w:lvl>
-    <w:lvl w:ilvl="2">
-      <w:start w:val="1"/>
-      <w:numFmt w:val="none"/>
-      <w:suff w:val="nothing"/>
-      <w:lvlText w:val=""/>
-      <w:lvlJc w:val="left"/>
-      <w:pPr>
-        <w:tabs>
-          <w:tab w:pos="720" w:val="num"/>
-        </w:tabs>
-        <w:ind w:hanging="720" w:left="720"/>
-      </w:pPr>
-    </w:lvl>
-    <w:lvl w:ilvl="3">
-      <w:start w:val="1"/>
-      <w:numFmt w:val="none"/>
-      <w:suff w:val="nothing"/>
-      <w:lvlText w:val=""/>
-      <w:lvlJc w:val="left"/>
-      <w:pPr>
-        <w:tabs>
-          <w:tab w:pos="864" w:val="num"/>
-        </w:tabs>
-        <w:ind w:hanging="864" w:left="864"/>
-      </w:pPr>
-    </w:lvl>
-    <w:lvl w:ilvl="4">
-      <w:start w:val="1"/>
-      <w:numFmt w:val="none"/>
-      <w:suff w:val="nothing"/>
-      <w:lvlText w:val=""/>
-      <w:lvlJc w:val="left"/>
-      <w:pPr>
-        <w:tabs>
-          <w:tab w:pos="1008" w:val="num"/>
-        </w:tabs>
-        <w:ind w:hanging="1008" w:left="1008"/>
-      </w:pPr>
-    </w:lvl>
-    <w:lvl w:ilvl="5">
-      <w:start w:val="1"/>
-      <w:numFmt w:val="none"/>
-      <w:suff w:val="nothing"/>
-      <w:lvlText w:val=""/>
-      <w:lvlJc w:val="left"/>
-      <w:pPr>
-        <w:tabs>
-          <w:tab w:pos="1152" w:val="num"/>
-        </w:tabs>
-        <w:ind w:hanging="1152" w:left="1152"/>
-      </w:pPr>
-    </w:lvl>
-    <w:lvl w:ilvl="6">
-      <w:start w:val="1"/>
-      <w:numFmt w:val="none"/>
-      <w:suff w:val="nothing"/>
-      <w:lvlText w:val=""/>
-      <w:lvlJc w:val="left"/>
-      <w:pPr>
-        <w:tabs>
-          <w:tab w:pos="1296" w:val="num"/>
-        </w:tabs>
-        <w:ind w:hanging="1296" w:left="1296"/>
-      </w:pPr>
-    </w:lvl>
-    <w:lvl w:ilvl="7">
-      <w:start w:val="1"/>
-      <w:numFmt w:val="none"/>
-      <w:suff w:val="nothing"/>
-      <w:lvlText w:val=""/>
-      <w:lvlJc w:val="left"/>
-      <w:pPr>
-        <w:tabs>
-          <w:tab w:pos="1440" w:val="num"/>
-        </w:tabs>
-        <w:ind w:hanging="1440" w:left="1440"/>
-      </w:pPr>
-    </w:lvl>
-    <w:lvl w:ilvl="8">
-      <w:start w:val="1"/>
-      <w:numFmt w:val="none"/>
-      <w:suff w:val="nothing"/>
-      <w:lvlText w:val=""/>
-      <w:lvlJc w:val="left"/>
-      <w:pPr>
-        <w:tabs>
-          <w:tab w:pos="1584" w:val="num"/>
-        </w:tabs>
-        <w:ind w:hanging="1584" w:left="1584"/>
-      </w:pPr>
-    </w:lvl>
-  </w:abstractNum>
-  <w:num w:numId="1">
-    <w:abstractNumId w:val="1"/>
-  </w:num>
-</w:numbering>
-</file>
-
 <file path=word/styles.xml><?xml version="1.0" encoding="utf-8"?>
-<w:styles xmlns:w="http://schemas.openxmlformats.org/wordprocessingml/2006/main">
-  <w:style w:styleId="style0" w:type="paragraph">
+<w:styles xmlns:w="http://schemas.openxmlformats.org/wordprocessingml/2006/main" xmlns:w14="http://schemas.microsoft.com/office/word/2010/wordml" xmlns:mc="http://schemas.openxmlformats.org/markup-compatibility/2006" mc:Ignorable="w14">
+  <w:docDefaults>
+    <w:rPrDefault>
+      <w:rPr>
+        <w:rFonts w:ascii="Liberation Serif" w:hAnsi="Liberation Serif" w:eastAsia="Arial Unicode MS" w:cs="Arial Unicode MS"/>
+        <w:sz w:val="20"/>
+        <w:szCs w:val="24"/>
+        <w:lang w:val="en-US" w:eastAsia="zh-CN" w:bidi="hi-IN"/>
+      </w:rPr>
+    </w:rPrDefault>
+    <w:pPrDefault>
+      <w:pPr/>
+    </w:pPrDefault>
+  </w:docDefaults>
+  <w:style w:type="paragraph" w:styleId="Normal">
     <w:name w:val="Normal"/>
-    <w:next w:val="style0"/>
+    <w:qFormat/>
     <w:pPr>
       <w:widowControl w:val="false"/>
       <w:tabs>
-        <w:tab w:leader="none" w:pos="709" w:val="left"/>
+        <w:tab w:val="left" w:pos="709" w:leader="none"/>
       </w:tabs>
       <w:suppressAutoHyphens w:val="true"/>
       <w:overflowPunct w:val="false"/>
+      <w:bidi w:val="0"/>
       <w:jc w:val="left"/>
     </w:pPr>
     <w:rPr>
-      <w:rFonts w:ascii="Liberation Serif" w:cs="Lohit Marathi" w:eastAsia="Droid Sans Fallback" w:hAnsi="Liberation Serif"/>
+      <w:rFonts w:ascii="Liberation Serif" w:hAnsi="Liberation Serif" w:eastAsia="Droid Sans Fallback" w:cs="Lohit Marathi"/>
       <w:color w:val="00000A"/>
       <w:sz w:val="24"/>
       <w:szCs w:val="24"/>
-      <w:lang w:bidi="hi-IN" w:eastAsia="zh-CN" w:val="en-US"/>
+      <w:lang w:val="en-US" w:eastAsia="zh-CN" w:bidi="hi-IN"/>
     </w:rPr>
   </w:style>
-  <w:style w:styleId="style1" w:type="paragraph">
+  <w:style w:type="paragraph" w:styleId="Heading1">
     <w:name w:val="Heading 1"/>
-    <w:basedOn w:val="style0"/>
-    <w:next w:val="style17"/>
+    <w:basedOn w:val="Normal"/>
+    <w:qFormat/>
     <w:pPr>
-      <w:spacing w:after="0" w:before="480"/>
+      <w:spacing w:before="480" w:after="0"/>
     </w:pPr>
     <w:rPr>
       <w:b/>
@@ -3373,16 +3832,12 @@
       <w:sz w:val="32"/>
     </w:rPr>
   </w:style>
-  <w:style w:styleId="style2" w:type="paragraph">
+  <w:style w:type="paragraph" w:styleId="Heading2">
     <w:name w:val="Heading 2"/>
-    <w:basedOn w:val="style0"/>
-    <w:next w:val="style17"/>
+    <w:basedOn w:val="Normal"/>
+    <w:qFormat/>
     <w:pPr>
-      <w:numPr>
-        <w:ilvl w:val="1"/>
-        <w:numId w:val="1"/>
-      </w:numPr>
-      <w:spacing w:after="0" w:before="200"/>
+      <w:spacing w:before="200" w:after="0"/>
       <w:outlineLvl w:val="1"/>
     </w:pPr>
     <w:rPr>
@@ -3391,16 +3846,12 @@
       <w:sz w:val="26"/>
     </w:rPr>
   </w:style>
-  <w:style w:styleId="style3" w:type="paragraph">
+  <w:style w:type="paragraph" w:styleId="Heading3">
     <w:name w:val="Heading 3"/>
-    <w:basedOn w:val="style0"/>
-    <w:next w:val="style17"/>
+    <w:basedOn w:val="Normal"/>
+    <w:qFormat/>
     <w:pPr>
-      <w:numPr>
-        <w:ilvl w:val="2"/>
-        <w:numId w:val="1"/>
-      </w:numPr>
-      <w:spacing w:after="0" w:before="200"/>
+      <w:spacing w:before="200" w:after="0"/>
       <w:outlineLvl w:val="2"/>
     </w:pPr>
     <w:rPr>
@@ -3408,60 +3859,58 @@
       <w:color w:val="4F81BD"/>
     </w:rPr>
   </w:style>
-  <w:style w:styleId="style15" w:type="character">
+  <w:style w:type="character" w:styleId="DefaultParagraphFont">
     <w:name w:val="Default Paragraph Font"/>
-    <w:next w:val="style15"/>
+    <w:qFormat/>
     <w:rPr/>
   </w:style>
-  <w:style w:styleId="style16" w:type="paragraph">
+  <w:style w:type="paragraph" w:styleId="Heading">
     <w:name w:val="Heading"/>
-    <w:basedOn w:val="style0"/>
-    <w:next w:val="style17"/>
+    <w:basedOn w:val="Normal"/>
+    <w:next w:val="TextBody"/>
+    <w:qFormat/>
     <w:pPr>
       <w:keepNext/>
-      <w:spacing w:after="120" w:before="240"/>
+      <w:spacing w:before="240" w:after="120"/>
     </w:pPr>
     <w:rPr>
-      <w:rFonts w:ascii="Liberation Sans" w:cs="FreeSans" w:eastAsia="Droid Sans Fallback" w:hAnsi="Liberation Sans"/>
+      <w:rFonts w:ascii="Liberation Sans" w:hAnsi="Liberation Sans" w:eastAsia="Droid Sans Fallback" w:cs="FreeSans"/>
       <w:sz w:val="28"/>
       <w:szCs w:val="28"/>
     </w:rPr>
   </w:style>
-  <w:style w:styleId="style17" w:type="paragraph">
-    <w:name w:val="Text body"/>
-    <w:basedOn w:val="style0"/>
-    <w:next w:val="style17"/>
+  <w:style w:type="paragraph" w:styleId="TextBody">
+    <w:name w:val="Text Body"/>
+    <w:basedOn w:val="Normal"/>
     <w:pPr>
-      <w:spacing w:after="120" w:before="0"/>
+      <w:spacing w:lineRule="auto" w:line="288" w:before="0" w:after="140"/>
     </w:pPr>
     <w:rPr/>
   </w:style>
-  <w:style w:styleId="style18" w:type="paragraph">
+  <w:style w:type="paragraph" w:styleId="List">
     <w:name w:val="List"/>
-    <w:basedOn w:val="style17"/>
-    <w:next w:val="style18"/>
     <w:pPr>
       <w:widowControl w:val="false"/>
       <w:tabs>
-        <w:tab w:leader="none" w:pos="709" w:val="left"/>
+        <w:tab w:val="left" w:pos="709" w:leader="none"/>
       </w:tabs>
       <w:suppressAutoHyphens w:val="true"/>
     </w:pPr>
     <w:rPr>
-      <w:rFonts w:ascii="DejaVu Serif" w:cs="FreeSans" w:eastAsia="DejaVu Sans" w:hAnsi="DejaVu Serif"/>
+      <w:rFonts w:ascii="DejaVu Serif" w:hAnsi="DejaVu Serif" w:eastAsia="DejaVu Sans" w:cs="FreeSans"/>
       <w:color w:val="00000A"/>
       <w:sz w:val="24"/>
       <w:szCs w:val="24"/>
-      <w:lang w:bidi="hi-IN" w:eastAsia="zh-CN" w:val="en-US"/>
+      <w:lang w:val="en-US" w:eastAsia="zh-CN" w:bidi="hi-IN"/>
     </w:rPr>
   </w:style>
-  <w:style w:styleId="style19" w:type="paragraph">
+  <w:style w:type="paragraph" w:styleId="Caption">
     <w:name w:val="Caption"/>
-    <w:basedOn w:val="style0"/>
-    <w:next w:val="style19"/>
+    <w:basedOn w:val="Normal"/>
+    <w:qFormat/>
     <w:pPr>
       <w:suppressLineNumbers/>
-      <w:spacing w:after="120" w:before="120"/>
+      <w:spacing w:before="120" w:after="120"/>
     </w:pPr>
     <w:rPr>
       <w:rFonts w:cs="FreeSans"/>
@@ -3471,10 +3920,10 @@
       <w:szCs w:val="24"/>
     </w:rPr>
   </w:style>
-  <w:style w:styleId="style20" w:type="paragraph">
+  <w:style w:type="paragraph" w:styleId="Index">
     <w:name w:val="Index"/>
-    <w:basedOn w:val="style0"/>
-    <w:next w:val="style20"/>
+    <w:basedOn w:val="Normal"/>
+    <w:qFormat/>
     <w:pPr>
       <w:suppressLineNumbers/>
     </w:pPr>
@@ -3482,47 +3931,47 @@
       <w:rFonts w:cs="FreeSans"/>
     </w:rPr>
   </w:style>
-  <w:style w:styleId="style21" w:type="paragraph">
-    <w:name w:val="Text Body"/>
-    <w:basedOn w:val="style0"/>
-    <w:next w:val="style21"/>
+  <w:style w:type="paragraph" w:styleId="Textbody1">
+    <w:name w:val="Text body"/>
+    <w:basedOn w:val="Normal"/>
+    <w:qFormat/>
     <w:pPr>
-      <w:spacing w:after="140" w:before="0" w:line="288" w:lineRule="auto"/>
+      <w:spacing w:before="0" w:after="120"/>
     </w:pPr>
     <w:rPr/>
   </w:style>
-  <w:style w:styleId="style22" w:type="paragraph">
+  <w:style w:type="paragraph" w:styleId="Caption1">
     <w:name w:val="caption"/>
-    <w:basedOn w:val="style0"/>
-    <w:next w:val="style22"/>
+    <w:basedOn w:val="Normal"/>
+    <w:qFormat/>
     <w:pPr>
       <w:suppressLineNumbers/>
-      <w:spacing w:after="120" w:before="120"/>
+      <w:spacing w:before="120" w:after="120"/>
     </w:pPr>
     <w:rPr>
       <w:i/>
       <w:iCs/>
     </w:rPr>
   </w:style>
-  <w:style w:styleId="style23" w:type="paragraph">
+  <w:style w:type="paragraph" w:styleId="PreformattedText">
     <w:name w:val="Preformatted Text"/>
-    <w:basedOn w:val="style0"/>
-    <w:next w:val="style23"/>
+    <w:basedOn w:val="Normal"/>
+    <w:qFormat/>
     <w:pPr>
-      <w:spacing w:after="0" w:before="0"/>
+      <w:spacing w:before="0" w:after="0"/>
     </w:pPr>
     <w:rPr>
-      <w:rFonts w:ascii="Liberation Mono" w:cs="Liberation Mono" w:eastAsia="DejaVu Sans Mono" w:hAnsi="Liberation Mono"/>
+      <w:rFonts w:ascii="Liberation Mono" w:hAnsi="Liberation Mono" w:eastAsia="DejaVu Sans Mono" w:cs="Liberation Mono"/>
       <w:sz w:val="20"/>
       <w:szCs w:val="20"/>
     </w:rPr>
   </w:style>
-  <w:style w:styleId="style24" w:type="paragraph">
+  <w:style w:type="paragraph" w:styleId="Title">
     <w:name w:val="Title"/>
-    <w:basedOn w:val="style0"/>
-    <w:next w:val="style25"/>
+    <w:basedOn w:val="Normal"/>
+    <w:qFormat/>
     <w:pPr>
-      <w:spacing w:after="300" w:before="0"/>
+      <w:spacing w:before="0" w:after="300"/>
       <w:jc w:val="center"/>
     </w:pPr>
     <w:rPr>
@@ -3533,10 +3982,10 @@
       <w:szCs w:val="36"/>
     </w:rPr>
   </w:style>
-  <w:style w:styleId="style25" w:type="paragraph">
+  <w:style w:type="paragraph" w:styleId="Subtitle">
     <w:name w:val="Subtitle"/>
-    <w:basedOn w:val="style0"/>
-    <w:next w:val="style17"/>
+    <w:basedOn w:val="Normal"/>
+    <w:qFormat/>
     <w:pPr>
       <w:jc w:val="center"/>
     </w:pPr>

</xml_diff>

<commit_message>
a commit before I try something with the grammar
</commit_message>
<xml_diff>
--- a/docs/DecoratedGrammar.docx
+++ b/docs/DecoratedGrammar.docx
@@ -48,60 +48,245 @@
           <w:sz w:val="22"/>
           <w:szCs w:val="22"/>
         </w:rPr>
-        <w:t>Th</w:t>
-      </w:r>
+        <w:t>The beginning of a program</w:t>
+      </w:r>
+    </w:p>
+    <w:p>
+      <w:pPr>
+        <w:pStyle w:val="Normal"/>
+        <w:rPr/>
+      </w:pPr>
+      <w:r>
+        <w:rPr>
+          <w:sz w:val="22"/>
+          <w:szCs w:val="22"/>
+        </w:rPr>
+        <w:t xml:space="preserve">program → </w:t>
+      </w:r>
+      <w:r>
+        <w:rPr>
+          <w:b/>
+          <w:bCs/>
+          <w:sz w:val="22"/>
+          <w:szCs w:val="22"/>
+        </w:rPr>
+        <w:t>program id (</w:t>
+      </w:r>
+      <w:r>
+        <w:rPr>
+          <w:sz w:val="22"/>
+          <w:szCs w:val="22"/>
+        </w:rPr>
+        <w:t xml:space="preserve"> identifier_list </w:t>
+      </w:r>
+      <w:r>
+        <w:rPr>
+          <w:b/>
+          <w:bCs/>
+          <w:sz w:val="22"/>
+          <w:szCs w:val="22"/>
+        </w:rPr>
+        <w:t>);</w:t>
+      </w:r>
+      <w:r>
+        <w:rPr>
+          <w:sz w:val="22"/>
+          <w:szCs w:val="22"/>
+        </w:rPr>
+        <w:t xml:space="preserve"> program1 </w:t>
+      </w:r>
+      <w:r>
+        <w:rPr>
+          <w:b w:val="false"/>
+          <w:bCs w:val="false"/>
+          <w:color w:val="0000FF"/>
+          <w:sz w:val="22"/>
+          <w:szCs w:val="22"/>
+        </w:rPr>
+        <w:t>{done}</w:t>
+      </w:r>
+    </w:p>
+    <w:p>
+      <w:pPr>
+        <w:pStyle w:val="Normal"/>
+        <w:rPr/>
+      </w:pPr>
+      <w:r>
+        <w:rPr>
+          <w:b w:val="false"/>
+          <w:bCs w:val="false"/>
+          <w:color w:val="DC2300"/>
+          <w:sz w:val="22"/>
+          <w:szCs w:val="22"/>
+        </w:rPr>
+        <w:t>{checkAddGreenNode(id.lexval, PNAME)}</w:t>
+      </w:r>
+    </w:p>
+    <w:p>
+      <w:pPr>
+        <w:pStyle w:val="Normal"/>
+        <w:rPr/>
+      </w:pPr>
+      <w:r>
+        <w:rPr>
+          <w:b w:val="false"/>
+          <w:bCs w:val="false"/>
+          <w:sz w:val="22"/>
+          <w:szCs w:val="22"/>
+        </w:rPr>
+        <w:t>program1 → declarations program1_1</w:t>
+      </w:r>
+    </w:p>
+    <w:p>
+      <w:pPr>
+        <w:pStyle w:val="Normal"/>
+        <w:rPr/>
+      </w:pPr>
+      <w:r>
+        <w:rPr>
+          <w:b w:val="false"/>
+          <w:bCs w:val="false"/>
+          <w:sz w:val="22"/>
+          <w:szCs w:val="22"/>
+        </w:rPr>
+        <w:t xml:space="preserve">program1 → subprogram_declarations compound_statement </w:t>
+      </w:r>
+      <w:r>
+        <w:rPr>
+          <w:b/>
+          <w:bCs/>
+          <w:sz w:val="22"/>
+          <w:szCs w:val="22"/>
+        </w:rPr>
+        <w:t>.</w:t>
+      </w:r>
+    </w:p>
+    <w:p>
+      <w:pPr>
+        <w:pStyle w:val="Normal"/>
+        <w:rPr/>
+      </w:pPr>
+      <w:r>
+        <w:rPr>
+          <w:b w:val="false"/>
+          <w:bCs w:val="false"/>
+          <w:sz w:val="22"/>
+          <w:szCs w:val="22"/>
+        </w:rPr>
+        <w:t xml:space="preserve">program1 → compound_statement </w:t>
+      </w:r>
+      <w:r>
+        <w:rPr>
+          <w:b/>
+          <w:bCs/>
+          <w:sz w:val="22"/>
+          <w:szCs w:val="22"/>
+        </w:rPr>
+        <w:t>.</w:t>
+      </w:r>
+    </w:p>
+    <w:p>
+      <w:pPr>
+        <w:pStyle w:val="Normal"/>
+        <w:rPr/>
+      </w:pPr>
+      <w:r>
+        <w:rPr>
+          <w:b w:val="false"/>
+          <w:bCs w:val="false"/>
+          <w:sz w:val="22"/>
+          <w:szCs w:val="22"/>
+        </w:rPr>
+        <w:t xml:space="preserve">program1_1 →  subprogram_declarations compound_statement </w:t>
+      </w:r>
+      <w:r>
+        <w:rPr>
+          <w:b/>
+          <w:bCs/>
+          <w:sz w:val="22"/>
+          <w:szCs w:val="22"/>
+        </w:rPr>
+        <w:t>.</w:t>
+      </w:r>
+    </w:p>
+    <w:p>
+      <w:pPr>
+        <w:pStyle w:val="Normal"/>
+        <w:rPr/>
+      </w:pPr>
+      <w:r>
+        <w:rPr>
+          <w:b w:val="false"/>
+          <w:bCs w:val="false"/>
+          <w:sz w:val="22"/>
+          <w:szCs w:val="22"/>
+        </w:rPr>
+        <w:t xml:space="preserve">program1_1 → compound_statement </w:t>
+      </w:r>
+      <w:r>
+        <w:rPr>
+          <w:b/>
+          <w:bCs/>
+          <w:sz w:val="22"/>
+          <w:szCs w:val="22"/>
+        </w:rPr>
+        <w:t>.</w:t>
+      </w:r>
+    </w:p>
+    <w:p>
+      <w:pPr>
+        <w:pStyle w:val="Normal"/>
+        <w:rPr/>
+      </w:pPr>
+      <w:r>
+        <w:rPr/>
+      </w:r>
+    </w:p>
+    <w:p>
+      <w:pPr>
+        <w:pStyle w:val="Normal"/>
+        <w:rPr/>
+      </w:pPr>
       <w:r>
         <w:rPr>
           <w:color w:val="00CC00"/>
           <w:sz w:val="22"/>
           <w:szCs w:val="22"/>
         </w:rPr>
-        <w:t>e beginning of a program</w:t>
-      </w:r>
-    </w:p>
-    <w:p>
-      <w:pPr>
-        <w:pStyle w:val="Normal"/>
-        <w:rPr/>
-      </w:pPr>
-      <w:r>
-        <w:rPr>
-          <w:sz w:val="22"/>
-          <w:szCs w:val="22"/>
-        </w:rPr>
-        <w:t xml:space="preserve">program → </w:t>
-      </w:r>
-      <w:r>
-        <w:rPr>
-          <w:b/>
-          <w:bCs/>
-          <w:sz w:val="22"/>
-          <w:szCs w:val="22"/>
-        </w:rPr>
-        <w:t>program id (</w:t>
-      </w:r>
-      <w:r>
-        <w:rPr>
-          <w:sz w:val="22"/>
-          <w:szCs w:val="22"/>
-        </w:rPr>
-        <w:t xml:space="preserve"> identifier_list </w:t>
-      </w:r>
-      <w:r>
-        <w:rPr>
-          <w:b/>
-          <w:bCs/>
-          <w:sz w:val="22"/>
-          <w:szCs w:val="22"/>
-        </w:rPr>
-        <w:t>);</w:t>
-      </w:r>
-      <w:r>
-        <w:rPr>
-          <w:sz w:val="22"/>
-          <w:szCs w:val="22"/>
-        </w:rPr>
-        <w:t xml:space="preserve"> program1 </w:t>
+        <w:t>The list of program parameters</w:t>
+      </w:r>
+    </w:p>
+    <w:p>
+      <w:pPr>
+        <w:pStyle w:val="Normal"/>
+        <w:rPr/>
+      </w:pPr>
+      <w:r>
+        <w:rPr>
+          <w:b w:val="false"/>
+          <w:bCs w:val="false"/>
+          <w:sz w:val="22"/>
+          <w:szCs w:val="22"/>
+        </w:rPr>
+        <w:t xml:space="preserve">identifier_list → </w:t>
+      </w:r>
+      <w:r>
+        <w:rPr>
+          <w:b/>
+          <w:bCs/>
+          <w:sz w:val="22"/>
+          <w:szCs w:val="22"/>
+        </w:rPr>
+        <w:t xml:space="preserve">id </w:t>
+      </w:r>
+      <w:r>
+        <w:rPr>
+          <w:b w:val="false"/>
+          <w:bCs w:val="false"/>
+          <w:sz w:val="22"/>
+          <w:szCs w:val="22"/>
+        </w:rPr>
+        <w:t xml:space="preserve">identifier_list1 </w:t>
       </w:r>
       <w:r>
         <w:rPr>
@@ -127,138 +312,90 @@
           <w:sz w:val="22"/>
           <w:szCs w:val="22"/>
         </w:rPr>
-        <w:t>{checkAddGreenNode(</w:t>
-      </w:r>
-      <w:r>
-        <w:rPr>
-          <w:b w:val="false"/>
-          <w:bCs w:val="false"/>
-          <w:color w:val="DC2300"/>
-          <w:sz w:val="22"/>
-          <w:szCs w:val="22"/>
-        </w:rPr>
-        <w:t>id.lexval, PNAME</w:t>
-      </w:r>
-      <w:r>
-        <w:rPr>
-          <w:b w:val="false"/>
-          <w:bCs w:val="false"/>
-          <w:color w:val="DC2300"/>
-          <w:sz w:val="22"/>
-          <w:szCs w:val="22"/>
-        </w:rPr>
-        <w:t>)}</w:t>
-      </w:r>
-    </w:p>
-    <w:p>
-      <w:pPr>
-        <w:pStyle w:val="Normal"/>
-        <w:rPr/>
-      </w:pPr>
-      <w:r>
-        <w:rPr>
-          <w:b w:val="false"/>
-          <w:bCs w:val="false"/>
-          <w:sz w:val="22"/>
-          <w:szCs w:val="22"/>
-        </w:rPr>
-        <w:t>program1 → declarations program1_1</w:t>
-      </w:r>
-    </w:p>
-    <w:p>
-      <w:pPr>
-        <w:pStyle w:val="Normal"/>
-        <w:rPr/>
-      </w:pPr>
-      <w:r>
-        <w:rPr>
-          <w:b w:val="false"/>
-          <w:bCs w:val="false"/>
-          <w:sz w:val="22"/>
-          <w:szCs w:val="22"/>
-        </w:rPr>
-        <w:t xml:space="preserve">program1 → subprogram_declarations compound_statement </w:t>
-      </w:r>
-      <w:r>
-        <w:rPr>
-          <w:b/>
-          <w:bCs/>
-          <w:sz w:val="22"/>
-          <w:szCs w:val="22"/>
-        </w:rPr>
-        <w:t>.</w:t>
-      </w:r>
-    </w:p>
-    <w:p>
-      <w:pPr>
-        <w:pStyle w:val="Normal"/>
-        <w:rPr/>
-      </w:pPr>
-      <w:r>
-        <w:rPr>
-          <w:b w:val="false"/>
-          <w:bCs w:val="false"/>
-          <w:sz w:val="22"/>
-          <w:szCs w:val="22"/>
-        </w:rPr>
-        <w:t xml:space="preserve">program1 → compound_statement </w:t>
-      </w:r>
-      <w:r>
-        <w:rPr>
-          <w:b/>
-          <w:bCs/>
-          <w:sz w:val="22"/>
-          <w:szCs w:val="22"/>
-        </w:rPr>
-        <w:t>.</w:t>
-      </w:r>
-    </w:p>
-    <w:p>
-      <w:pPr>
-        <w:pStyle w:val="Normal"/>
-        <w:rPr/>
-      </w:pPr>
-      <w:r>
-        <w:rPr>
-          <w:b w:val="false"/>
-          <w:bCs w:val="false"/>
-          <w:sz w:val="22"/>
-          <w:szCs w:val="22"/>
-        </w:rPr>
-        <w:t xml:space="preserve">program1_1 →  subprogram_declarations compound_statement </w:t>
-      </w:r>
-      <w:r>
-        <w:rPr>
-          <w:b/>
-          <w:bCs/>
-          <w:sz w:val="22"/>
-          <w:szCs w:val="22"/>
-        </w:rPr>
-        <w:t>.</w:t>
-      </w:r>
-    </w:p>
-    <w:p>
-      <w:pPr>
-        <w:pStyle w:val="Normal"/>
-        <w:rPr/>
-      </w:pPr>
-      <w:r>
-        <w:rPr>
-          <w:b w:val="false"/>
-          <w:bCs w:val="false"/>
-          <w:sz w:val="22"/>
-          <w:szCs w:val="22"/>
-        </w:rPr>
-        <w:t xml:space="preserve">program1_1 → compound_statement </w:t>
-      </w:r>
-      <w:r>
-        <w:rPr>
-          <w:b/>
-          <w:bCs/>
-          <w:sz w:val="22"/>
-          <w:szCs w:val="22"/>
-        </w:rPr>
-        <w:t>.</w:t>
+        <w:t>{checkAddBlueNode(id.lex, PPARAM)}</w:t>
+      </w:r>
+    </w:p>
+    <w:p>
+      <w:pPr>
+        <w:pStyle w:val="Normal"/>
+        <w:rPr/>
+      </w:pPr>
+      <w:r>
+        <w:rPr>
+          <w:b w:val="false"/>
+          <w:bCs w:val="false"/>
+          <w:sz w:val="22"/>
+          <w:szCs w:val="22"/>
+        </w:rPr>
+        <w:t xml:space="preserve">identifier_list1 → </w:t>
+      </w:r>
+      <w:r>
+        <w:rPr>
+          <w:b/>
+          <w:bCs/>
+          <w:sz w:val="22"/>
+          <w:szCs w:val="22"/>
+        </w:rPr>
+        <w:t>, id</w:t>
+      </w:r>
+      <w:r>
+        <w:rPr>
+          <w:b w:val="false"/>
+          <w:bCs w:val="false"/>
+          <w:sz w:val="22"/>
+          <w:szCs w:val="22"/>
+        </w:rPr>
+        <w:t xml:space="preserve"> identifier_list1 </w:t>
+      </w:r>
+      <w:r>
+        <w:rPr>
+          <w:b w:val="false"/>
+          <w:bCs w:val="false"/>
+          <w:color w:val="0000FF"/>
+          <w:sz w:val="22"/>
+          <w:szCs w:val="22"/>
+        </w:rPr>
+        <w:t>{done}</w:t>
+      </w:r>
+    </w:p>
+    <w:p>
+      <w:pPr>
+        <w:pStyle w:val="Normal"/>
+        <w:rPr/>
+      </w:pPr>
+      <w:r>
+        <w:rPr>
+          <w:b w:val="false"/>
+          <w:bCs w:val="false"/>
+          <w:color w:val="DC2300"/>
+          <w:sz w:val="22"/>
+          <w:szCs w:val="22"/>
+        </w:rPr>
+        <w:t>{checkAddBlueNode(id.lex, PPARAM)}</w:t>
+      </w:r>
+    </w:p>
+    <w:p>
+      <w:pPr>
+        <w:pStyle w:val="Normal"/>
+        <w:rPr/>
+      </w:pPr>
+      <w:r>
+        <w:rPr>
+          <w:b w:val="false"/>
+          <w:bCs w:val="false"/>
+          <w:sz w:val="22"/>
+          <w:szCs w:val="22"/>
+        </w:rPr>
+        <w:t xml:space="preserve">identifier_list1→ </w:t>
+      </w:r>
+      <w:r>
+        <w:rPr>
+          <w:b/>
+          <w:bCs/>
+          <w:sz w:val="22"/>
+          <w:szCs w:val="22"/>
+        </w:rPr>
+        <w:t>epsilon</w:t>
       </w:r>
     </w:p>
     <w:p>
@@ -281,48 +418,223 @@
           <w:sz w:val="22"/>
           <w:szCs w:val="22"/>
         </w:rPr>
-        <w:t>Th</w:t>
-      </w:r>
+        <w:t>The list of GLOBAL variables, which must be defined before subprograms (aka functions)</w:t>
+      </w:r>
+    </w:p>
+    <w:p>
+      <w:pPr>
+        <w:pStyle w:val="Normal"/>
+        <w:rPr/>
+      </w:pPr>
+      <w:r>
+        <w:rPr>
+          <w:sz w:val="22"/>
+          <w:szCs w:val="22"/>
+        </w:rPr>
+        <w:t xml:space="preserve">declarations → </w:t>
+      </w:r>
+      <w:r>
+        <w:rPr>
+          <w:b/>
+          <w:bCs/>
+          <w:sz w:val="22"/>
+          <w:szCs w:val="22"/>
+        </w:rPr>
+        <w:t xml:space="preserve">var id : </w:t>
+      </w:r>
+      <w:r>
+        <w:rPr>
+          <w:sz w:val="22"/>
+          <w:szCs w:val="22"/>
+        </w:rPr>
+        <w:t xml:space="preserve">type </w:t>
+      </w:r>
+      <w:r>
+        <w:rPr>
+          <w:b/>
+          <w:bCs/>
+          <w:sz w:val="22"/>
+          <w:szCs w:val="22"/>
+        </w:rPr>
+        <w:t>;</w:t>
+      </w:r>
+      <w:r>
+        <w:rPr>
+          <w:sz w:val="22"/>
+          <w:szCs w:val="22"/>
+        </w:rPr>
+        <w:t xml:space="preserve"> declarations1 </w:t>
+      </w:r>
+      <w:r>
+        <w:rPr>
+          <w:b w:val="false"/>
+          <w:bCs w:val="false"/>
+          <w:color w:val="0000FF"/>
+          <w:sz w:val="22"/>
+          <w:szCs w:val="22"/>
+        </w:rPr>
+        <w:t>{done}</w:t>
+      </w:r>
+    </w:p>
+    <w:p>
+      <w:pPr>
+        <w:pStyle w:val="Normal"/>
+        <w:rPr/>
+      </w:pPr>
+      <w:r>
+        <w:rPr>
+          <w:b w:val="false"/>
+          <w:bCs w:val="false"/>
+          <w:color w:val="DC2300"/>
+          <w:sz w:val="22"/>
+          <w:szCs w:val="22"/>
+        </w:rPr>
+        <w:t>{checkAddBlueNode(id.lex, type.type)}</w:t>
+      </w:r>
+    </w:p>
+    <w:p>
+      <w:pPr>
+        <w:pStyle w:val="Normal"/>
+        <w:rPr/>
+      </w:pPr>
+      <w:r>
+        <w:rPr>
+          <w:sz w:val="22"/>
+          <w:szCs w:val="22"/>
+        </w:rPr>
+        <w:t xml:space="preserve">declarations1 →  </w:t>
+      </w:r>
+      <w:r>
+        <w:rPr>
+          <w:b/>
+          <w:bCs/>
+          <w:sz w:val="22"/>
+          <w:szCs w:val="22"/>
+        </w:rPr>
+        <w:t xml:space="preserve">var id : </w:t>
+      </w:r>
+      <w:r>
+        <w:rPr>
+          <w:sz w:val="22"/>
+          <w:szCs w:val="22"/>
+        </w:rPr>
+        <w:t xml:space="preserve">type </w:t>
+      </w:r>
+      <w:r>
+        <w:rPr>
+          <w:b/>
+          <w:bCs/>
+          <w:sz w:val="22"/>
+          <w:szCs w:val="22"/>
+        </w:rPr>
+        <w:t>;</w:t>
+      </w:r>
+      <w:r>
+        <w:rPr>
+          <w:sz w:val="22"/>
+          <w:szCs w:val="22"/>
+        </w:rPr>
+        <w:t xml:space="preserve"> declarations1 </w:t>
+      </w:r>
+      <w:r>
+        <w:rPr>
+          <w:b w:val="false"/>
+          <w:bCs w:val="false"/>
+          <w:color w:val="0000FF"/>
+          <w:sz w:val="22"/>
+          <w:szCs w:val="22"/>
+        </w:rPr>
+        <w:t>{done}</w:t>
+      </w:r>
+    </w:p>
+    <w:p>
+      <w:pPr>
+        <w:pStyle w:val="Normal"/>
+        <w:rPr/>
+      </w:pPr>
+      <w:r>
+        <w:rPr>
+          <w:b w:val="false"/>
+          <w:bCs w:val="false"/>
+          <w:color w:val="DC2300"/>
+          <w:sz w:val="22"/>
+          <w:szCs w:val="22"/>
+        </w:rPr>
+        <w:t>{checkAddBlueNode(id.lex, type.type)}</w:t>
+      </w:r>
+    </w:p>
+    <w:p>
+      <w:pPr>
+        <w:pStyle w:val="Normal"/>
+        <w:rPr/>
+      </w:pPr>
+      <w:r>
+        <w:rPr>
+          <w:sz w:val="22"/>
+          <w:szCs w:val="22"/>
+        </w:rPr>
+        <w:t xml:space="preserve">declarations1 </w:t>
+      </w:r>
+      <w:r>
+        <w:rPr>
+          <w:b w:val="false"/>
+          <w:bCs w:val="false"/>
+          <w:sz w:val="22"/>
+          <w:szCs w:val="22"/>
+        </w:rPr>
+        <w:t>→</w:t>
+      </w:r>
+      <w:r>
+        <w:rPr>
+          <w:sz w:val="22"/>
+          <w:szCs w:val="22"/>
+        </w:rPr>
+        <w:t xml:space="preserve"> </w:t>
+      </w:r>
+      <w:r>
+        <w:rPr>
+          <w:b/>
+          <w:bCs/>
+          <w:sz w:val="22"/>
+          <w:szCs w:val="22"/>
+        </w:rPr>
+        <w:t>epsilon</w:t>
+      </w:r>
+    </w:p>
+    <w:p>
+      <w:pPr>
+        <w:pStyle w:val="Normal"/>
+        <w:rPr/>
+      </w:pPr>
+      <w:r>
+        <w:rPr/>
+      </w:r>
+    </w:p>
+    <w:p>
+      <w:pPr>
+        <w:pStyle w:val="Normal"/>
+        <w:rPr/>
+      </w:pPr>
       <w:r>
         <w:rPr>
           <w:color w:val="00CC00"/>
           <w:sz w:val="22"/>
           <w:szCs w:val="22"/>
         </w:rPr>
-        <w:t>e list of program parameters</w:t>
-      </w:r>
-    </w:p>
-    <w:p>
-      <w:pPr>
-        <w:pStyle w:val="Normal"/>
-        <w:rPr/>
-      </w:pPr>
-      <w:r>
-        <w:rPr>
-          <w:b w:val="false"/>
-          <w:bCs w:val="false"/>
-          <w:sz w:val="22"/>
-          <w:szCs w:val="22"/>
-        </w:rPr>
-        <w:t xml:space="preserve">identifier_list → </w:t>
-      </w:r>
-      <w:r>
-        <w:rPr>
-          <w:b/>
-          <w:bCs/>
-          <w:sz w:val="22"/>
-          <w:szCs w:val="22"/>
-        </w:rPr>
-        <w:t xml:space="preserve">id </w:t>
-      </w:r>
-      <w:r>
-        <w:rPr>
-          <w:b w:val="false"/>
-          <w:bCs w:val="false"/>
-          <w:sz w:val="22"/>
-          <w:szCs w:val="22"/>
-        </w:rPr>
-        <w:t xml:space="preserve">identifier_list1 </w:t>
+        <w:t>The type of a variable, array, or an anything for that matter</w:t>
+      </w:r>
+    </w:p>
+    <w:p>
+      <w:pPr>
+        <w:pStyle w:val="Normal"/>
+        <w:rPr/>
+      </w:pPr>
+      <w:r>
+        <w:rPr>
+          <w:sz w:val="22"/>
+          <w:szCs w:val="22"/>
+        </w:rPr>
+        <w:t xml:space="preserve">type → standard_type </w:t>
       </w:r>
       <w:r>
         <w:rPr>
@@ -342,46 +654,56 @@
       </w:pPr>
       <w:r>
         <w:rPr>
-          <w:b w:val="false"/>
-          <w:bCs w:val="false"/>
-          <w:color w:val="DC2300"/>
-          <w:sz w:val="22"/>
-          <w:szCs w:val="22"/>
-        </w:rPr>
-        <w:t>{checkAddBlueNode(id.lex, PPARAM)}</w:t>
-      </w:r>
-    </w:p>
-    <w:p>
-      <w:pPr>
-        <w:pStyle w:val="Normal"/>
-        <w:rPr/>
-      </w:pPr>
-      <w:r>
-        <w:rPr>
-          <w:b w:val="false"/>
-          <w:bCs w:val="false"/>
-          <w:sz w:val="22"/>
-          <w:szCs w:val="22"/>
-        </w:rPr>
-        <w:t xml:space="preserve">identifier_list1 → </w:t>
-      </w:r>
-      <w:r>
-        <w:rPr>
-          <w:b/>
-          <w:bCs/>
-          <w:sz w:val="22"/>
-          <w:szCs w:val="22"/>
-        </w:rPr>
-        <w:t>, id</w:t>
-      </w:r>
-      <w:r>
-        <w:rPr>
-          <w:b w:val="false"/>
-          <w:bCs w:val="false"/>
-          <w:sz w:val="22"/>
-          <w:szCs w:val="22"/>
-        </w:rPr>
-        <w:t xml:space="preserve"> identifier_list1 </w:t>
+          <w:color w:val="DC2300"/>
+          <w:sz w:val="22"/>
+          <w:szCs w:val="22"/>
+        </w:rPr>
+        <w:t>{type.type := standard_type.type}</w:t>
+      </w:r>
+    </w:p>
+    <w:p>
+      <w:pPr>
+        <w:pStyle w:val="Normal"/>
+        <w:rPr/>
+      </w:pPr>
+      <w:r>
+        <w:rPr>
+          <w:sz w:val="22"/>
+          <w:szCs w:val="22"/>
+        </w:rPr>
+        <w:t xml:space="preserve">type </w:t>
+      </w:r>
+      <w:r>
+        <w:rPr>
+          <w:b w:val="false"/>
+          <w:bCs w:val="false"/>
+          <w:sz w:val="22"/>
+          <w:szCs w:val="22"/>
+        </w:rPr>
+        <w:t>→</w:t>
+      </w:r>
+      <w:r>
+        <w:rPr>
+          <w:sz w:val="22"/>
+          <w:szCs w:val="22"/>
+        </w:rPr>
+        <w:t xml:space="preserve"> </w:t>
+      </w:r>
+      <w:r>
+        <w:rPr>
+          <w:b/>
+          <w:bCs/>
+          <w:sz w:val="22"/>
+          <w:szCs w:val="22"/>
+        </w:rPr>
+        <w:t xml:space="preserve">array [ num .. num ] of </w:t>
+      </w:r>
+      <w:r>
+        <w:rPr>
+          <w:sz w:val="22"/>
+          <w:szCs w:val="22"/>
+        </w:rPr>
+        <w:t xml:space="preserve">standard_type </w:t>
       </w:r>
       <w:r>
         <w:rPr>
@@ -396,42 +718,12 @@
     </w:p>
     <w:p>
       <w:pPr>
-        <w:pStyle w:val="Normal"/>
-        <w:rPr/>
-      </w:pPr>
-      <w:r>
-        <w:rPr>
-          <w:b w:val="false"/>
-          <w:bCs w:val="false"/>
-          <w:color w:val="DC2300"/>
-          <w:sz w:val="22"/>
-          <w:szCs w:val="22"/>
-        </w:rPr>
-        <w:t>{checkAddBlueNode(id.lex, PPARAM)}</w:t>
-      </w:r>
-    </w:p>
-    <w:p>
-      <w:pPr>
-        <w:pStyle w:val="Normal"/>
-        <w:rPr/>
-      </w:pPr>
-      <w:r>
-        <w:rPr>
-          <w:b w:val="false"/>
-          <w:bCs w:val="false"/>
-          <w:sz w:val="22"/>
-          <w:szCs w:val="22"/>
-        </w:rPr>
-        <w:t xml:space="preserve">identifier_list1→ </w:t>
-      </w:r>
-      <w:r>
-        <w:rPr>
-          <w:b/>
-          <w:bCs/>
-          <w:sz w:val="22"/>
-          <w:szCs w:val="22"/>
-        </w:rPr>
-        <w:t>epsilon</w:t>
+        <w:pStyle w:val="TextBody"/>
+        <w:rPr/>
+      </w:pPr>
+      <w:r>
+        <w:rPr/>
+        <w:t>{type.type := array(s, t)}</w:t>
       </w:r>
     </w:p>
     <w:p>
@@ -454,484 +746,128 @@
           <w:sz w:val="22"/>
           <w:szCs w:val="22"/>
         </w:rPr>
-        <w:t>Th</w:t>
-      </w:r>
+        <w:t>A subclass of type that only includes integers and reals. NOT arrays, although arrays must be an array of standard_types in this grammar.</w:t>
+      </w:r>
+    </w:p>
+    <w:p>
+      <w:pPr>
+        <w:pStyle w:val="Normal"/>
+        <w:rPr/>
+      </w:pPr>
+      <w:r>
+        <w:rPr>
+          <w:sz w:val="22"/>
+          <w:szCs w:val="22"/>
+        </w:rPr>
+        <w:t xml:space="preserve">standard_type → </w:t>
+      </w:r>
+      <w:r>
+        <w:rPr>
+          <w:b/>
+          <w:bCs/>
+          <w:sz w:val="22"/>
+          <w:szCs w:val="22"/>
+        </w:rPr>
+        <w:t xml:space="preserve">integer </w:t>
+      </w:r>
+      <w:r>
+        <w:rPr>
+          <w:b w:val="false"/>
+          <w:bCs w:val="false"/>
+          <w:color w:val="0000FF"/>
+          <w:sz w:val="22"/>
+          <w:szCs w:val="22"/>
+        </w:rPr>
+        <w:t>{done}</w:t>
+      </w:r>
+    </w:p>
+    <w:p>
+      <w:pPr>
+        <w:pStyle w:val="Normal"/>
+        <w:rPr/>
+      </w:pPr>
+      <w:r>
+        <w:rPr>
+          <w:b w:val="false"/>
+          <w:bCs w:val="false"/>
+          <w:color w:val="DC2300"/>
+          <w:sz w:val="22"/>
+          <w:szCs w:val="22"/>
+        </w:rPr>
+        <w:t>{standard_type.type := intType}</w:t>
+      </w:r>
+    </w:p>
+    <w:p>
+      <w:pPr>
+        <w:pStyle w:val="Normal"/>
+        <w:rPr/>
+      </w:pPr>
+      <w:r>
+        <w:rPr>
+          <w:b w:val="false"/>
+          <w:bCs w:val="false"/>
+          <w:sz w:val="22"/>
+          <w:szCs w:val="22"/>
+        </w:rPr>
+        <w:t>standard_type →</w:t>
+      </w:r>
+      <w:r>
+        <w:rPr>
+          <w:b/>
+          <w:bCs/>
+          <w:sz w:val="22"/>
+          <w:szCs w:val="22"/>
+        </w:rPr>
+        <w:t xml:space="preserve"> real </w:t>
+      </w:r>
+      <w:r>
+        <w:rPr>
+          <w:b w:val="false"/>
+          <w:bCs w:val="false"/>
+          <w:color w:val="0000FF"/>
+          <w:sz w:val="22"/>
+          <w:szCs w:val="22"/>
+        </w:rPr>
+        <w:t>{done}</w:t>
+      </w:r>
+    </w:p>
+    <w:p>
+      <w:pPr>
+        <w:pStyle w:val="Normal"/>
+        <w:rPr/>
+      </w:pPr>
+      <w:r>
+        <w:rPr>
+          <w:b w:val="false"/>
+          <w:bCs w:val="false"/>
+          <w:color w:val="DC2300"/>
+          <w:sz w:val="22"/>
+          <w:szCs w:val="22"/>
+        </w:rPr>
+        <w:t>{standard_type.type := realType}</w:t>
+      </w:r>
+    </w:p>
+    <w:p>
+      <w:pPr>
+        <w:pStyle w:val="Normal"/>
+        <w:rPr/>
+      </w:pPr>
+      <w:r>
+        <w:rPr/>
+      </w:r>
+    </w:p>
+    <w:p>
+      <w:pPr>
+        <w:pStyle w:val="Normal"/>
+        <w:rPr/>
+      </w:pPr>
       <w:r>
         <w:rPr>
           <w:color w:val="00CC00"/>
           <w:sz w:val="22"/>
           <w:szCs w:val="22"/>
         </w:rPr>
-        <w:t>e list of GLOBAL variables, which must be defined before subprograms (aka functions)</w:t>
-      </w:r>
-    </w:p>
-    <w:p>
-      <w:pPr>
-        <w:pStyle w:val="Normal"/>
-        <w:rPr/>
-      </w:pPr>
-      <w:r>
-        <w:rPr>
-          <w:sz w:val="22"/>
-          <w:szCs w:val="22"/>
-        </w:rPr>
-        <w:t xml:space="preserve">declarations → </w:t>
-      </w:r>
-      <w:r>
-        <w:rPr>
-          <w:b/>
-          <w:bCs/>
-          <w:sz w:val="22"/>
-          <w:szCs w:val="22"/>
-        </w:rPr>
-        <w:t xml:space="preserve">var id : </w:t>
-      </w:r>
-      <w:r>
-        <w:rPr>
-          <w:sz w:val="22"/>
-          <w:szCs w:val="22"/>
-        </w:rPr>
-        <w:t xml:space="preserve">type </w:t>
-      </w:r>
-      <w:r>
-        <w:rPr>
-          <w:b/>
-          <w:bCs/>
-          <w:sz w:val="22"/>
-          <w:szCs w:val="22"/>
-        </w:rPr>
-        <w:t>;</w:t>
-      </w:r>
-      <w:r>
-        <w:rPr>
-          <w:sz w:val="22"/>
-          <w:szCs w:val="22"/>
-        </w:rPr>
-        <w:t xml:space="preserve"> declarations1 </w:t>
-      </w:r>
-      <w:r>
-        <w:rPr>
-          <w:b w:val="false"/>
-          <w:bCs w:val="false"/>
-          <w:color w:val="0000FF"/>
-          <w:sz w:val="22"/>
-          <w:szCs w:val="22"/>
-        </w:rPr>
-        <w:t>{done}</w:t>
-      </w:r>
-    </w:p>
-    <w:p>
-      <w:pPr>
-        <w:pStyle w:val="Normal"/>
-        <w:rPr/>
-      </w:pPr>
-      <w:r>
-        <w:rPr>
-          <w:b w:val="false"/>
-          <w:bCs w:val="false"/>
-          <w:color w:val="DC2300"/>
-          <w:sz w:val="22"/>
-          <w:szCs w:val="22"/>
-        </w:rPr>
-        <w:t>{checkAddBlueNode(id.lex, type.type)}</w:t>
-      </w:r>
-    </w:p>
-    <w:p>
-      <w:pPr>
-        <w:pStyle w:val="Normal"/>
-        <w:rPr/>
-      </w:pPr>
-      <w:r>
-        <w:rPr>
-          <w:sz w:val="22"/>
-          <w:szCs w:val="22"/>
-        </w:rPr>
-        <w:t xml:space="preserve">declarations1 →  </w:t>
-      </w:r>
-      <w:r>
-        <w:rPr>
-          <w:b/>
-          <w:bCs/>
-          <w:sz w:val="22"/>
-          <w:szCs w:val="22"/>
-        </w:rPr>
-        <w:t xml:space="preserve">var id : </w:t>
-      </w:r>
-      <w:r>
-        <w:rPr>
-          <w:sz w:val="22"/>
-          <w:szCs w:val="22"/>
-        </w:rPr>
-        <w:t xml:space="preserve">type </w:t>
-      </w:r>
-      <w:r>
-        <w:rPr>
-          <w:b/>
-          <w:bCs/>
-          <w:sz w:val="22"/>
-          <w:szCs w:val="22"/>
-        </w:rPr>
-        <w:t>;</w:t>
-      </w:r>
-      <w:r>
-        <w:rPr>
-          <w:sz w:val="22"/>
-          <w:szCs w:val="22"/>
-        </w:rPr>
-        <w:t xml:space="preserve"> declarations1 </w:t>
-      </w:r>
-      <w:r>
-        <w:rPr>
-          <w:b w:val="false"/>
-          <w:bCs w:val="false"/>
-          <w:color w:val="0000FF"/>
-          <w:sz w:val="22"/>
-          <w:szCs w:val="22"/>
-        </w:rPr>
-        <w:t>{done}</w:t>
-      </w:r>
-    </w:p>
-    <w:p>
-      <w:pPr>
-        <w:pStyle w:val="Normal"/>
-        <w:rPr/>
-      </w:pPr>
-      <w:r>
-        <w:rPr>
-          <w:b w:val="false"/>
-          <w:bCs w:val="false"/>
-          <w:color w:val="DC2300"/>
-          <w:sz w:val="22"/>
-          <w:szCs w:val="22"/>
-        </w:rPr>
-        <w:t>{checkAddBlueNode(id.lex, type.type)}</w:t>
-      </w:r>
-    </w:p>
-    <w:p>
-      <w:pPr>
-        <w:pStyle w:val="Normal"/>
-        <w:rPr/>
-      </w:pPr>
-      <w:r>
-        <w:rPr>
-          <w:sz w:val="22"/>
-          <w:szCs w:val="22"/>
-        </w:rPr>
-        <w:t xml:space="preserve">declarations1 </w:t>
-      </w:r>
-      <w:r>
-        <w:rPr>
-          <w:b w:val="false"/>
-          <w:bCs w:val="false"/>
-          <w:sz w:val="22"/>
-          <w:szCs w:val="22"/>
-        </w:rPr>
-        <w:t>→</w:t>
-      </w:r>
-      <w:r>
-        <w:rPr>
-          <w:sz w:val="22"/>
-          <w:szCs w:val="22"/>
-        </w:rPr>
-        <w:t xml:space="preserve"> </w:t>
-      </w:r>
-      <w:r>
-        <w:rPr>
-          <w:b/>
-          <w:bCs/>
-          <w:sz w:val="22"/>
-          <w:szCs w:val="22"/>
-        </w:rPr>
-        <w:t>epsilon</w:t>
-      </w:r>
-    </w:p>
-    <w:p>
-      <w:pPr>
-        <w:pStyle w:val="Normal"/>
-        <w:rPr/>
-      </w:pPr>
-      <w:r>
-        <w:rPr/>
-      </w:r>
-    </w:p>
-    <w:p>
-      <w:pPr>
-        <w:pStyle w:val="Normal"/>
-        <w:rPr/>
-      </w:pPr>
-      <w:r>
-        <w:rPr>
-          <w:color w:val="00CC00"/>
-          <w:sz w:val="22"/>
-          <w:szCs w:val="22"/>
-        </w:rPr>
-        <w:t>Th</w:t>
-      </w:r>
-      <w:r>
-        <w:rPr>
-          <w:color w:val="00CC00"/>
-          <w:sz w:val="22"/>
-          <w:szCs w:val="22"/>
-        </w:rPr>
-        <w:t>e type of a variable, array, or an anything for that matter</w:t>
-      </w:r>
-    </w:p>
-    <w:p>
-      <w:pPr>
-        <w:pStyle w:val="Normal"/>
-        <w:rPr/>
-      </w:pPr>
-      <w:r>
-        <w:rPr>
-          <w:sz w:val="22"/>
-          <w:szCs w:val="22"/>
-        </w:rPr>
-        <w:t xml:space="preserve">type → standard_type </w:t>
-      </w:r>
-      <w:r>
-        <w:rPr>
-          <w:b w:val="false"/>
-          <w:bCs w:val="false"/>
-          <w:color w:val="0000FF"/>
-          <w:sz w:val="22"/>
-          <w:szCs w:val="22"/>
-        </w:rPr>
-        <w:t>{done}</w:t>
-      </w:r>
-    </w:p>
-    <w:p>
-      <w:pPr>
-        <w:pStyle w:val="Normal"/>
-        <w:rPr/>
-      </w:pPr>
-      <w:r>
-        <w:rPr>
-          <w:color w:val="DC2300"/>
-          <w:sz w:val="22"/>
-          <w:szCs w:val="22"/>
-        </w:rPr>
-        <w:t>{type.type := standard_type.type}</w:t>
-      </w:r>
-    </w:p>
-    <w:p>
-      <w:pPr>
-        <w:pStyle w:val="Normal"/>
-        <w:rPr/>
-      </w:pPr>
-      <w:r>
-        <w:rPr>
-          <w:sz w:val="22"/>
-          <w:szCs w:val="22"/>
-        </w:rPr>
-        <w:t xml:space="preserve">type </w:t>
-      </w:r>
-      <w:r>
-        <w:rPr>
-          <w:b w:val="false"/>
-          <w:bCs w:val="false"/>
-          <w:sz w:val="22"/>
-          <w:szCs w:val="22"/>
-        </w:rPr>
-        <w:t>→</w:t>
-      </w:r>
-      <w:r>
-        <w:rPr>
-          <w:sz w:val="22"/>
-          <w:szCs w:val="22"/>
-        </w:rPr>
-        <w:t xml:space="preserve"> </w:t>
-      </w:r>
-      <w:r>
-        <w:rPr>
-          <w:b/>
-          <w:bCs/>
-          <w:sz w:val="22"/>
-          <w:szCs w:val="22"/>
-        </w:rPr>
-        <w:t xml:space="preserve">array [ num .. num ] of </w:t>
-      </w:r>
-      <w:r>
-        <w:rPr>
-          <w:sz w:val="22"/>
-          <w:szCs w:val="22"/>
-        </w:rPr>
-        <w:t xml:space="preserve">standard_type </w:t>
-      </w:r>
-      <w:r>
-        <w:rPr>
-          <w:b w:val="false"/>
-          <w:bCs w:val="false"/>
-          <w:color w:val="0000FF"/>
-          <w:sz w:val="22"/>
-          <w:szCs w:val="22"/>
-        </w:rPr>
-        <w:t>{done}</w:t>
-      </w:r>
-    </w:p>
-    <w:p>
-      <w:pPr>
-        <w:pStyle w:val="Normal"/>
-        <w:rPr/>
-      </w:pPr>
-      <w:r>
-        <w:rPr>
-          <w:color w:val="DC2300"/>
-          <w:sz w:val="22"/>
-          <w:szCs w:val="22"/>
-        </w:rPr>
-        <w:t>{type.type := array(s, t)}</w:t>
-      </w:r>
-    </w:p>
-    <w:p>
-      <w:pPr>
-        <w:pStyle w:val="Normal"/>
-        <w:rPr/>
-      </w:pPr>
-      <w:r>
-        <w:rPr/>
-      </w:r>
-    </w:p>
-    <w:p>
-      <w:pPr>
-        <w:pStyle w:val="Normal"/>
-        <w:rPr/>
-      </w:pPr>
-      <w:r>
-        <w:rPr>
-          <w:color w:val="00CC00"/>
-          <w:sz w:val="22"/>
-          <w:szCs w:val="22"/>
-        </w:rPr>
-        <w:t>A subclass of type that only includes integers and reals. NOT arrays, although arrays must be an array of standard_types in this grammar.</w:t>
-      </w:r>
-    </w:p>
-    <w:p>
-      <w:pPr>
-        <w:pStyle w:val="Normal"/>
-        <w:rPr/>
-      </w:pPr>
-      <w:r>
-        <w:rPr>
-          <w:sz w:val="22"/>
-          <w:szCs w:val="22"/>
-        </w:rPr>
-        <w:t xml:space="preserve">standard_type → </w:t>
-      </w:r>
-      <w:r>
-        <w:rPr>
-          <w:b/>
-          <w:bCs/>
-          <w:sz w:val="22"/>
-          <w:szCs w:val="22"/>
-        </w:rPr>
-        <w:t xml:space="preserve">integer </w:t>
-      </w:r>
-      <w:r>
-        <w:rPr>
-          <w:b w:val="false"/>
-          <w:bCs w:val="false"/>
-          <w:color w:val="0000FF"/>
-          <w:sz w:val="22"/>
-          <w:szCs w:val="22"/>
-        </w:rPr>
-        <w:t>{done}</w:t>
-      </w:r>
-    </w:p>
-    <w:p>
-      <w:pPr>
-        <w:pStyle w:val="Normal"/>
-        <w:rPr/>
-      </w:pPr>
-      <w:r>
-        <w:rPr>
-          <w:b w:val="false"/>
-          <w:bCs w:val="false"/>
-          <w:color w:val="DC2300"/>
-          <w:sz w:val="22"/>
-          <w:szCs w:val="22"/>
-        </w:rPr>
-        <w:t>{standard_type.type := intType}</w:t>
-      </w:r>
-    </w:p>
-    <w:p>
-      <w:pPr>
-        <w:pStyle w:val="Normal"/>
-        <w:rPr/>
-      </w:pPr>
-      <w:r>
-        <w:rPr>
-          <w:b w:val="false"/>
-          <w:bCs w:val="false"/>
-          <w:sz w:val="22"/>
-          <w:szCs w:val="22"/>
-        </w:rPr>
-        <w:t>standard_type →</w:t>
-      </w:r>
-      <w:r>
-        <w:rPr>
-          <w:b/>
-          <w:bCs/>
-          <w:sz w:val="22"/>
-          <w:szCs w:val="22"/>
-        </w:rPr>
-        <w:t xml:space="preserve"> real </w:t>
-      </w:r>
-      <w:r>
-        <w:rPr>
-          <w:b w:val="false"/>
-          <w:bCs w:val="false"/>
-          <w:color w:val="0000FF"/>
-          <w:sz w:val="22"/>
-          <w:szCs w:val="22"/>
-        </w:rPr>
-        <w:t>{done}</w:t>
-      </w:r>
-    </w:p>
-    <w:p>
-      <w:pPr>
-        <w:pStyle w:val="Normal"/>
-        <w:rPr/>
-      </w:pPr>
-      <w:r>
-        <w:rPr>
-          <w:b w:val="false"/>
-          <w:bCs w:val="false"/>
-          <w:color w:val="DC2300"/>
-          <w:sz w:val="22"/>
-          <w:szCs w:val="22"/>
-        </w:rPr>
-        <w:t>{standard_type.type := realType}</w:t>
-      </w:r>
-    </w:p>
-    <w:p>
-      <w:pPr>
-        <w:pStyle w:val="Normal"/>
-        <w:rPr/>
-      </w:pPr>
-      <w:r>
-        <w:rPr/>
-      </w:r>
-    </w:p>
-    <w:p>
-      <w:pPr>
-        <w:pStyle w:val="Normal"/>
-        <w:rPr/>
-      </w:pPr>
-      <w:r>
-        <w:rPr>
-          <w:color w:val="00CC00"/>
-          <w:sz w:val="22"/>
-          <w:szCs w:val="22"/>
-        </w:rPr>
-        <w:t xml:space="preserve">This is the </w:t>
-      </w:r>
-      <w:r>
-        <w:rPr>
-          <w:color w:val="00CC00"/>
-          <w:sz w:val="22"/>
-          <w:szCs w:val="22"/>
-        </w:rPr>
-        <w:t>beginning of a subprogram inside a grammar. It comes after global variable declarations. Subprograms can be nested within other subprograms.</w:t>
+        <w:t>This is the beginning of a subprogram inside a grammar. It comes after global variable declarations. Subprograms can be nested within other subprograms.</w:t>
       </w:r>
     </w:p>
     <w:p>
@@ -1156,152 +1092,607 @@
         <w:pStyle w:val="Normal"/>
         <w:rPr/>
       </w:pPr>
-      <w:bookmarkStart w:id="1" w:name="__DdeLink__319_607667920"/>
+      <w:r>
+        <w:rPr>
+          <w:b w:val="false"/>
+          <w:bCs w:val="false"/>
+          <w:color w:val="DC2300"/>
+          <w:sz w:val="22"/>
+          <w:szCs w:val="22"/>
+        </w:rPr>
+        <w:t>{checkAddGreenNode(id.lexval, subprogram_head1.type)}</w:t>
+      </w:r>
+    </w:p>
+    <w:p>
+      <w:pPr>
+        <w:pStyle w:val="Normal"/>
+        <w:rPr/>
+      </w:pPr>
+      <w:r>
+        <w:rPr>
+          <w:b w:val="false"/>
+          <w:bCs w:val="false"/>
+          <w:sz w:val="22"/>
+          <w:szCs w:val="22"/>
+        </w:rPr>
+        <w:t xml:space="preserve">subprogram_head1 → </w:t>
+      </w:r>
+      <w:r>
+        <w:rPr>
+          <w:b/>
+          <w:bCs/>
+          <w:sz w:val="22"/>
+          <w:szCs w:val="22"/>
+        </w:rPr>
+        <w:t>(</w:t>
+      </w:r>
+      <w:r>
+        <w:rPr>
+          <w:sz w:val="22"/>
+          <w:szCs w:val="22"/>
+        </w:rPr>
+        <w:t xml:space="preserve"> parameter_list </w:t>
+      </w:r>
+      <w:r>
+        <w:rPr>
+          <w:b/>
+          <w:bCs/>
+          <w:sz w:val="22"/>
+          <w:szCs w:val="22"/>
+        </w:rPr>
+        <w:t>)</w:t>
+      </w:r>
+      <w:r>
+        <w:rPr>
+          <w:sz w:val="22"/>
+          <w:szCs w:val="22"/>
+        </w:rPr>
+        <w:t xml:space="preserve"> </w:t>
+      </w:r>
+      <w:r>
+        <w:rPr>
+          <w:b/>
+          <w:bCs/>
+          <w:sz w:val="22"/>
+          <w:szCs w:val="22"/>
+        </w:rPr>
+        <w:t xml:space="preserve">: </w:t>
+      </w:r>
+      <w:r>
+        <w:rPr>
+          <w:sz w:val="22"/>
+          <w:szCs w:val="22"/>
+        </w:rPr>
+        <w:t xml:space="preserve">standard_type </w:t>
+      </w:r>
+      <w:r>
+        <w:rPr>
+          <w:b/>
+          <w:bCs/>
+          <w:sz w:val="22"/>
+          <w:szCs w:val="22"/>
+        </w:rPr>
+        <w:t xml:space="preserve">; </w:t>
+      </w:r>
+      <w:r>
+        <w:rPr>
+          <w:b w:val="false"/>
+          <w:bCs w:val="false"/>
+          <w:color w:val="0000FF"/>
+          <w:sz w:val="22"/>
+          <w:szCs w:val="22"/>
+        </w:rPr>
+        <w:t>{done}</w:t>
+      </w:r>
+    </w:p>
+    <w:p>
+      <w:pPr>
+        <w:pStyle w:val="Normal"/>
+        <w:rPr/>
+      </w:pPr>
+      <w:r>
+        <w:rPr>
+          <w:b w:val="false"/>
+          <w:bCs w:val="false"/>
+          <w:color w:val="DC2300"/>
+          <w:sz w:val="22"/>
+          <w:szCs w:val="22"/>
+        </w:rPr>
+        <w:t>{subprogram_head1.type := standard_type.type}</w:t>
+      </w:r>
+    </w:p>
+    <w:p>
+      <w:pPr>
+        <w:pStyle w:val="Normal"/>
+        <w:rPr/>
+      </w:pPr>
+      <w:r>
+        <w:rPr>
+          <w:b w:val="false"/>
+          <w:bCs w:val="false"/>
+          <w:sz w:val="22"/>
+          <w:szCs w:val="22"/>
+        </w:rPr>
+        <w:t xml:space="preserve">subprogram_head1 → </w:t>
+      </w:r>
+      <w:r>
+        <w:rPr>
+          <w:b/>
+          <w:bCs/>
+          <w:sz w:val="22"/>
+          <w:szCs w:val="22"/>
+        </w:rPr>
+        <w:t xml:space="preserve">: </w:t>
+      </w:r>
+      <w:r>
+        <w:rPr>
+          <w:sz w:val="22"/>
+          <w:szCs w:val="22"/>
+        </w:rPr>
+        <w:t xml:space="preserve">standard_type </w:t>
+      </w:r>
+      <w:r>
+        <w:rPr>
+          <w:b/>
+          <w:bCs/>
+          <w:sz w:val="22"/>
+          <w:szCs w:val="22"/>
+        </w:rPr>
+        <w:t xml:space="preserve">; </w:t>
+      </w:r>
+      <w:r>
+        <w:rPr>
+          <w:b w:val="false"/>
+          <w:bCs w:val="false"/>
+          <w:color w:val="0000FF"/>
+          <w:sz w:val="22"/>
+          <w:szCs w:val="22"/>
+        </w:rPr>
+        <w:t>{done}</w:t>
+      </w:r>
+    </w:p>
+    <w:p>
+      <w:pPr>
+        <w:pStyle w:val="Normal"/>
+        <w:rPr/>
+      </w:pPr>
+      <w:r>
+        <w:rPr>
+          <w:b w:val="false"/>
+          <w:bCs w:val="false"/>
+          <w:color w:val="DC2300"/>
+          <w:sz w:val="22"/>
+          <w:szCs w:val="22"/>
+        </w:rPr>
+        <w:t>{subprogram_head1.type := standard_type.type}</w:t>
+      </w:r>
+    </w:p>
+    <w:p>
+      <w:pPr>
+        <w:pStyle w:val="Normal"/>
+        <w:rPr/>
+      </w:pPr>
+      <w:r>
+        <w:rPr/>
+      </w:r>
+    </w:p>
+    <w:p>
+      <w:pPr>
+        <w:pStyle w:val="Normal"/>
+        <w:rPr/>
+      </w:pPr>
+      <w:r>
+        <w:rPr>
+          <w:sz w:val="22"/>
+          <w:szCs w:val="22"/>
+        </w:rPr>
+        <w:t xml:space="preserve">parameter_list → </w:t>
+      </w:r>
+      <w:r>
+        <w:rPr>
+          <w:b/>
+          <w:bCs/>
+          <w:sz w:val="22"/>
+          <w:szCs w:val="22"/>
+        </w:rPr>
+        <w:t>id</w:t>
+      </w:r>
+      <w:r>
+        <w:rPr>
+          <w:sz w:val="22"/>
+          <w:szCs w:val="22"/>
+        </w:rPr>
+        <w:t xml:space="preserve"> : type parameter_list1 </w:t>
+      </w:r>
+      <w:r>
+        <w:rPr>
+          <w:b w:val="false"/>
+          <w:bCs w:val="false"/>
+          <w:color w:val="0000FF"/>
+          <w:sz w:val="22"/>
+          <w:szCs w:val="22"/>
+        </w:rPr>
+        <w:t>{done, but should test}</w:t>
+      </w:r>
+    </w:p>
+    <w:p>
+      <w:pPr>
+        <w:pStyle w:val="Normal"/>
+        <w:rPr/>
+      </w:pPr>
+      <w:r>
+        <w:rPr>
+          <w:color w:val="DC2300"/>
+          <w:sz w:val="22"/>
+          <w:szCs w:val="22"/>
+        </w:rPr>
+        <w:t>{checkAddBlueNode(id.lexval, type.type)} #must convert type value to function parameter equivalent type</w:t>
+      </w:r>
+    </w:p>
+    <w:p>
+      <w:pPr>
+        <w:pStyle w:val="Normal"/>
+        <w:rPr/>
+      </w:pPr>
+      <w:r>
+        <w:rPr>
+          <w:sz w:val="22"/>
+          <w:szCs w:val="22"/>
+        </w:rPr>
+        <w:t xml:space="preserve">parameter_list1 → </w:t>
+      </w:r>
+      <w:r>
+        <w:rPr>
+          <w:b/>
+          <w:bCs/>
+          <w:sz w:val="22"/>
+          <w:szCs w:val="22"/>
+        </w:rPr>
+        <w:t>; id</w:t>
+      </w:r>
+      <w:r>
+        <w:rPr>
+          <w:sz w:val="22"/>
+          <w:szCs w:val="22"/>
+        </w:rPr>
+        <w:t xml:space="preserve"> </w:t>
+      </w:r>
+      <w:r>
+        <w:rPr>
+          <w:b/>
+          <w:bCs/>
+          <w:sz w:val="22"/>
+          <w:szCs w:val="22"/>
+        </w:rPr>
+        <w:t>:</w:t>
+      </w:r>
+      <w:r>
+        <w:rPr>
+          <w:sz w:val="22"/>
+          <w:szCs w:val="22"/>
+        </w:rPr>
+        <w:t xml:space="preserve"> type parameter_list1</w:t>
+      </w:r>
+    </w:p>
+    <w:p>
+      <w:pPr>
+        <w:pStyle w:val="Normal"/>
+        <w:rPr/>
+      </w:pPr>
+      <w:r>
+        <w:rPr>
+          <w:color w:val="DC2300"/>
+          <w:sz w:val="22"/>
+          <w:szCs w:val="22"/>
+        </w:rPr>
+        <w:t>{checkAddBlueNode(id.lexval, type.type)} #must convert type value to function parameter equivalent type</w:t>
+      </w:r>
+    </w:p>
+    <w:p>
+      <w:pPr>
+        <w:pStyle w:val="Normal"/>
+        <w:rPr/>
+      </w:pPr>
+      <w:r>
+        <w:rPr>
+          <w:b w:val="false"/>
+          <w:bCs w:val="false"/>
+          <w:sz w:val="22"/>
+          <w:szCs w:val="22"/>
+        </w:rPr>
+        <w:t xml:space="preserve">parameter_list1 → </w:t>
+      </w:r>
+      <w:r>
+        <w:rPr>
+          <w:b/>
+          <w:bCs/>
+          <w:sz w:val="22"/>
+          <w:szCs w:val="22"/>
+        </w:rPr>
+        <w:t>epsilon</w:t>
+      </w:r>
+    </w:p>
+    <w:p>
+      <w:pPr>
+        <w:pStyle w:val="Normal"/>
+        <w:rPr/>
+      </w:pPr>
+      <w:r>
+        <w:rPr/>
+      </w:r>
+    </w:p>
+    <w:p>
+      <w:pPr>
+        <w:pStyle w:val="Normal"/>
+        <w:rPr/>
+      </w:pPr>
+      <w:r>
+        <w:rPr>
+          <w:color w:val="00CC00"/>
+          <w:sz w:val="22"/>
+          <w:szCs w:val="22"/>
+        </w:rPr>
+        <w:t>This is a list of statements (bracketed by begin and end) that form a single unit. They can be found as a direct  part of a program segment itself or inside a subprogram.</w:t>
+      </w:r>
+    </w:p>
+    <w:p>
+      <w:pPr>
+        <w:pStyle w:val="Normal"/>
+        <w:rPr/>
+      </w:pPr>
+      <w:r>
+        <w:rPr>
+          <w:sz w:val="22"/>
+          <w:szCs w:val="22"/>
+        </w:rPr>
+        <w:t>c</w:t>
+      </w:r>
+      <w:bookmarkStart w:id="1" w:name="__DdeLink__2_269911033"/>
+      <w:r>
+        <w:rPr>
+          <w:sz w:val="22"/>
+          <w:szCs w:val="22"/>
+        </w:rPr>
+        <w:t>ompound_statement</w:t>
+      </w:r>
       <w:bookmarkEnd w:id="1"/>
       <w:r>
         <w:rPr>
-          <w:b w:val="false"/>
-          <w:bCs w:val="false"/>
-          <w:color w:val="DC2300"/>
-          <w:sz w:val="22"/>
-          <w:szCs w:val="22"/>
-        </w:rPr>
-        <w:t>{checkAddGreenNode(id.lexval, subprogram_head1.type)}</w:t>
-      </w:r>
-    </w:p>
-    <w:p>
-      <w:pPr>
-        <w:pStyle w:val="Normal"/>
-        <w:rPr/>
-      </w:pPr>
-      <w:r>
-        <w:rPr>
-          <w:b w:val="false"/>
-          <w:bCs w:val="false"/>
-          <w:color w:val="DC2300"/>
+          <w:sz w:val="22"/>
+          <w:szCs w:val="22"/>
+        </w:rPr>
+        <w:t xml:space="preserve"> → </w:t>
+      </w:r>
+      <w:r>
+        <w:rPr>
+          <w:b/>
+          <w:bCs/>
+          <w:sz w:val="22"/>
+          <w:szCs w:val="22"/>
+        </w:rPr>
+        <w:t xml:space="preserve">begin </w:t>
+      </w:r>
+      <w:r>
+        <w:rPr>
+          <w:b w:val="false"/>
+          <w:bCs w:val="false"/>
+          <w:sz w:val="22"/>
+          <w:szCs w:val="22"/>
+        </w:rPr>
+        <w:t xml:space="preserve">compound_statement1 </w:t>
+      </w:r>
+      <w:r>
+        <w:rPr>
+          <w:b w:val="false"/>
+          <w:bCs w:val="false"/>
+          <w:color w:val="0000FF"/>
+          <w:sz w:val="22"/>
+          <w:szCs w:val="22"/>
+        </w:rPr>
+        <w:t>{NOT done. Needs to return a type for statement}</w:t>
+      </w:r>
+    </w:p>
+    <w:p>
+      <w:pPr>
+        <w:pStyle w:val="Normal"/>
+        <w:rPr/>
+      </w:pPr>
+      <w:r>
+        <w:rPr>
+          <w:b w:val="false"/>
+          <w:bCs w:val="false"/>
+          <w:sz w:val="22"/>
+          <w:szCs w:val="22"/>
+        </w:rPr>
+        <w:t xml:space="preserve">compound_statement1 → statement_list </w:t>
+      </w:r>
+      <w:r>
+        <w:rPr>
+          <w:b/>
+          <w:bCs/>
+          <w:sz w:val="22"/>
+          <w:szCs w:val="22"/>
+        </w:rPr>
+        <w:t>end</w:t>
+      </w:r>
+    </w:p>
+    <w:p>
+      <w:pPr>
+        <w:pStyle w:val="Normal"/>
+        <w:rPr/>
+      </w:pPr>
+      <w:r>
+        <w:rPr>
+          <w:b w:val="false"/>
+          <w:bCs w:val="false"/>
+          <w:sz w:val="22"/>
+          <w:szCs w:val="22"/>
+        </w:rPr>
+        <w:t>compound_statement1 →</w:t>
+      </w:r>
+      <w:r>
+        <w:rPr>
+          <w:b/>
+          <w:bCs/>
+          <w:sz w:val="22"/>
+          <w:szCs w:val="22"/>
+        </w:rPr>
+        <w:t xml:space="preserve"> end</w:t>
+      </w:r>
+    </w:p>
+    <w:p>
+      <w:pPr>
+        <w:pStyle w:val="Normal"/>
+        <w:rPr>
+          <w:b w:val="false"/>
+          <w:b w:val="false"/>
+          <w:bCs w:val="false"/>
+          <w:color w:val="00CC00"/>
+          <w:sz w:val="22"/>
+          <w:szCs w:val="22"/>
+        </w:rPr>
+      </w:pPr>
+      <w:r>
+        <w:rPr>
+          <w:b w:val="false"/>
+          <w:bCs w:val="false"/>
+          <w:color w:val="00CC00"/>
+          <w:sz w:val="22"/>
+          <w:szCs w:val="22"/>
+        </w:rPr>
+      </w:r>
+    </w:p>
+    <w:p>
+      <w:pPr>
+        <w:pStyle w:val="Normal"/>
+        <w:rPr/>
+      </w:pPr>
+      <w:r>
+        <w:rPr>
+          <w:sz w:val="22"/>
+          <w:szCs w:val="22"/>
+        </w:rPr>
+        <w:t>statement_list → statement statement_list1</w:t>
+      </w:r>
+    </w:p>
+    <w:p>
+      <w:pPr>
+        <w:pStyle w:val="Normal"/>
+        <w:rPr/>
+      </w:pPr>
+      <w:r>
+        <w:rPr>
+          <w:sz w:val="22"/>
+          <w:szCs w:val="22"/>
+        </w:rPr>
+        <w:t xml:space="preserve">statement_list1 → </w:t>
+      </w:r>
+      <w:r>
+        <w:rPr>
+          <w:b/>
+          <w:bCs/>
+          <w:sz w:val="22"/>
+          <w:szCs w:val="22"/>
+        </w:rPr>
+        <w:t xml:space="preserve">; </w:t>
+      </w:r>
+      <w:r>
+        <w:rPr>
+          <w:sz w:val="22"/>
+          <w:szCs w:val="22"/>
+        </w:rPr>
+        <w:t xml:space="preserve">statement statement_list1 </w:t>
+      </w:r>
+    </w:p>
+    <w:p>
+      <w:pPr>
+        <w:pStyle w:val="Normal"/>
+        <w:rPr/>
+      </w:pPr>
+      <w:r>
+        <w:rPr>
+          <w:b w:val="false"/>
+          <w:bCs w:val="false"/>
+          <w:sz w:val="22"/>
+          <w:szCs w:val="22"/>
+        </w:rPr>
+        <w:t xml:space="preserve">statement_list1 → </w:t>
+      </w:r>
+      <w:r>
+        <w:rPr>
+          <w:b/>
+          <w:bCs/>
+          <w:sz w:val="22"/>
+          <w:szCs w:val="22"/>
+        </w:rPr>
+        <w:t>epsilon</w:t>
+      </w:r>
+    </w:p>
+    <w:p>
+      <w:pPr>
+        <w:pStyle w:val="Normal"/>
+        <w:rPr/>
+      </w:pPr>
+      <w:r>
+        <w:rPr/>
+      </w:r>
+    </w:p>
+    <w:p>
+      <w:pPr>
+        <w:pStyle w:val="Normal"/>
+        <w:rPr/>
+      </w:pPr>
+      <w:r>
+        <w:rPr>
+          <w:b w:val="false"/>
+          <w:bCs w:val="false"/>
+          <w:color w:val="00CC00"/>
+          <w:sz w:val="22"/>
+          <w:szCs w:val="22"/>
+        </w:rPr>
+        <w:t>A single statement in a function. Delineated with ';'.</w:t>
+      </w:r>
+    </w:p>
+    <w:p>
+      <w:pPr>
+        <w:pStyle w:val="Normal"/>
+        <w:rPr/>
+      </w:pPr>
+      <w:r>
+        <w:rPr>
+          <w:sz w:val="22"/>
+          <w:szCs w:val="22"/>
+        </w:rPr>
+        <w:t xml:space="preserve">statement → variable </w:t>
+      </w:r>
+      <w:r>
+        <w:rPr>
+          <w:b/>
+          <w:bCs/>
+          <w:sz w:val="22"/>
+          <w:szCs w:val="22"/>
+        </w:rPr>
+        <w:t>assignop</w:t>
+      </w:r>
+      <w:r>
+        <w:rPr>
+          <w:sz w:val="22"/>
+          <w:szCs w:val="22"/>
+        </w:rPr>
+        <w:t xml:space="preserve"> expression </w:t>
+      </w:r>
+      <w:r>
+        <w:rPr>
+          <w:b w:val="false"/>
+          <w:bCs w:val="false"/>
+          <w:color w:val="0000FF"/>
           <w:sz w:val="22"/>
           <w:szCs w:val="22"/>
         </w:rPr>
         <w:t>{</w:t>
       </w:r>
-      <w:r>
-        <w:rPr>
-          <w:b w:val="false"/>
-          <w:bCs w:val="false"/>
-          <w:color w:val="DC2300"/>
-          <w:sz w:val="22"/>
-          <w:szCs w:val="22"/>
-        </w:rPr>
-        <w:t>subprogram_head1.in := id.lexval</w:t>
-      </w:r>
-      <w:r>
-        <w:rPr>
-          <w:b w:val="false"/>
-          <w:bCs w:val="false"/>
-          <w:color w:val="DC2300"/>
-          <w:sz w:val="22"/>
-          <w:szCs w:val="22"/>
-        </w:rPr>
-        <w:t>}</w:t>
-      </w:r>
-    </w:p>
-    <w:p>
-      <w:pPr>
-        <w:pStyle w:val="Normal"/>
-        <w:rPr/>
-      </w:pPr>
-      <w:r>
-        <w:rPr>
-          <w:b w:val="false"/>
-          <w:bCs w:val="false"/>
-          <w:color w:val="DC2300"/>
-          <w:sz w:val="22"/>
-          <w:szCs w:val="22"/>
-        </w:rPr>
-        <w:t xml:space="preserve">{subprogram_head.type := subprogram_head1.type} </w:t>
-      </w:r>
-      <w:r>
-        <w:rPr>
-          <w:b w:val="false"/>
-          <w:bCs w:val="false"/>
-          <w:color w:val="DC2300"/>
-          <w:sz w:val="22"/>
-          <w:szCs w:val="22"/>
-        </w:rPr>
-        <w:t>#so that we can apply the return type of this function to the proper bgTable value</w:t>
-      </w:r>
-    </w:p>
-    <w:p>
-      <w:pPr>
-        <w:pStyle w:val="Normal"/>
-        <w:rPr/>
-      </w:pPr>
-      <w:r>
-        <w:rPr>
-          <w:b w:val="false"/>
-          <w:bCs w:val="false"/>
-          <w:sz w:val="22"/>
-          <w:szCs w:val="22"/>
-        </w:rPr>
-        <w:t xml:space="preserve">subprogram_head1 → </w:t>
-      </w:r>
-      <w:r>
-        <w:rPr>
-          <w:b/>
-          <w:bCs/>
-          <w:sz w:val="22"/>
-          <w:szCs w:val="22"/>
-        </w:rPr>
-        <w:t>(</w:t>
-      </w:r>
-      <w:r>
-        <w:rPr>
-          <w:sz w:val="22"/>
-          <w:szCs w:val="22"/>
-        </w:rPr>
-        <w:t xml:space="preserve"> parameter_list </w:t>
-      </w:r>
-      <w:r>
-        <w:rPr>
-          <w:b/>
-          <w:bCs/>
-          <w:sz w:val="22"/>
-          <w:szCs w:val="22"/>
-        </w:rPr>
-        <w:t>)</w:t>
-      </w:r>
-      <w:r>
-        <w:rPr>
-          <w:sz w:val="22"/>
-          <w:szCs w:val="22"/>
-        </w:rPr>
-        <w:t xml:space="preserve"> </w:t>
-      </w:r>
-      <w:r>
-        <w:rPr>
-          <w:b/>
-          <w:bCs/>
-          <w:sz w:val="22"/>
-          <w:szCs w:val="22"/>
-        </w:rPr>
-        <w:t xml:space="preserve">: </w:t>
-      </w:r>
-      <w:r>
-        <w:rPr>
-          <w:sz w:val="22"/>
-          <w:szCs w:val="22"/>
-        </w:rPr>
-        <w:t xml:space="preserve">standard_type </w:t>
-      </w:r>
-      <w:r>
-        <w:rPr>
-          <w:b/>
-          <w:bCs/>
-          <w:sz w:val="22"/>
-          <w:szCs w:val="22"/>
-        </w:rPr>
-        <w:t xml:space="preserve">; </w:t>
-      </w:r>
+      <w:bookmarkStart w:id="2" w:name="__DdeLink__319_1900393406"/>
+      <w:bookmarkEnd w:id="2"/>
       <w:r>
         <w:rPr>
           <w:b w:val="false"/>
@@ -1310,550 +1701,7 @@
           <w:sz w:val="22"/>
           <w:szCs w:val="22"/>
         </w:rPr>
-        <w:t>{done}</w:t>
-      </w:r>
-    </w:p>
-    <w:p>
-      <w:pPr>
-        <w:pStyle w:val="Normal"/>
-        <w:rPr/>
-      </w:pPr>
-      <w:r>
-        <w:rPr>
-          <w:b w:val="false"/>
-          <w:bCs w:val="false"/>
-          <w:color w:val="DC2300"/>
-          <w:sz w:val="22"/>
-          <w:szCs w:val="22"/>
-        </w:rPr>
-        <w:t>{subprogram_head1.type := standard_type.type}</w:t>
-      </w:r>
-    </w:p>
-    <w:p>
-      <w:pPr>
-        <w:pStyle w:val="Normal"/>
-        <w:rPr/>
-      </w:pPr>
-      <w:r>
-        <w:rPr>
-          <w:b w:val="false"/>
-          <w:bCs w:val="false"/>
-          <w:sz w:val="22"/>
-          <w:szCs w:val="22"/>
-        </w:rPr>
-        <w:t xml:space="preserve">subprogram_head1 → </w:t>
-      </w:r>
-      <w:r>
-        <w:rPr>
-          <w:b/>
-          <w:bCs/>
-          <w:sz w:val="22"/>
-          <w:szCs w:val="22"/>
-        </w:rPr>
-        <w:t xml:space="preserve">: </w:t>
-      </w:r>
-      <w:r>
-        <w:rPr>
-          <w:sz w:val="22"/>
-          <w:szCs w:val="22"/>
-        </w:rPr>
-        <w:t xml:space="preserve">standard_type </w:t>
-      </w:r>
-      <w:r>
-        <w:rPr>
-          <w:b/>
-          <w:bCs/>
-          <w:sz w:val="22"/>
-          <w:szCs w:val="22"/>
-        </w:rPr>
-        <w:t xml:space="preserve">; </w:t>
-      </w:r>
-      <w:r>
-        <w:rPr>
-          <w:b w:val="false"/>
-          <w:bCs w:val="false"/>
-          <w:color w:val="0000FF"/>
-          <w:sz w:val="22"/>
-          <w:szCs w:val="22"/>
-        </w:rPr>
-        <w:t>{done}</w:t>
-      </w:r>
-    </w:p>
-    <w:p>
-      <w:pPr>
-        <w:pStyle w:val="Normal"/>
-        <w:rPr/>
-      </w:pPr>
-      <w:r>
-        <w:rPr>
-          <w:b w:val="false"/>
-          <w:bCs w:val="false"/>
-          <w:color w:val="DC2300"/>
-          <w:sz w:val="22"/>
-          <w:szCs w:val="22"/>
-        </w:rPr>
-        <w:t>{subprogram_head1.type := standard_type.type}</w:t>
-      </w:r>
-    </w:p>
-    <w:p>
-      <w:pPr>
-        <w:pStyle w:val="Normal"/>
-        <w:rPr/>
-      </w:pPr>
-      <w:r>
-        <w:rPr/>
-      </w:r>
-    </w:p>
-    <w:p>
-      <w:pPr>
-        <w:pStyle w:val="Normal"/>
-        <w:rPr/>
-      </w:pPr>
-      <w:r>
-        <w:rPr>
-          <w:sz w:val="22"/>
-          <w:szCs w:val="22"/>
-        </w:rPr>
-        <w:t xml:space="preserve">parameter_list → </w:t>
-      </w:r>
-      <w:r>
-        <w:rPr>
-          <w:b/>
-          <w:bCs/>
-          <w:sz w:val="22"/>
-          <w:szCs w:val="22"/>
-        </w:rPr>
-        <w:t>id</w:t>
-      </w:r>
-      <w:r>
-        <w:rPr>
-          <w:sz w:val="22"/>
-          <w:szCs w:val="22"/>
-        </w:rPr>
-        <w:t xml:space="preserve"> : type parameter_list1 </w:t>
-      </w:r>
-      <w:r>
-        <w:rPr>
-          <w:b w:val="false"/>
-          <w:bCs w:val="false"/>
-          <w:color w:val="0000FF"/>
-          <w:sz w:val="22"/>
-          <w:szCs w:val="22"/>
-        </w:rPr>
-        <w:t xml:space="preserve">{done, </w:t>
-      </w:r>
-      <w:r>
-        <w:rPr>
-          <w:b w:val="false"/>
-          <w:bCs w:val="false"/>
-          <w:color w:val="0000FF"/>
-          <w:sz w:val="22"/>
-          <w:szCs w:val="22"/>
-        </w:rPr>
-        <w:t>but should test</w:t>
-      </w:r>
-      <w:r>
-        <w:rPr>
-          <w:b w:val="false"/>
-          <w:bCs w:val="false"/>
-          <w:color w:val="0000FF"/>
-          <w:sz w:val="22"/>
-          <w:szCs w:val="22"/>
-        </w:rPr>
-        <w:t>}</w:t>
-      </w:r>
-    </w:p>
-    <w:p>
-      <w:pPr>
-        <w:pStyle w:val="Normal"/>
-        <w:rPr/>
-      </w:pPr>
-      <w:r>
-        <w:rPr>
-          <w:color w:val="DC2300"/>
-          <w:sz w:val="22"/>
-          <w:szCs w:val="22"/>
-        </w:rPr>
-        <w:t>{</w:t>
-      </w:r>
-      <w:r>
-        <w:rPr>
-          <w:color w:val="DC2300"/>
-          <w:sz w:val="22"/>
-          <w:szCs w:val="22"/>
-        </w:rPr>
-        <w:t>c</w:t>
-      </w:r>
-      <w:r>
-        <w:rPr>
-          <w:color w:val="DC2300"/>
-          <w:sz w:val="22"/>
-          <w:szCs w:val="22"/>
-        </w:rPr>
-        <w:t>heckAddBlueNode(id.lexval, type.type)} #must convert type value to function parameter equivalent type</w:t>
-      </w:r>
-    </w:p>
-    <w:p>
-      <w:pPr>
-        <w:pStyle w:val="Normal"/>
-        <w:rPr/>
-      </w:pPr>
-      <w:r>
-        <w:rPr>
-          <w:sz w:val="22"/>
-          <w:szCs w:val="22"/>
-        </w:rPr>
-        <w:t xml:space="preserve">parameter_list1 → </w:t>
-      </w:r>
-      <w:r>
-        <w:rPr>
-          <w:b/>
-          <w:bCs/>
-          <w:sz w:val="22"/>
-          <w:szCs w:val="22"/>
-        </w:rPr>
-        <w:t>; id</w:t>
-      </w:r>
-      <w:r>
-        <w:rPr>
-          <w:sz w:val="22"/>
-          <w:szCs w:val="22"/>
-        </w:rPr>
-        <w:t xml:space="preserve"> </w:t>
-      </w:r>
-      <w:r>
-        <w:rPr>
-          <w:b/>
-          <w:bCs/>
-          <w:sz w:val="22"/>
-          <w:szCs w:val="22"/>
-        </w:rPr>
-        <w:t>:</w:t>
-      </w:r>
-      <w:r>
-        <w:rPr>
-          <w:sz w:val="22"/>
-          <w:szCs w:val="22"/>
-        </w:rPr>
-        <w:t xml:space="preserve"> type parameter_list1</w:t>
-      </w:r>
-    </w:p>
-    <w:p>
-      <w:pPr>
-        <w:pStyle w:val="Normal"/>
-        <w:rPr/>
-      </w:pPr>
-      <w:r>
-        <w:rPr>
-          <w:color w:val="DC2300"/>
-          <w:sz w:val="22"/>
-          <w:szCs w:val="22"/>
-        </w:rPr>
-        <w:t>{</w:t>
-      </w:r>
-      <w:r>
-        <w:rPr>
-          <w:color w:val="DC2300"/>
-          <w:sz w:val="22"/>
-          <w:szCs w:val="22"/>
-        </w:rPr>
-        <w:t>c</w:t>
-      </w:r>
-      <w:r>
-        <w:rPr>
-          <w:color w:val="DC2300"/>
-          <w:sz w:val="22"/>
-          <w:szCs w:val="22"/>
-        </w:rPr>
-        <w:t>heckAddBlueNode(id.lexval, type.type)} #must convert type value to function parameter equivalent type</w:t>
-      </w:r>
-    </w:p>
-    <w:p>
-      <w:pPr>
-        <w:pStyle w:val="Normal"/>
-        <w:rPr/>
-      </w:pPr>
-      <w:r>
-        <w:rPr>
-          <w:b w:val="false"/>
-          <w:bCs w:val="false"/>
-          <w:sz w:val="22"/>
-          <w:szCs w:val="22"/>
-        </w:rPr>
-        <w:t xml:space="preserve">parameter_list1 → </w:t>
-      </w:r>
-      <w:r>
-        <w:rPr>
-          <w:b/>
-          <w:bCs/>
-          <w:sz w:val="22"/>
-          <w:szCs w:val="22"/>
-        </w:rPr>
-        <w:t>epsilon</w:t>
-      </w:r>
-    </w:p>
-    <w:p>
-      <w:pPr>
-        <w:pStyle w:val="Normal"/>
-        <w:rPr/>
-      </w:pPr>
-      <w:r>
-        <w:rPr/>
-      </w:r>
-    </w:p>
-    <w:p>
-      <w:pPr>
-        <w:pStyle w:val="Normal"/>
-        <w:rPr/>
-      </w:pPr>
-      <w:r>
-        <w:rPr>
-          <w:color w:val="00CC00"/>
-          <w:sz w:val="22"/>
-          <w:szCs w:val="22"/>
-        </w:rPr>
-        <w:t>This is a list of statements (bracketed by begin and end) that form a single unit. They can be found as a direct  part of a program segment itself or inside a subprogram.</w:t>
-      </w:r>
-    </w:p>
-    <w:p>
-      <w:pPr>
-        <w:pStyle w:val="Normal"/>
-        <w:rPr/>
-      </w:pPr>
-      <w:r>
-        <w:rPr>
-          <w:sz w:val="22"/>
-          <w:szCs w:val="22"/>
-        </w:rPr>
-        <w:t>c</w:t>
-      </w:r>
-      <w:bookmarkStart w:id="2" w:name="__DdeLink__2_269911033"/>
-      <w:r>
-        <w:rPr>
-          <w:sz w:val="22"/>
-          <w:szCs w:val="22"/>
-        </w:rPr>
-        <w:t>ompound_statement</w:t>
-      </w:r>
-      <w:bookmarkEnd w:id="2"/>
-      <w:r>
-        <w:rPr>
-          <w:sz w:val="22"/>
-          <w:szCs w:val="22"/>
-        </w:rPr>
-        <w:t xml:space="preserve"> → </w:t>
-      </w:r>
-      <w:r>
-        <w:rPr>
-          <w:b/>
-          <w:bCs/>
-          <w:sz w:val="22"/>
-          <w:szCs w:val="22"/>
-        </w:rPr>
-        <w:t xml:space="preserve">begin </w:t>
-      </w:r>
-      <w:r>
-        <w:rPr>
-          <w:b w:val="false"/>
-          <w:bCs w:val="false"/>
-          <w:sz w:val="22"/>
-          <w:szCs w:val="22"/>
-        </w:rPr>
-        <w:t>compound_statement1</w:t>
-      </w:r>
-    </w:p>
-    <w:p>
-      <w:pPr>
-        <w:pStyle w:val="Normal"/>
-        <w:rPr/>
-      </w:pPr>
-      <w:r>
-        <w:rPr>
-          <w:b w:val="false"/>
-          <w:bCs w:val="false"/>
-          <w:sz w:val="22"/>
-          <w:szCs w:val="22"/>
-        </w:rPr>
-        <w:t xml:space="preserve">compound_statement1 → statement_list </w:t>
-      </w:r>
-      <w:r>
-        <w:rPr>
-          <w:b/>
-          <w:bCs/>
-          <w:sz w:val="22"/>
-          <w:szCs w:val="22"/>
-        </w:rPr>
-        <w:t>end</w:t>
-      </w:r>
-    </w:p>
-    <w:p>
-      <w:pPr>
-        <w:pStyle w:val="Normal"/>
-        <w:rPr/>
-      </w:pPr>
-      <w:r>
-        <w:rPr>
-          <w:b w:val="false"/>
-          <w:bCs w:val="false"/>
-          <w:sz w:val="22"/>
-          <w:szCs w:val="22"/>
-        </w:rPr>
-        <w:t>compound_statement1 →</w:t>
-      </w:r>
-      <w:r>
-        <w:rPr>
-          <w:b/>
-          <w:bCs/>
-          <w:sz w:val="22"/>
-          <w:szCs w:val="22"/>
-        </w:rPr>
-        <w:t xml:space="preserve"> end</w:t>
-      </w:r>
-    </w:p>
-    <w:p>
-      <w:pPr>
-        <w:pStyle w:val="Normal"/>
-        <w:rPr>
-          <w:b w:val="false"/>
-          <w:b w:val="false"/>
-          <w:bCs w:val="false"/>
-          <w:color w:val="00CC00"/>
-          <w:sz w:val="22"/>
-          <w:szCs w:val="22"/>
-        </w:rPr>
-      </w:pPr>
-      <w:r>
-        <w:rPr/>
-      </w:r>
-    </w:p>
-    <w:p>
-      <w:pPr>
-        <w:pStyle w:val="Normal"/>
-        <w:rPr/>
-      </w:pPr>
-      <w:r>
-        <w:rPr>
-          <w:sz w:val="22"/>
-          <w:szCs w:val="22"/>
-        </w:rPr>
-        <w:t>statement_list → statement statement_list1</w:t>
-      </w:r>
-    </w:p>
-    <w:p>
-      <w:pPr>
-        <w:pStyle w:val="Normal"/>
-        <w:rPr/>
-      </w:pPr>
-      <w:r>
-        <w:rPr>
-          <w:sz w:val="22"/>
-          <w:szCs w:val="22"/>
-        </w:rPr>
-        <w:t xml:space="preserve">statement_list1 → </w:t>
-      </w:r>
-      <w:r>
-        <w:rPr>
-          <w:b/>
-          <w:bCs/>
-          <w:sz w:val="22"/>
-          <w:szCs w:val="22"/>
-        </w:rPr>
-        <w:t xml:space="preserve">; </w:t>
-      </w:r>
-      <w:r>
-        <w:rPr>
-          <w:sz w:val="22"/>
-          <w:szCs w:val="22"/>
-        </w:rPr>
-        <w:t xml:space="preserve">statement statement_list1 </w:t>
-      </w:r>
-    </w:p>
-    <w:p>
-      <w:pPr>
-        <w:pStyle w:val="Normal"/>
-        <w:rPr/>
-      </w:pPr>
-      <w:r>
-        <w:rPr>
-          <w:b w:val="false"/>
-          <w:bCs w:val="false"/>
-          <w:sz w:val="22"/>
-          <w:szCs w:val="22"/>
-        </w:rPr>
-        <w:t xml:space="preserve">statement_list1 → </w:t>
-      </w:r>
-      <w:r>
-        <w:rPr>
-          <w:b/>
-          <w:bCs/>
-          <w:sz w:val="22"/>
-          <w:szCs w:val="22"/>
-        </w:rPr>
-        <w:t>epsilon</w:t>
-      </w:r>
-    </w:p>
-    <w:p>
-      <w:pPr>
-        <w:pStyle w:val="Normal"/>
-        <w:rPr/>
-      </w:pPr>
-      <w:r>
-        <w:rPr/>
-      </w:r>
-    </w:p>
-    <w:p>
-      <w:pPr>
-        <w:pStyle w:val="Normal"/>
-        <w:rPr/>
-      </w:pPr>
-      <w:r>
-        <w:rPr>
-          <w:b w:val="false"/>
-          <w:bCs w:val="false"/>
-          <w:color w:val="00CC00"/>
-          <w:sz w:val="22"/>
-          <w:szCs w:val="22"/>
-        </w:rPr>
-        <w:t>A single statement in a function. Delineated with ';'.</w:t>
-      </w:r>
-    </w:p>
-    <w:p>
-      <w:pPr>
-        <w:pStyle w:val="Normal"/>
-        <w:rPr/>
-      </w:pPr>
-      <w:r>
-        <w:rPr>
-          <w:sz w:val="22"/>
-          <w:szCs w:val="22"/>
-        </w:rPr>
-        <w:t xml:space="preserve">statement → variable </w:t>
-      </w:r>
-      <w:r>
-        <w:rPr>
-          <w:b/>
-          <w:bCs/>
-          <w:sz w:val="22"/>
-          <w:szCs w:val="22"/>
-        </w:rPr>
-        <w:t>assignop</w:t>
-      </w:r>
-      <w:r>
-        <w:rPr>
-          <w:sz w:val="22"/>
-          <w:szCs w:val="22"/>
-        </w:rPr>
-        <w:t xml:space="preserve"> expression </w:t>
-      </w:r>
-      <w:r>
-        <w:rPr>
-          <w:b w:val="false"/>
-          <w:bCs w:val="false"/>
-          <w:color w:val="0000FF"/>
-          <w:sz w:val="22"/>
-          <w:szCs w:val="22"/>
-        </w:rPr>
-        <w:t>{done}</w:t>
+        <w:t>done}</w:t>
       </w:r>
     </w:p>
     <w:p>
@@ -2731,9 +2579,7 @@
           <w:sz w:val="22"/>
           <w:szCs w:val="22"/>
         </w:rPr>
-        <w:t xml:space="preserve">{ expression1.type := if expression1.in = simple_expression.type = (int or real) then </w:t>
-        <w:tab/>
-        <w:t>BOOL</w:t>
+        <w:t>{ expression1.type := if expression1.in = simple_expression.type = (int or real) then BOOL</w:t>
       </w:r>
     </w:p>
     <w:p>
@@ -3256,17 +3102,47 @@
           <w:sz w:val="22"/>
           <w:szCs w:val="22"/>
         </w:rPr>
-        <w:t>an array of type t with symbol s</w:t>
-      </w:r>
-      <w:r>
-        <w:rPr>
-          <w:b w:val="false"/>
-          <w:bCs w:val="false"/>
-          <w:color w:val="DC2300"/>
-          <w:sz w:val="22"/>
-          <w:szCs w:val="22"/>
-        </w:rPr>
-        <w:t xml:space="preserve"> and factor1.type = s, then t</w:t>
+        <w:t>tArray</w:t>
+      </w:r>
+      <w:r>
+        <w:rPr>
+          <w:b w:val="false"/>
+          <w:bCs w:val="false"/>
+          <w:color w:val="DC2300"/>
+          <w:sz w:val="22"/>
+          <w:szCs w:val="22"/>
+        </w:rPr>
+        <w:t xml:space="preserve"> and factor1.type = </w:t>
+      </w:r>
+      <w:r>
+        <w:rPr>
+          <w:b w:val="false"/>
+          <w:bCs w:val="false"/>
+          <w:color w:val="006600"/>
+          <w:sz w:val="22"/>
+          <w:szCs w:val="22"/>
+        </w:rPr>
+        <w:t>tArray</w:t>
+      </w:r>
+      <w:r>
+        <w:rPr>
+          <w:b w:val="false"/>
+          <w:bCs w:val="false"/>
+          <w:color w:val="DC2300"/>
+          <w:sz w:val="22"/>
+          <w:szCs w:val="22"/>
+        </w:rPr>
+        <w:t xml:space="preserve">, then </w:t>
+      </w:r>
+      <w:r>
+        <w:rPr>
+          <w:b w:val="false"/>
+          <w:bCs w:val="false"/>
+          <w:color w:val="006600"/>
+          <w:sz w:val="22"/>
+          <w:szCs w:val="22"/>
+        </w:rPr>
+        <w:t>tArray</w:t>
       </w:r>
     </w:p>
     <w:p>
@@ -3283,37 +3159,7 @@
           <w:szCs w:val="22"/>
         </w:rPr>
         <w:tab/>
-        <w:t xml:space="preserve">else if getType(id) = </w:t>
-      </w:r>
-      <w:r>
-        <w:rPr>
-          <w:b w:val="false"/>
-          <w:bCs w:val="false"/>
-          <w:color w:val="DC2300"/>
-          <w:sz w:val="22"/>
-          <w:szCs w:val="22"/>
-        </w:rPr>
-        <w:t xml:space="preserve">FNAME and </w:t>
-      </w:r>
-      <w:r>
-        <w:rPr>
-          <w:b w:val="false"/>
-          <w:bCs w:val="false"/>
-          <w:color w:val="DC2300"/>
-          <w:sz w:val="22"/>
-          <w:szCs w:val="22"/>
-        </w:rPr>
-        <w:t xml:space="preserve">factor1.type </w:t>
-      </w:r>
-      <w:r>
-        <w:rPr>
-          <w:b w:val="false"/>
-          <w:bCs w:val="false"/>
-          <w:color w:val="DC2300"/>
-          <w:sz w:val="22"/>
-          <w:szCs w:val="22"/>
-        </w:rPr>
-        <w:t xml:space="preserve">= </w:t>
+        <w:t xml:space="preserve">else if getType(id) = FNAME and factor1.type = </w:t>
       </w:r>
       <w:r>
         <w:rPr>
@@ -3323,7 +3169,7 @@
           <w:sz w:val="22"/>
           <w:szCs w:val="22"/>
         </w:rPr>
-        <w:t>AN ARRAY!</w:t>
+        <w:t>AN ARRAY DATA STRUCTURE!</w:t>
       </w:r>
       <w:r>
         <w:rPr>
@@ -3334,6 +3180,23 @@
           <w:szCs w:val="22"/>
         </w:rPr>
         <w:t>, then factor1.type</w:t>
+      </w:r>
+    </w:p>
+    <w:p>
+      <w:pPr>
+        <w:pStyle w:val="Normal"/>
+        <w:rPr/>
+      </w:pPr>
+      <w:r>
+        <w:rPr>
+          <w:b w:val="false"/>
+          <w:bCs w:val="false"/>
+          <w:color w:val="DC2300"/>
+          <w:sz w:val="22"/>
+          <w:szCs w:val="22"/>
+        </w:rPr>
+        <w:tab/>
+        <w:t>else if getType(id) = (int or real) and factor1.type = void, then getType(id)</w:t>
       </w:r>
     </w:p>
     <w:p>
@@ -3366,47 +3229,7 @@
           <w:sz w:val="22"/>
           <w:szCs w:val="22"/>
         </w:rPr>
-        <w:t xml:space="preserve">{factor1.in := </w:t>
-      </w:r>
-      <w:r>
-        <w:rPr>
-          <w:b w:val="false"/>
-          <w:bCs w:val="false"/>
-          <w:color w:val="DC2300"/>
-          <w:sz w:val="22"/>
-          <w:szCs w:val="22"/>
-        </w:rPr>
-        <w:t>getType(</w:t>
-      </w:r>
-      <w:r>
-        <w:rPr>
-          <w:b w:val="false"/>
-          <w:bCs w:val="false"/>
-          <w:color w:val="DC2300"/>
-          <w:sz w:val="22"/>
-          <w:szCs w:val="22"/>
-        </w:rPr>
-        <w:t>id</w:t>
-      </w:r>
-      <w:r>
-        <w:rPr>
-          <w:b w:val="false"/>
-          <w:bCs w:val="false"/>
-          <w:color w:val="DC2300"/>
-          <w:sz w:val="22"/>
-          <w:szCs w:val="22"/>
-        </w:rPr>
-        <w:t>)</w:t>
-      </w:r>
-      <w:r>
-        <w:rPr>
-          <w:b w:val="false"/>
-          <w:bCs w:val="false"/>
-          <w:color w:val="DC2300"/>
-          <w:sz w:val="22"/>
-          <w:szCs w:val="22"/>
-        </w:rPr>
-        <w:t>}</w:t>
+        <w:t>{factor1.in := getType(id)}</w:t>
       </w:r>
     </w:p>
     <w:p>
@@ -3889,12 +3712,15 @@
   </w:style>
   <w:style w:type="paragraph" w:styleId="List">
     <w:name w:val="List"/>
+    <w:basedOn w:val="TextBody"/>
     <w:pPr>
       <w:widowControl w:val="false"/>
       <w:tabs>
         <w:tab w:val="left" w:pos="709" w:leader="none"/>
       </w:tabs>
       <w:suppressAutoHyphens w:val="true"/>
+      <w:bidi w:val="0"/>
+      <w:jc w:val="left"/>
     </w:pPr>
     <w:rPr>
       <w:rFonts w:ascii="DejaVu Serif" w:hAnsi="DejaVu Serif" w:eastAsia="DejaVu Sans" w:cs="FreeSans"/>

</xml_diff>

<commit_message>
got rid of all runtime errors (that we know of). Still have false positive semantic errors
</commit_message>
<xml_diff>
--- a/docs/DecoratedGrammar.docx
+++ b/docs/DecoratedGrammar.docx
@@ -1711,35 +1711,6 @@
       </w:pPr>
       <w:r>
         <w:rPr>
-          <w:color w:val="DC2300"/>
-          <w:sz w:val="22"/>
-          <w:szCs w:val="22"/>
-        </w:rPr>
-        <w:t>{statement.type := if getType(variable) = expression.type then expression.type</w:t>
-      </w:r>
-    </w:p>
-    <w:p>
-      <w:pPr>
-        <w:pStyle w:val="Normal"/>
-        <w:rPr/>
-      </w:pPr>
-      <w:r>
-        <w:rPr>
-          <w:color w:val="DC2300"/>
-          <w:sz w:val="22"/>
-          <w:szCs w:val="22"/>
-        </w:rPr>
-        <w:tab/>
-        <w:t>else *ERR}</w:t>
-      </w:r>
-    </w:p>
-    <w:p>
-      <w:pPr>
-        <w:pStyle w:val="Normal"/>
-        <w:rPr/>
-      </w:pPr>
-      <w:r>
-        <w:rPr>
           <w:sz w:val="22"/>
           <w:szCs w:val="22"/>
         </w:rPr>
@@ -1763,22 +1734,6 @@
       </w:pPr>
       <w:r>
         <w:rPr>
-          <w:b w:val="false"/>
-          <w:bCs w:val="false"/>
-          <w:color w:val="DC2300"/>
-          <w:sz w:val="22"/>
-          <w:szCs w:val="22"/>
-        </w:rPr>
-        <w:t>{statement.type := compound_statement.type }</w:t>
-      </w:r>
-    </w:p>
-    <w:p>
-      <w:pPr>
-        <w:pStyle w:val="Normal"/>
-        <w:rPr/>
-      </w:pPr>
-      <w:r>
-        <w:rPr>
           <w:sz w:val="22"/>
           <w:szCs w:val="22"/>
         </w:rPr>
@@ -1834,35 +1789,6 @@
       </w:pPr>
       <w:r>
         <w:rPr>
-          <w:color w:val="DC2300"/>
-          <w:sz w:val="22"/>
-          <w:szCs w:val="22"/>
-        </w:rPr>
-        <w:t>{statement.type := if expression.type =  BOOL then statement[1].type}</w:t>
-      </w:r>
-    </w:p>
-    <w:p>
-      <w:pPr>
-        <w:pStyle w:val="Normal"/>
-        <w:rPr/>
-      </w:pPr>
-      <w:r>
-        <w:rPr>
-          <w:color w:val="DC2300"/>
-          <w:sz w:val="22"/>
-          <w:szCs w:val="22"/>
-        </w:rPr>
-        <w:tab/>
-        <w:t>else ERR* }</w:t>
-      </w:r>
-    </w:p>
-    <w:p>
-      <w:pPr>
-        <w:pStyle w:val="Normal"/>
-        <w:rPr/>
-      </w:pPr>
-      <w:r>
-        <w:rPr>
           <w:sz w:val="22"/>
           <w:szCs w:val="22"/>
         </w:rPr>
@@ -1918,35 +1844,6 @@
       </w:pPr>
       <w:r>
         <w:rPr>
-          <w:color w:val="DC2300"/>
-          <w:sz w:val="22"/>
-          <w:szCs w:val="22"/>
-        </w:rPr>
-        <w:t>{statement.type := if expression.type = BOOL then void</w:t>
-      </w:r>
-    </w:p>
-    <w:p>
-      <w:pPr>
-        <w:pStyle w:val="Normal"/>
-        <w:rPr/>
-      </w:pPr>
-      <w:r>
-        <w:rPr>
-          <w:color w:val="DC2300"/>
-          <w:sz w:val="22"/>
-          <w:szCs w:val="22"/>
-        </w:rPr>
-        <w:tab/>
-        <w:t>else ERR* }</w:t>
-      </w:r>
-    </w:p>
-    <w:p>
-      <w:pPr>
-        <w:pStyle w:val="Normal"/>
-        <w:rPr/>
-      </w:pPr>
-      <w:r>
-        <w:rPr>
           <w:sz w:val="22"/>
           <w:szCs w:val="22"/>
         </w:rPr>
@@ -1982,21 +1879,11 @@
     <w:p>
       <w:pPr>
         <w:pStyle w:val="Normal"/>
-        <w:rPr/>
-      </w:pPr>
-      <w:r>
-        <w:rPr>
-          <w:color w:val="DC2300"/>
-          <w:sz w:val="22"/>
-          <w:szCs w:val="22"/>
-        </w:rPr>
-        <w:t>{statement1.type := statement.type}</w:t>
-      </w:r>
-    </w:p>
-    <w:p>
-      <w:pPr>
-        <w:pStyle w:val="Normal"/>
-        <w:rPr/>
+        <w:rPr>
+          <w:color w:val="DC2300"/>
+          <w:sz w:val="22"/>
+          <w:szCs w:val="22"/>
+        </w:rPr>
       </w:pPr>
       <w:r>
         <w:rPr>
@@ -2023,20 +1910,6 @@
           <w:szCs w:val="22"/>
         </w:rPr>
         <w:t>{done}</w:t>
-      </w:r>
-    </w:p>
-    <w:p>
-      <w:pPr>
-        <w:pStyle w:val="Normal"/>
-        <w:rPr/>
-      </w:pPr>
-      <w:r>
-        <w:rPr>
-          <w:color w:val="DC2300"/>
-          <w:sz w:val="22"/>
-          <w:szCs w:val="22"/>
-        </w:rPr>
-        <w:t>{statement1.type := void}</w:t>
       </w:r>
     </w:p>
     <w:p>
@@ -3630,7 +3503,7 @@
         <w:tab w:val="left" w:pos="709" w:leader="none"/>
       </w:tabs>
       <w:suppressAutoHyphens w:val="true"/>
-      <w:overflowPunct w:val="false"/>
+      <w:overflowPunct w:val="true"/>
       <w:bidi w:val="0"/>
       <w:jc w:val="left"/>
     </w:pPr>

</xml_diff>

<commit_message>
Added offsets file. PPARAMs are the last thing that needs implementation
</commit_message>
<xml_diff>
--- a/docs/DecoratedGrammar.docx
+++ b/docs/DecoratedGrammar.docx
@@ -2531,39 +2531,7 @@
           <w:sz w:val="22"/>
           <w:szCs w:val="22"/>
         </w:rPr>
-        <w:t xml:space="preserve">{ expression.type := </w:t>
-      </w:r>
-      <w:r>
-        <w:rPr>
-          <w:color w:val="DC2300"/>
-          <w:sz w:val="22"/>
-          <w:szCs w:val="22"/>
-        </w:rPr>
-        <w:t xml:space="preserve">if expression1 := void then </w:t>
-      </w:r>
-      <w:r>
-        <w:rPr>
-          <w:color w:val="DC2300"/>
-          <w:sz w:val="22"/>
-          <w:szCs w:val="22"/>
-        </w:rPr>
-        <w:t xml:space="preserve">simple_expression.type, </w:t>
-      </w:r>
-      <w:r>
-        <w:rPr>
-          <w:color w:val="DC2300"/>
-          <w:sz w:val="22"/>
-          <w:szCs w:val="22"/>
-        </w:rPr>
-        <w:t>else expression1.type</w:t>
-      </w:r>
-      <w:r>
-        <w:rPr>
-          <w:color w:val="DC2300"/>
-          <w:sz w:val="22"/>
-          <w:szCs w:val="22"/>
-        </w:rPr>
-        <w:t xml:space="preserve"> }</w:t>
+        <w:t>{ expression.type := if expression1 := void then simple_expression.type, else expression1.type }</w:t>
       </w:r>
     </w:p>
     <w:p>
@@ -3107,16 +3075,6 @@
           <w:szCs w:val="22"/>
         </w:rPr>
         <w:t>factor1</w:t>
-      </w:r>
-      <w:r>
-        <w:rPr>
-          <w:b w:val="false"/>
-          <w:bCs w:val="false"/>
-          <w:color w:val="0000FF"/>
-          <w:sz w:val="22"/>
-          <w:szCs w:val="22"/>
-        </w:rPr>
-        <w:t>{not done: function calls}</w:t>
       </w:r>
     </w:p>
     <w:p>
@@ -3670,7 +3628,7 @@
         <w:tab w:val="left" w:pos="709" w:leader="none"/>
       </w:tabs>
       <w:suppressAutoHyphens w:val="true"/>
-      <w:overflowPunct w:val="true"/>
+      <w:overflowPunct w:val="false"/>
       <w:bidi w:val="0"/>
       <w:jc w:val="left"/>
     </w:pPr>

</xml_diff>

<commit_message>
Fixed some bugs uncovered with Shenoi's test
</commit_message>
<xml_diff>
--- a/docs/DecoratedGrammar.docx
+++ b/docs/DecoratedGrammar.docx
@@ -2143,7 +2143,47 @@
           <w:sz w:val="22"/>
           <w:szCs w:val="22"/>
         </w:rPr>
-        <w:t>{variable.type := getType(id)}</w:t>
+        <w:t xml:space="preserve">{variable.type := </w:t>
+      </w:r>
+      <w:r>
+        <w:rPr>
+          <w:b w:val="false"/>
+          <w:bCs w:val="false"/>
+          <w:color w:val="DC2300"/>
+          <w:sz w:val="22"/>
+          <w:szCs w:val="22"/>
+        </w:rPr>
+        <w:t xml:space="preserve">if variable1 != void, then </w:t>
+      </w:r>
+      <w:r>
+        <w:rPr>
+          <w:b w:val="false"/>
+          <w:bCs w:val="false"/>
+          <w:color w:val="DC2300"/>
+          <w:sz w:val="22"/>
+          <w:szCs w:val="22"/>
+        </w:rPr>
+        <w:t xml:space="preserve">getType(id), </w:t>
+      </w:r>
+      <w:r>
+        <w:rPr>
+          <w:b w:val="false"/>
+          <w:bCs w:val="false"/>
+          <w:color w:val="DC2300"/>
+          <w:sz w:val="22"/>
+          <w:szCs w:val="22"/>
+        </w:rPr>
+        <w:t>else variable1.type</w:t>
+      </w:r>
+      <w:r>
+        <w:rPr>
+          <w:b w:val="false"/>
+          <w:bCs w:val="false"/>
+          <w:color w:val="DC2300"/>
+          <w:sz w:val="22"/>
+          <w:szCs w:val="22"/>
+        </w:rPr>
+        <w:t>}</w:t>
       </w:r>
     </w:p>
     <w:p>
@@ -3628,7 +3668,7 @@
         <w:tab w:val="left" w:pos="709" w:leader="none"/>
       </w:tabs>
       <w:suppressAutoHyphens w:val="true"/>
-      <w:overflowPunct w:val="false"/>
+      <w:overflowPunct w:val="true"/>
       <w:bidi w:val="0"/>
       <w:jc w:val="left"/>
     </w:pPr>

</xml_diff>

<commit_message>
savepoint before I try something interesting...
</commit_message>
<xml_diff>
--- a/docs/DecoratedGrammar.docx
+++ b/docs/DecoratedGrammar.docx
@@ -2127,53 +2127,17 @@
           <w:sz w:val="22"/>
           <w:szCs w:val="22"/>
         </w:rPr>
-        <w:t>{variable1.in := getType(id)}</w:t>
-      </w:r>
-    </w:p>
-    <w:p>
-      <w:pPr>
-        <w:pStyle w:val="Normal"/>
-        <w:rPr/>
-      </w:pPr>
-      <w:r>
-        <w:rPr>
-          <w:b w:val="false"/>
-          <w:bCs w:val="false"/>
-          <w:color w:val="DC2300"/>
-          <w:sz w:val="22"/>
-          <w:szCs w:val="22"/>
-        </w:rPr>
-        <w:t xml:space="preserve">{variable.type := </w:t>
-      </w:r>
-      <w:r>
-        <w:rPr>
-          <w:b w:val="false"/>
-          <w:bCs w:val="false"/>
-          <w:color w:val="DC2300"/>
-          <w:sz w:val="22"/>
-          <w:szCs w:val="22"/>
-        </w:rPr>
-        <w:t xml:space="preserve">if variable1 != void, then </w:t>
-      </w:r>
-      <w:r>
-        <w:rPr>
-          <w:b w:val="false"/>
-          <w:bCs w:val="false"/>
-          <w:color w:val="DC2300"/>
-          <w:sz w:val="22"/>
-          <w:szCs w:val="22"/>
-        </w:rPr>
-        <w:t xml:space="preserve">getType(id), </w:t>
-      </w:r>
-      <w:r>
-        <w:rPr>
-          <w:b w:val="false"/>
-          <w:bCs w:val="false"/>
-          <w:color w:val="DC2300"/>
-          <w:sz w:val="22"/>
-          <w:szCs w:val="22"/>
-        </w:rPr>
-        <w:t>else variable1.type</w:t>
+        <w:t xml:space="preserve">{variable1.in := getType(id), </w:t>
+      </w:r>
+      <w:r>
+        <w:rPr>
+          <w:b w:val="false"/>
+          <w:bCs w:val="false"/>
+          <w:color w:val="DC2300"/>
+          <w:sz w:val="22"/>
+          <w:szCs w:val="22"/>
+        </w:rPr>
+        <w:t>else ERR*</w:t>
       </w:r>
       <w:r>
         <w:rPr>
@@ -2184,6 +2148,22 @@
           <w:szCs w:val="22"/>
         </w:rPr>
         <w:t>}</w:t>
+      </w:r>
+    </w:p>
+    <w:p>
+      <w:pPr>
+        <w:pStyle w:val="Normal"/>
+        <w:rPr/>
+      </w:pPr>
+      <w:r>
+        <w:rPr>
+          <w:b w:val="false"/>
+          <w:bCs w:val="false"/>
+          <w:color w:val="DC2300"/>
+          <w:sz w:val="22"/>
+          <w:szCs w:val="22"/>
+        </w:rPr>
+        <w:t>{variable.type := if variable1 != void, then getType(id), else variable1.type}</w:t>
       </w:r>
     </w:p>
     <w:p>
@@ -3668,7 +3648,7 @@
         <w:tab w:val="left" w:pos="709" w:leader="none"/>
       </w:tabs>
       <w:suppressAutoHyphens w:val="true"/>
-      <w:overflowPunct w:val="true"/>
+      <w:overflowPunct w:val="false"/>
       <w:bidi w:val="0"/>
       <w:jc w:val="left"/>
     </w:pPr>

</xml_diff>